<commit_message>
Accuracy checking completed :ِD
</commit_message>
<xml_diff>
--- a/DM-1thProj-Report.docx
+++ b/DM-1thProj-Report.docx
@@ -666,6 +666,7 @@
           <w:ilvl w:val="0"/>
           <w:numId w:val="29"/>
         </w:numPr>
+        <w:ind w:right="-144"/>
         <w:rPr>
           <w:rFonts w:cs="B Nazanin"/>
           <w:b/>
@@ -722,7 +723,7 @@
     <w:p>
       <w:pPr>
         <w:spacing w:after="0" w:line="360" w:lineRule="auto"/>
-        <w:ind w:left="0" w:right="-14" w:firstLine="720"/>
+        <w:ind w:left="0" w:right="-144" w:firstLine="720"/>
         <w:contextualSpacing/>
         <w:jc w:val="left"/>
         <w:rPr>
@@ -740,6 +741,7 @@
           <w:ilvl w:val="0"/>
           <w:numId w:val="3"/>
         </w:numPr>
+        <w:ind w:right="-144"/>
         <w:jc w:val="left"/>
         <w:rPr>
           <w:rFonts w:cs="B Nazanin"/>
@@ -773,35 +775,25 @@
           <w:ilvl w:val="1"/>
           <w:numId w:val="3"/>
         </w:numPr>
+        <w:ind w:right="-144"/>
         <w:rPr>
           <w:rFonts w:cs="B Nazanin"/>
           <w:b/>
           <w:bCs/>
-          <w:sz w:val="26"/>
-          <w:szCs w:val="26"/>
-        </w:rPr>
-      </w:pPr>
-      <w:r>
-        <w:rPr>
-          <w:rFonts w:cs="B Nazanin" w:hint="cs"/>
-          <w:b/>
-          <w:bCs/>
-          <w:sz w:val="26"/>
-          <w:szCs w:val="26"/>
-          <w:rtl/>
-        </w:rPr>
-        <w:t>دیتاست محصولات</w:t>
-      </w:r>
-      <w:r>
-        <w:rPr>
-          <w:rFonts w:cs="B Nazanin" w:hint="cs"/>
-          <w:b/>
-          <w:bCs/>
-          <w:sz w:val="26"/>
-          <w:szCs w:val="26"/>
-          <w:rtl/>
-        </w:rPr>
-        <w:t xml:space="preserve">   </w:t>
+          <w:sz w:val="27"/>
+          <w:szCs w:val="27"/>
+        </w:rPr>
+      </w:pPr>
+      <w:r>
+        <w:rPr>
+          <w:rFonts w:cs="B Nazanin" w:hint="cs"/>
+          <w:b/>
+          <w:bCs/>
+          <w:sz w:val="27"/>
+          <w:szCs w:val="27"/>
+          <w:rtl/>
+        </w:rPr>
+        <w:t xml:space="preserve">دیتاست محصولات   </w:t>
       </w:r>
     </w:p>
     <w:p>
@@ -811,6 +803,7 @@
           <w:ilvl w:val="0"/>
           <w:numId w:val="36"/>
         </w:numPr>
+        <w:ind w:right="-144"/>
         <w:rPr>
           <w:rFonts w:cs="B Nazanin"/>
           <w:b/>
@@ -830,28 +823,94 @@
         </w:rPr>
         <w:t xml:space="preserve">ويژگي </w:t>
       </w:r>
-      <w:proofErr w:type="spellStart"/>
-      <w:r>
-        <w:rPr>
-          <w:rFonts w:asciiTheme="majorBidi" w:hAnsiTheme="majorBidi" w:cstheme="majorBidi"/>
+      <w:r>
+        <w:rPr>
+          <w:rFonts w:asciiTheme="majorBidi" w:hAnsiTheme="majorBidi" w:cs="B Nazanin" w:hint="cs"/>
           <w:b/>
           <w:bCs/>
           <w:sz w:val="26"/>
           <w:szCs w:val="26"/>
-        </w:rPr>
-        <w:t>url_code</w:t>
-      </w:r>
-      <w:proofErr w:type="spellEnd"/>
+          <w:rtl/>
+        </w:rPr>
+        <w:t>کد لینک</w:t>
+      </w:r>
     </w:p>
     <w:p>
       <w:pPr>
         <w:spacing w:line="360" w:lineRule="auto"/>
-        <w:ind w:left="14" w:right="-14" w:hanging="14"/>
+        <w:ind w:left="14" w:right="-144" w:hanging="14"/>
         <w:jc w:val="left"/>
         <w:rPr>
+          <w:rFonts w:cs="B Nazanin"/>
+          <w:szCs w:val="24"/>
+          <w:rtl/>
+        </w:rPr>
+      </w:pPr>
+      <w:r>
+        <w:rPr>
+          <w:rFonts w:cs="B Nazanin" w:hint="cs"/>
+          <w:szCs w:val="24"/>
+          <w:rtl/>
+        </w:rPr>
+        <w:t xml:space="preserve">مقدار این ویژگی را با توجه به ویژگی </w:t>
+      </w:r>
+      <w:r>
+        <w:rPr>
+          <w:rFonts w:asciiTheme="majorBidi" w:hAnsiTheme="majorBidi" w:cs="B Nazanin" w:hint="cs"/>
+          <w:szCs w:val="24"/>
+          <w:rtl/>
+        </w:rPr>
+        <w:t xml:space="preserve">عنوان فارسي محصول </w:t>
+      </w:r>
+      <w:r>
+        <w:rPr>
+          <w:rFonts w:cs="B Nazanin" w:hint="cs"/>
+          <w:szCs w:val="24"/>
+          <w:rtl/>
+        </w:rPr>
+        <w:t>بدست می‌آوریم. بدین صورت که در بین کلمات م</w:t>
+      </w:r>
+      <w:r>
+        <w:rPr>
+          <w:rFonts w:cs="B Nazanin" w:hint="cs"/>
+          <w:szCs w:val="24"/>
+          <w:rtl/>
+        </w:rPr>
+        <w:t>وجود در</w:t>
+      </w:r>
+      <w:r>
+        <w:rPr>
+          <w:rFonts w:cs="B Nazanin" w:hint="cs"/>
+          <w:szCs w:val="24"/>
+          <w:rtl/>
+        </w:rPr>
+        <w:t xml:space="preserve"> ویژگی</w:t>
+      </w:r>
+      <w:r>
+        <w:rPr>
+          <w:rFonts w:cs="B Nazanin" w:hint="cs"/>
+          <w:szCs w:val="24"/>
+          <w:rtl/>
+        </w:rPr>
+        <w:t>،</w:t>
+      </w:r>
+      <w:r>
+        <w:rPr>
+          <w:rFonts w:cs="B Nazanin" w:hint="cs"/>
+          <w:szCs w:val="24"/>
+          <w:rtl/>
+        </w:rPr>
+        <w:t xml:space="preserve"> </w:t>
+      </w:r>
+    </w:p>
+    <w:p>
+      <w:pPr>
+        <w:spacing w:line="360" w:lineRule="auto"/>
+        <w:ind w:left="14" w:right="-144" w:hanging="14"/>
+        <w:jc w:val="left"/>
+        <w:rPr>
           <w:rFonts w:asciiTheme="minorHAnsi" w:hAnsiTheme="minorHAnsi" w:cs="B Nazanin"/>
           <w:szCs w:val="24"/>
-          <w:rtl/>
           <w:lang w:bidi="fa-IR"/>
         </w:rPr>
       </w:pPr>
@@ -861,20 +920,26 @@
           <w:szCs w:val="24"/>
           <w:rtl/>
         </w:rPr>
-        <w:t xml:space="preserve">مقدار این ویژگی را با توجه به ویژگی </w:t>
-      </w:r>
-      <w:proofErr w:type="spellStart"/>
-      <w:r>
-        <w:rPr>
-          <w:rFonts w:asciiTheme="majorBidi" w:hAnsiTheme="majorBidi" w:cs="B Nazanin"/>
-          <w:szCs w:val="24"/>
-        </w:rPr>
-        <w:t>product_title_fa</w:t>
-      </w:r>
-      <w:proofErr w:type="spellEnd"/>
-      <w:r>
-        <w:rPr>
-          <w:rFonts w:asciiTheme="majorBidi" w:hAnsiTheme="majorBidi" w:cs="B Nazanin"/>
+        <w:t>"</w:t>
+      </w:r>
+      <w:r>
+        <w:rPr>
+          <w:rFonts w:ascii="Arial" w:hAnsi="Arial" w:cs="B Nazanin"/>
+          <w:szCs w:val="24"/>
+        </w:rPr>
+        <w:t>-</w:t>
+      </w:r>
+      <w:r>
+        <w:rPr>
+          <w:rFonts w:ascii="Arial" w:hAnsi="Arial" w:cs="B Nazanin" w:hint="cs"/>
+          <w:szCs w:val="24"/>
+          <w:rtl/>
+        </w:rPr>
+        <w:t>"</w:t>
+      </w:r>
+      <w:r>
+        <w:rPr>
+          <w:rFonts w:ascii="Arial" w:hAnsi="Arial" w:cs="B Nazanin" w:hint="cs"/>
           <w:szCs w:val="24"/>
           <w:rtl/>
         </w:rPr>
@@ -882,36 +947,111 @@
       </w:r>
       <w:r>
         <w:rPr>
-          <w:rFonts w:cs="B Nazanin" w:hint="cs"/>
-          <w:szCs w:val="24"/>
-          <w:rtl/>
-        </w:rPr>
-        <w:t xml:space="preserve">بدست می‌آوریم. بدین صورت که در بین کلمات مقدار ویژگی </w:t>
-      </w:r>
-      <w:r>
-        <w:rPr>
-          <w:rFonts w:ascii="Arial" w:hAnsi="Arial" w:cs="Arial" w:hint="cs"/>
-          <w:szCs w:val="24"/>
-          <w:rtl/>
-        </w:rPr>
-        <w:t>–</w:t>
-      </w:r>
-      <w:r>
-        <w:rPr>
-          <w:rFonts w:ascii="Arial" w:hAnsi="Arial" w:cs="B Nazanin" w:hint="cs"/>
-          <w:szCs w:val="24"/>
-          <w:rtl/>
-        </w:rPr>
-        <w:t xml:space="preserve"> </w:t>
-      </w:r>
-      <w:r>
-        <w:rPr>
           <w:rFonts w:asciiTheme="minorHAnsi" w:hAnsiTheme="minorHAnsi" w:cs="B Nazanin" w:hint="cs"/>
           <w:szCs w:val="24"/>
           <w:rtl/>
           <w:lang w:bidi="fa-IR"/>
         </w:rPr>
         <w:t xml:space="preserve">قرار می‌گیرد. </w:t>
+      </w:r>
+    </w:p>
+    <w:p>
+      <w:pPr>
+        <w:pStyle w:val="ListParagraph"/>
+        <w:numPr>
+          <w:ilvl w:val="1"/>
+          <w:numId w:val="31"/>
+        </w:numPr>
+        <w:ind w:right="-144"/>
+        <w:rPr>
+          <w:rFonts w:cs="B Nazanin"/>
+          <w:b/>
+          <w:bCs/>
+          <w:sz w:val="27"/>
+          <w:szCs w:val="27"/>
+        </w:rPr>
+      </w:pPr>
+      <w:r>
+        <w:rPr>
+          <w:rFonts w:cs="B Nazanin" w:hint="cs"/>
+          <w:b/>
+          <w:bCs/>
+          <w:sz w:val="27"/>
+          <w:szCs w:val="27"/>
+          <w:rtl/>
+        </w:rPr>
+        <w:t>دیتاست تاریخچه خرید مشتریان</w:t>
+      </w:r>
+    </w:p>
+    <w:p>
+      <w:pPr>
+        <w:pStyle w:val="ListParagraph"/>
+        <w:numPr>
+          <w:ilvl w:val="0"/>
+          <w:numId w:val="36"/>
+        </w:numPr>
+        <w:ind w:right="-144"/>
+        <w:rPr>
+          <w:rFonts w:cs="B Nazanin"/>
+          <w:b/>
+          <w:bCs/>
+          <w:sz w:val="26"/>
+          <w:szCs w:val="26"/>
+        </w:rPr>
+      </w:pPr>
+      <w:r>
+        <w:rPr>
+          <w:rFonts w:cs="B Nazanin" w:hint="cs"/>
+          <w:b/>
+          <w:bCs/>
+          <w:sz w:val="26"/>
+          <w:szCs w:val="26"/>
+          <w:rtl/>
+        </w:rPr>
+        <w:t>ویژگی های شناسه خرید، شناسه سفارش، شناسه محصول</w:t>
+      </w:r>
+    </w:p>
+    <w:p>
+      <w:pPr>
+        <w:spacing w:line="360" w:lineRule="auto"/>
+        <w:ind w:left="14" w:right="-144" w:hanging="14"/>
+        <w:rPr>
+          <w:rFonts w:cs="B Nazanin"/>
+          <w:szCs w:val="24"/>
+          <w:rtl/>
+        </w:rPr>
+      </w:pPr>
+      <w:r>
+        <w:rPr>
+          <w:rFonts w:cs="B Nazanin" w:hint="cs"/>
+          <w:szCs w:val="24"/>
+          <w:rtl/>
+        </w:rPr>
+        <w:t>مق</w:t>
+      </w:r>
+      <w:r>
+        <w:rPr>
+          <w:rFonts w:cs="B Nazanin" w:hint="cs"/>
+          <w:szCs w:val="24"/>
+          <w:rtl/>
+        </w:rPr>
+        <w:t>ادی</w:t>
+      </w:r>
+      <w:r>
+        <w:rPr>
+          <w:rFonts w:cs="B Nazanin" w:hint="cs"/>
+          <w:szCs w:val="24"/>
+          <w:rtl/>
+        </w:rPr>
+        <w:t xml:space="preserve">ر </w:t>
+      </w:r>
+      <w:r>
+        <w:rPr>
+          <w:rFonts w:cs="B Nazanin" w:hint="cs"/>
+          <w:szCs w:val="24"/>
+          <w:rtl/>
+        </w:rPr>
+        <w:t>این شناسه ها باید یکتا باشند و تکراری بودن یک مقدار در یکی از ویژگی ها، نشان دهنده غیر صحیح بودن آن است.</w:t>
       </w:r>
     </w:p>
     <w:p>
@@ -922,117 +1062,387 @@
           <w:numId w:val="36"/>
         </w:numPr>
         <w:spacing w:line="360" w:lineRule="auto"/>
-        <w:ind w:right="-14"/>
-        <w:jc w:val="left"/>
-        <w:rPr>
-          <w:rFonts w:asciiTheme="minorHAnsi" w:hAnsiTheme="minorHAnsi" w:cs="B Nazanin"/>
+        <w:ind w:right="-144"/>
+        <w:rPr>
+          <w:rFonts w:cs="B Nazanin"/>
           <w:b/>
           <w:bCs/>
           <w:sz w:val="26"/>
           <w:szCs w:val="26"/>
-          <w:lang w:bidi="fa-IR"/>
-        </w:rPr>
-      </w:pPr>
-      <w:r>
-        <w:rPr>
-          <w:rFonts w:asciiTheme="minorHAnsi" w:hAnsiTheme="minorHAnsi" w:cs="B Nazanin" w:hint="cs"/>
+        </w:rPr>
+      </w:pPr>
+      <w:r>
+        <w:rPr>
+          <w:rFonts w:cs="B Nazanin" w:hint="cs"/>
           <w:b/>
           <w:bCs/>
           <w:sz w:val="26"/>
           <w:szCs w:val="26"/>
           <w:rtl/>
-          <w:lang w:bidi="fa-IR"/>
         </w:rPr>
         <w:t xml:space="preserve">ویژگی </w:t>
       </w:r>
-      <w:proofErr w:type="spellStart"/>
-      <w:r>
-        <w:rPr>
-          <w:rFonts w:asciiTheme="majorBidi" w:hAnsiTheme="majorBidi" w:cstheme="majorBidi"/>
+      <w:r>
+        <w:rPr>
+          <w:rFonts w:eastAsia="Times New Roman" w:cs="B Nazanin" w:hint="cs"/>
           <w:b/>
           <w:bCs/>
           <w:sz w:val="26"/>
           <w:szCs w:val="26"/>
-          <w:lang w:bidi="fa-IR"/>
-        </w:rPr>
-        <w:t>category_title_fa</w:t>
-      </w:r>
-      <w:proofErr w:type="spellEnd"/>
+          <w:rtl/>
+        </w:rPr>
+        <w:t>زمان تحویل مح</w:t>
+      </w:r>
+      <w:r>
+        <w:rPr>
+          <w:rFonts w:eastAsia="Times New Roman" w:cs="B Nazanin" w:hint="cs"/>
+          <w:b/>
+          <w:bCs/>
+          <w:sz w:val="26"/>
+          <w:szCs w:val="26"/>
+          <w:rtl/>
+        </w:rPr>
+        <w:t>ص</w:t>
+      </w:r>
+      <w:r>
+        <w:rPr>
+          <w:rFonts w:eastAsia="Times New Roman" w:cs="B Nazanin" w:hint="cs"/>
+          <w:b/>
+          <w:bCs/>
+          <w:sz w:val="26"/>
+          <w:szCs w:val="26"/>
+          <w:rtl/>
+        </w:rPr>
+        <w:t>ول</w:t>
+      </w:r>
     </w:p>
     <w:p>
       <w:pPr>
         <w:spacing w:line="360" w:lineRule="auto"/>
-        <w:ind w:right="-14"/>
+        <w:ind w:right="-144"/>
+        <w:rPr>
+          <w:rFonts w:cs="B Nazanin"/>
+          <w:szCs w:val="24"/>
+        </w:rPr>
+      </w:pPr>
+      <w:r>
+        <w:rPr>
+          <w:rFonts w:cs="B Nazanin" w:hint="cs"/>
+          <w:szCs w:val="24"/>
+          <w:rtl/>
+        </w:rPr>
+        <w:t>از آنجا که تاریخ تاسیس سایت دیجی کالا سال 2012 می‌باشد، تاریخ سفارش ثبت شده پیش از این زمان غیر صحیح می‌باشد که این امر در کد</w:t>
+      </w:r>
+      <w:r>
+        <w:rPr>
+          <w:rFonts w:cs="B Nazanin" w:hint="cs"/>
+          <w:szCs w:val="24"/>
+          <w:rtl/>
+        </w:rPr>
+        <w:t xml:space="preserve"> زده شده</w:t>
+      </w:r>
+      <w:r>
+        <w:rPr>
+          <w:rFonts w:cs="B Nazanin" w:hint="cs"/>
+          <w:szCs w:val="24"/>
+          <w:rtl/>
+        </w:rPr>
+        <w:t xml:space="preserve"> نیز پوشش داده شده است.</w:t>
+      </w:r>
+    </w:p>
+    <w:p>
+      <w:pPr>
+        <w:pStyle w:val="ListParagraph"/>
+        <w:numPr>
+          <w:ilvl w:val="0"/>
+          <w:numId w:val="36"/>
+        </w:numPr>
+        <w:ind w:right="-144"/>
+        <w:rPr>
+          <w:rFonts w:cs="B Nazanin"/>
+          <w:b/>
+          <w:bCs/>
+          <w:sz w:val="26"/>
+          <w:szCs w:val="26"/>
+        </w:rPr>
+      </w:pPr>
+      <w:r>
+        <w:rPr>
+          <w:rFonts w:cs="B Nazanin" w:hint="cs"/>
+          <w:b/>
+          <w:bCs/>
+          <w:sz w:val="26"/>
+          <w:szCs w:val="26"/>
+          <w:rtl/>
+        </w:rPr>
+        <w:t xml:space="preserve">ویژگی </w:t>
+      </w:r>
+      <w:r>
+        <w:rPr>
+          <w:rFonts w:asciiTheme="majorBidi" w:eastAsia="Times New Roman" w:hAnsiTheme="majorBidi" w:cs="B Nazanin" w:hint="cs"/>
+          <w:b/>
+          <w:bCs/>
+          <w:sz w:val="26"/>
+          <w:szCs w:val="26"/>
+          <w:rtl/>
+        </w:rPr>
+        <w:t>نام شهر</w:t>
+      </w:r>
+    </w:p>
+    <w:p>
+      <w:pPr>
+        <w:spacing w:after="95"/>
+        <w:ind w:right="-144"/>
         <w:jc w:val="left"/>
         <w:rPr>
-          <w:rFonts w:asciiTheme="minorHAnsi" w:hAnsiTheme="minorHAnsi" w:cs="B Nazanin"/>
+          <w:rFonts w:cs="B Nazanin"/>
+          <w:color w:val="000000" w:themeColor="text1"/>
           <w:szCs w:val="24"/>
           <w:lang w:bidi="fa-IR"/>
         </w:rPr>
       </w:pPr>
       <w:r>
         <w:rPr>
-          <w:rFonts w:asciiTheme="minorHAnsi" w:hAnsiTheme="minorHAnsi" w:cs="B Nazanin" w:hint="cs"/>
-          <w:szCs w:val="24"/>
+          <w:rFonts w:cs="B Nazanin" w:hint="cs"/>
+          <w:color w:val="000000" w:themeColor="text1"/>
+          <w:szCs w:val="24"/>
+          <w:rtl/>
+        </w:rPr>
+        <w:t xml:space="preserve">برای بررسی صحت مقدار وارد شده برای این ویژگی، </w:t>
+      </w:r>
+      <w:r>
+        <w:rPr>
+          <w:rFonts w:cs="B Nazanin" w:hint="cs"/>
+          <w:color w:val="000000" w:themeColor="text1"/>
+          <w:szCs w:val="24"/>
+          <w:rtl/>
+        </w:rPr>
+        <w:t>يك مقدار آستانه تعريف مي‌كنيم. از آن جا كه اكثر اسامي بكار رفته براي اين ويژگي به ميزان زياد تكرار شده اند، اسامي تكرار شده كمتر از آستانه مساوي 2، صحيح نمي‌باشند و به درستي وارد نشده اند.</w:t>
+      </w:r>
+    </w:p>
+    <w:p>
+      <w:pPr>
+        <w:pStyle w:val="ListParagraph"/>
+        <w:numPr>
+          <w:ilvl w:val="1"/>
+          <w:numId w:val="32"/>
+        </w:numPr>
+        <w:ind w:right="-144"/>
+        <w:rPr>
+          <w:rFonts w:cs="B Nazanin"/>
+          <w:b/>
+          <w:bCs/>
+          <w:sz w:val="27"/>
+          <w:szCs w:val="27"/>
+        </w:rPr>
+      </w:pPr>
+      <w:r>
+        <w:rPr>
+          <w:rFonts w:cs="B Nazanin" w:hint="cs"/>
+          <w:b/>
+          <w:bCs/>
+          <w:sz w:val="27"/>
+          <w:szCs w:val="27"/>
+          <w:rtl/>
+        </w:rPr>
+        <w:t>دیتاست تاریخچه محصولات</w:t>
+      </w:r>
+    </w:p>
+    <w:p>
+      <w:pPr>
+        <w:pStyle w:val="ListParagraph"/>
+        <w:numPr>
+          <w:ilvl w:val="0"/>
+          <w:numId w:val="36"/>
+        </w:numPr>
+        <w:ind w:right="-144"/>
+        <w:rPr>
+          <w:rFonts w:cs="B Nazanin"/>
+          <w:b/>
+          <w:bCs/>
+          <w:sz w:val="26"/>
+          <w:szCs w:val="26"/>
+        </w:rPr>
+      </w:pPr>
+      <w:r>
+        <w:rPr>
+          <w:rFonts w:cs="B Nazanin" w:hint="cs"/>
+          <w:b/>
+          <w:bCs/>
+          <w:sz w:val="26"/>
+          <w:szCs w:val="26"/>
+          <w:rtl/>
+        </w:rPr>
+        <w:t>ویژگی</w:t>
+      </w:r>
+      <w:r>
+        <w:rPr>
+          <w:rFonts w:cs="B Nazanin" w:hint="cs"/>
+          <w:b/>
+          <w:bCs/>
+          <w:sz w:val="26"/>
+          <w:szCs w:val="26"/>
+          <w:rtl/>
+        </w:rPr>
+        <w:t xml:space="preserve"> های</w:t>
+      </w:r>
+      <w:r>
+        <w:rPr>
+          <w:rFonts w:cs="B Nazanin" w:hint="cs"/>
+          <w:b/>
+          <w:bCs/>
+          <w:sz w:val="26"/>
+          <w:szCs w:val="26"/>
+          <w:rtl/>
+        </w:rPr>
+        <w:t xml:space="preserve"> شناسه</w:t>
+      </w:r>
+      <w:r>
+        <w:rPr>
+          <w:rFonts w:cs="B Nazanin" w:hint="cs"/>
+          <w:b/>
+          <w:bCs/>
+          <w:sz w:val="26"/>
+          <w:szCs w:val="26"/>
+          <w:rtl/>
+        </w:rPr>
+        <w:t>،</w:t>
+      </w:r>
+      <w:r>
+        <w:rPr>
+          <w:rFonts w:cs="B Nazanin" w:hint="cs"/>
+          <w:b/>
+          <w:bCs/>
+          <w:sz w:val="26"/>
+          <w:szCs w:val="26"/>
+          <w:rtl/>
+        </w:rPr>
+        <w:t xml:space="preserve"> </w:t>
+      </w:r>
+      <w:r>
+        <w:rPr>
+          <w:rFonts w:eastAsia="Times New Roman" w:cs="B Nazanin" w:hint="cs"/>
+          <w:b/>
+          <w:bCs/>
+          <w:sz w:val="26"/>
+          <w:szCs w:val="26"/>
+          <w:rtl/>
+        </w:rPr>
+        <w:t>شناسه متغیر محصولات</w:t>
+      </w:r>
+      <w:r>
+        <w:rPr>
+          <w:rFonts w:eastAsia="Times New Roman" w:cs="B Nazanin" w:hint="cs"/>
+          <w:b/>
+          <w:bCs/>
+          <w:sz w:val="26"/>
+          <w:szCs w:val="26"/>
+          <w:rtl/>
+        </w:rPr>
+        <w:t xml:space="preserve">، </w:t>
+      </w:r>
+      <w:r>
+        <w:rPr>
+          <w:rFonts w:cs="B Nazanin" w:hint="cs"/>
+          <w:b/>
+          <w:bCs/>
+          <w:sz w:val="26"/>
+          <w:szCs w:val="26"/>
           <w:rtl/>
           <w:lang w:bidi="fa-IR"/>
         </w:rPr>
-        <w:t xml:space="preserve">مقدار این ویژگی </w:t>
-      </w:r>
-      <w:r>
-        <w:rPr>
-          <w:rFonts w:asciiTheme="minorHAnsi" w:hAnsiTheme="minorHAnsi" w:cs="B Nazanin"/>
-          <w:szCs w:val="24"/>
+        <w:t>شناسه محصول</w:t>
+      </w:r>
+      <w:r>
+        <w:rPr>
+          <w:rFonts w:cs="B Nazanin" w:hint="cs"/>
+          <w:b/>
+          <w:bCs/>
+          <w:sz w:val="26"/>
+          <w:szCs w:val="26"/>
           <w:rtl/>
           <w:lang w:bidi="fa-IR"/>
         </w:rPr>
-        <w:t>زيرمجموعه</w:t>
-      </w:r>
-      <w:r>
-        <w:rPr>
-          <w:rFonts w:asciiTheme="minorHAnsi" w:hAnsiTheme="minorHAnsi" w:cs="B Nazanin" w:hint="cs"/>
-          <w:szCs w:val="24"/>
+        <w:t xml:space="preserve"> و </w:t>
+      </w:r>
+      <w:r>
+        <w:rPr>
+          <w:rFonts w:cs="B Nazanin" w:hint="cs"/>
+          <w:b/>
+          <w:bCs/>
+          <w:sz w:val="26"/>
+          <w:szCs w:val="26"/>
           <w:rtl/>
           <w:lang w:bidi="fa-IR"/>
         </w:rPr>
-        <w:t xml:space="preserve"> مقدار ویژگی</w:t>
-      </w:r>
-      <w:r>
-        <w:rPr>
-          <w:rFonts w:asciiTheme="minorHAnsi" w:hAnsiTheme="minorHAnsi" w:cs="B Nazanin"/>
-          <w:szCs w:val="24"/>
-          <w:rtl/>
-          <w:lang w:bidi="fa-IR"/>
+        <w:t>شناسه فروشنده کلی محصول</w:t>
+      </w:r>
+    </w:p>
+    <w:p>
+      <w:pPr>
+        <w:spacing w:line="360" w:lineRule="auto"/>
+        <w:ind w:left="14" w:right="-144" w:hanging="14"/>
+        <w:rPr>
+          <w:rFonts w:cs="B Nazanin"/>
+          <w:szCs w:val="24"/>
+          <w:rtl/>
+        </w:rPr>
+      </w:pPr>
+      <w:r>
+        <w:rPr>
+          <w:rFonts w:cs="B Nazanin" w:hint="cs"/>
+          <w:szCs w:val="24"/>
+          <w:rtl/>
+        </w:rPr>
+        <w:t>مق</w:t>
+      </w:r>
+      <w:r>
+        <w:rPr>
+          <w:rFonts w:cs="B Nazanin" w:hint="cs"/>
+          <w:szCs w:val="24"/>
+          <w:rtl/>
+        </w:rPr>
+        <w:t>ادیر</w:t>
+      </w:r>
+      <w:r>
+        <w:rPr>
+          <w:rFonts w:cs="B Nazanin" w:hint="cs"/>
+          <w:szCs w:val="24"/>
+          <w:rtl/>
         </w:rPr>
         <w:t xml:space="preserve"> </w:t>
       </w:r>
-      <w:proofErr w:type="spellStart"/>
-      <w:r>
-        <w:rPr>
-          <w:rFonts w:asciiTheme="majorBidi" w:hAnsiTheme="majorBidi" w:cstheme="majorBidi"/>
-          <w:szCs w:val="24"/>
-          <w:lang w:bidi="fa-IR"/>
-        </w:rPr>
-        <w:t>title_alt</w:t>
-      </w:r>
-      <w:proofErr w:type="spellEnd"/>
-      <w:r>
-        <w:rPr>
-          <w:rFonts w:asciiTheme="minorHAnsi" w:hAnsiTheme="minorHAnsi" w:cs="B Nazanin"/>
-          <w:szCs w:val="24"/>
-          <w:rtl/>
-          <w:lang w:bidi="fa-IR"/>
+      <w:r>
+        <w:rPr>
+          <w:rFonts w:cs="B Nazanin" w:hint="cs"/>
+          <w:szCs w:val="24"/>
+          <w:rtl/>
+        </w:rPr>
+        <w:t>این شناسه ها باید یکتا باشند و تکراری بودن یک مقدار در</w:t>
+      </w:r>
+      <w:r>
+        <w:rPr>
+          <w:rFonts w:cs="B Nazanin" w:hint="cs"/>
+          <w:szCs w:val="24"/>
+          <w:rtl/>
         </w:rPr>
         <w:t xml:space="preserve"> </w:t>
       </w:r>
       <w:r>
         <w:rPr>
-          <w:rFonts w:asciiTheme="minorHAnsi" w:hAnsiTheme="minorHAnsi" w:cs="B Nazanin" w:hint="cs"/>
-          <w:szCs w:val="24"/>
-          <w:rtl/>
-          <w:lang w:bidi="fa-IR"/>
-        </w:rPr>
-        <w:t>در فیلد متناظر می‌باشد.</w:t>
+          <w:rFonts w:cs="B Nazanin" w:hint="cs"/>
+          <w:szCs w:val="24"/>
+          <w:rtl/>
+        </w:rPr>
+        <w:t>یکی از ویژگی ها</w:t>
+      </w:r>
+      <w:r>
+        <w:rPr>
+          <w:rFonts w:cs="B Nazanin" w:hint="cs"/>
+          <w:szCs w:val="24"/>
+          <w:rtl/>
+        </w:rPr>
+        <w:t>، نشان دهنده غیر صحیح بودن آن است.</w:t>
       </w:r>
     </w:p>
     <w:p>
@@ -1043,118 +1453,127 @@
           <w:numId w:val="36"/>
         </w:numPr>
         <w:spacing w:line="360" w:lineRule="auto"/>
-        <w:ind w:right="-14"/>
-        <w:jc w:val="left"/>
-        <w:rPr>
-          <w:rFonts w:asciiTheme="minorHAnsi" w:hAnsiTheme="minorHAnsi" w:cs="B Nazanin"/>
+        <w:ind w:right="-144"/>
+        <w:rPr>
+          <w:rFonts w:cs="B Nazanin"/>
+          <w:b/>
+          <w:bCs/>
           <w:sz w:val="26"/>
           <w:szCs w:val="26"/>
-          <w:lang w:bidi="fa-IR"/>
-        </w:rPr>
-      </w:pPr>
-      <w:r>
-        <w:rPr>
-          <w:rFonts w:cs="B Nazanin" w:hint="cs"/>
-          <w:b/>
-          <w:bCs/>
-          <w:color w:val="000000" w:themeColor="text1"/>
+        </w:rPr>
+      </w:pPr>
+      <w:r>
+        <w:rPr>
+          <w:rFonts w:cs="B Nazanin" w:hint="cs"/>
+          <w:b/>
+          <w:bCs/>
           <w:sz w:val="26"/>
           <w:szCs w:val="26"/>
           <w:rtl/>
         </w:rPr>
         <w:t xml:space="preserve">ویژگی </w:t>
       </w:r>
-      <w:proofErr w:type="spellStart"/>
-      <w:r>
-        <w:rPr>
-          <w:rFonts w:asciiTheme="majorBidi" w:eastAsia="Times New Roman" w:hAnsiTheme="majorBidi" w:cstheme="majorBidi"/>
+      <w:r>
+        <w:rPr>
+          <w:rFonts w:cs="B Nazanin" w:hint="cs"/>
           <w:b/>
           <w:bCs/>
           <w:sz w:val="26"/>
           <w:szCs w:val="26"/>
-        </w:rPr>
-        <w:t>category_title_en</w:t>
-      </w:r>
-      <w:proofErr w:type="spellEnd"/>
+          <w:rtl/>
+          <w:lang w:bidi="fa-IR"/>
+        </w:rPr>
+        <w:t>میزان محدودیت سفارش هر محصول</w:t>
+      </w:r>
     </w:p>
     <w:p>
       <w:pPr>
-        <w:spacing w:after="95"/>
-        <w:ind w:right="-13"/>
-        <w:jc w:val="left"/>
-        <w:rPr>
-          <w:rFonts w:cs="B Nazanin"/>
-          <w:color w:val="000000" w:themeColor="text1"/>
-          <w:szCs w:val="24"/>
-          <w:rtl/>
-        </w:rPr>
-      </w:pPr>
-      <w:r>
-        <w:rPr>
-          <w:rFonts w:cs="B Nazanin" w:hint="cs"/>
-          <w:color w:val="000000" w:themeColor="text1"/>
-          <w:szCs w:val="24"/>
-          <w:rtl/>
-        </w:rPr>
-        <w:t>برای بررسی صحت مقدار وارد شده برای این ویژگی، می‌توان از مقدار وارد شده برای ویژگی دسته بندی فارسی محصول استفاده کرده و مطابقت وا</w:t>
-      </w:r>
-      <w:r>
-        <w:rPr>
-          <w:rFonts w:cs="B Nazanin" w:hint="cs"/>
-          <w:color w:val="000000" w:themeColor="text1"/>
-          <w:szCs w:val="24"/>
-          <w:rtl/>
-        </w:rPr>
-        <w:t>ژ</w:t>
-      </w:r>
-      <w:r>
-        <w:rPr>
-          <w:rFonts w:cs="B Nazanin" w:hint="cs"/>
-          <w:color w:val="000000" w:themeColor="text1"/>
-          <w:szCs w:val="24"/>
-          <w:rtl/>
-        </w:rPr>
-        <w:t>ه انگلیسی بکار رفته با واژه فارسی بکار رفته را بررسی کرد.</w:t>
-      </w:r>
-    </w:p>
-    <w:p>
-      <w:pPr>
         <w:spacing w:line="360" w:lineRule="auto"/>
-        <w:ind w:right="-14"/>
-        <w:jc w:val="left"/>
-        <w:rPr>
-          <w:rFonts w:asciiTheme="minorHAnsi" w:hAnsiTheme="minorHAnsi" w:cs="B Nazanin"/>
-          <w:sz w:val="26"/>
-          <w:szCs w:val="26"/>
+        <w:ind w:right="-144"/>
+        <w:rPr>
+          <w:rFonts w:ascii="Calibri" w:hAnsi="Calibri" w:cs="Calibri" w:hint="cs"/>
+          <w:szCs w:val="24"/>
+          <w:rtl/>
           <w:lang w:bidi="fa-IR"/>
         </w:rPr>
       </w:pPr>
-    </w:p>
-    <w:p>
-      <w:pPr>
-        <w:pStyle w:val="ListParagraph"/>
-        <w:numPr>
-          <w:ilvl w:val="1"/>
-          <w:numId w:val="31"/>
-        </w:numPr>
-        <w:rPr>
-          <w:rFonts w:cs="B Nazanin"/>
-          <w:b/>
-          <w:bCs/>
-          <w:sz w:val="26"/>
-          <w:szCs w:val="26"/>
-        </w:rPr>
-      </w:pPr>
-      <w:r>
-        <w:rPr>
-          <w:rFonts w:cs="B Nazanin" w:hint="cs"/>
-          <w:b/>
-          <w:bCs/>
-          <w:sz w:val="26"/>
-          <w:szCs w:val="26"/>
-          <w:rtl/>
-        </w:rPr>
-        <w:t>دیتاست تاریخچه خرید مشتریان</w:t>
+      <w:r>
+        <w:rPr>
+          <w:rFonts w:cs="B Nazanin" w:hint="cs"/>
+          <w:szCs w:val="24"/>
+          <w:rtl/>
+        </w:rPr>
+        <w:lastRenderedPageBreak/>
+        <w:t>با توجه به قیمت فروش هر محصول،</w:t>
+      </w:r>
+      <w:r>
+        <w:rPr>
+          <w:rFonts w:cs="B Nazanin" w:hint="cs"/>
+          <w:szCs w:val="24"/>
+          <w:rtl/>
+        </w:rPr>
+        <w:t xml:space="preserve"> در صورتی که قیمت فروش بالا باشد محدودیت سفارش محصول نمی‌تواند بالا باشد. برای مثال محصول با قیمت 10 میلیون، محدودیت سفارش بالای 5 نخواهد داشت چرا که منطقا به این میزان در انبار فروشگاه نیز موجود نخواهد بود</w:t>
+      </w:r>
+      <w:r>
+        <w:rPr>
+          <w:rFonts w:cs="B Nazanin" w:hint="cs"/>
+          <w:szCs w:val="24"/>
+          <w:rtl/>
+        </w:rPr>
+        <w:t>.</w:t>
+      </w:r>
+      <w:r>
+        <w:rPr>
+          <w:rFonts w:cs="B Nazanin" w:hint="cs"/>
+          <w:szCs w:val="24"/>
+          <w:rtl/>
+        </w:rPr>
+        <w:t xml:space="preserve"> </w:t>
+      </w:r>
+      <w:r>
+        <w:rPr>
+          <w:rFonts w:ascii="Calibri" w:hAnsi="Calibri" w:cs="B Nazanin" w:hint="cs"/>
+          <w:szCs w:val="24"/>
+          <w:rtl/>
+          <w:lang w:bidi="fa-IR"/>
+        </w:rPr>
+        <w:t>بنابراین با توجه به قیمت محصول، می</w:t>
+      </w:r>
+      <w:r>
+        <w:rPr>
+          <w:rFonts w:ascii="Calibri" w:hAnsi="Calibri" w:cs="B Nazanin" w:hint="cs"/>
+          <w:szCs w:val="24"/>
+          <w:rtl/>
+          <w:lang w:bidi="fa-IR"/>
+        </w:rPr>
+        <w:t>‌</w:t>
+      </w:r>
+      <w:r>
+        <w:rPr>
+          <w:rFonts w:ascii="Calibri" w:hAnsi="Calibri" w:cs="B Nazanin" w:hint="cs"/>
+          <w:szCs w:val="24"/>
+          <w:rtl/>
+          <w:lang w:bidi="fa-IR"/>
+        </w:rPr>
+        <w:t>ت</w:t>
+      </w:r>
+      <w:r>
+        <w:rPr>
+          <w:rFonts w:ascii="Calibri" w:hAnsi="Calibri" w:cs="B Nazanin" w:hint="cs"/>
+          <w:szCs w:val="24"/>
+          <w:rtl/>
+          <w:lang w:bidi="fa-IR"/>
+        </w:rPr>
+        <w:t>وانیم</w:t>
+      </w:r>
+      <w:r>
+        <w:rPr>
+          <w:rFonts w:ascii="Calibri" w:hAnsi="Calibri" w:cs="B Nazanin" w:hint="cs"/>
+          <w:szCs w:val="24"/>
+          <w:rtl/>
+          <w:lang w:bidi="fa-IR"/>
+        </w:rPr>
+        <w:t xml:space="preserve"> برای میزان محدودیت سفارش، آستانه تعیین کنیم.</w:t>
       </w:r>
     </w:p>
     <w:p>
@@ -1164,328 +1583,7 @@
           <w:ilvl w:val="0"/>
           <w:numId w:val="36"/>
         </w:numPr>
-        <w:rPr>
-          <w:rFonts w:cs="B Nazanin"/>
-          <w:b/>
-          <w:bCs/>
-          <w:sz w:val="26"/>
-          <w:szCs w:val="26"/>
-        </w:rPr>
-      </w:pPr>
-      <w:r>
-        <w:rPr>
-          <w:rFonts w:cs="B Nazanin" w:hint="cs"/>
-          <w:b/>
-          <w:bCs/>
-          <w:sz w:val="26"/>
-          <w:szCs w:val="26"/>
-          <w:rtl/>
-        </w:rPr>
-        <w:t xml:space="preserve">ویژگی </w:t>
-      </w:r>
-      <w:proofErr w:type="spellStart"/>
-      <w:r>
-        <w:rPr>
-          <w:rFonts w:asciiTheme="majorBidi" w:eastAsia="Times New Roman" w:hAnsiTheme="majorBidi" w:cstheme="majorBidi"/>
-          <w:b/>
-          <w:bCs/>
-          <w:sz w:val="26"/>
-          <w:szCs w:val="26"/>
-        </w:rPr>
-        <w:t>city_name_fa</w:t>
-      </w:r>
-      <w:proofErr w:type="spellEnd"/>
-    </w:p>
-    <w:p>
-      <w:pPr>
-        <w:spacing w:after="95"/>
-        <w:ind w:right="-13"/>
-        <w:jc w:val="left"/>
-        <w:rPr>
-          <w:rFonts w:cs="B Nazanin"/>
-          <w:color w:val="000000" w:themeColor="text1"/>
-          <w:szCs w:val="24"/>
-          <w:lang w:bidi="fa-IR"/>
-        </w:rPr>
-      </w:pPr>
-      <w:r>
-        <w:rPr>
-          <w:rFonts w:cs="B Nazanin" w:hint="cs"/>
-          <w:color w:val="000000" w:themeColor="text1"/>
-          <w:szCs w:val="24"/>
-          <w:rtl/>
-        </w:rPr>
-        <w:t xml:space="preserve">برای بررسی صحت مقدار وارد شده برای این ویژگی، </w:t>
-      </w:r>
-      <w:r>
-        <w:rPr>
-          <w:rFonts w:cs="B Nazanin"/>
-          <w:color w:val="000000" w:themeColor="text1"/>
-          <w:szCs w:val="24"/>
-          <w:rtl/>
-        </w:rPr>
-        <w:t>ل</w:t>
-      </w:r>
-      <w:r>
-        <w:rPr>
-          <w:rFonts w:cs="B Nazanin" w:hint="cs"/>
-          <w:color w:val="000000" w:themeColor="text1"/>
-          <w:szCs w:val="24"/>
-          <w:rtl/>
-        </w:rPr>
-        <w:t>ی</w:t>
-      </w:r>
-      <w:r>
-        <w:rPr>
-          <w:rFonts w:cs="B Nazanin" w:hint="eastAsia"/>
-          <w:color w:val="000000" w:themeColor="text1"/>
-          <w:szCs w:val="24"/>
-          <w:rtl/>
-        </w:rPr>
-        <w:t>ست</w:t>
-      </w:r>
-      <w:r>
-        <w:rPr>
-          <w:rFonts w:cs="B Nazanin"/>
-          <w:color w:val="000000" w:themeColor="text1"/>
-          <w:szCs w:val="24"/>
-          <w:rtl/>
-        </w:rPr>
-        <w:t xml:space="preserve"> </w:t>
-      </w:r>
-      <w:r>
-        <w:rPr>
-          <w:rFonts w:cs="B Nazanin" w:hint="cs"/>
-          <w:color w:val="000000" w:themeColor="text1"/>
-          <w:szCs w:val="24"/>
-          <w:rtl/>
-        </w:rPr>
-        <w:t>تمامی</w:t>
-      </w:r>
-      <w:r>
-        <w:rPr>
-          <w:rFonts w:cs="B Nazanin"/>
-          <w:color w:val="000000" w:themeColor="text1"/>
-          <w:szCs w:val="24"/>
-          <w:rtl/>
-        </w:rPr>
-        <w:t xml:space="preserve"> شهر ها</w:t>
-      </w:r>
-      <w:r>
-        <w:rPr>
-          <w:rFonts w:cs="B Nazanin" w:hint="cs"/>
-          <w:color w:val="000000" w:themeColor="text1"/>
-          <w:szCs w:val="24"/>
-          <w:rtl/>
-        </w:rPr>
-        <w:t>ی</w:t>
-      </w:r>
-      <w:r>
-        <w:rPr>
-          <w:rFonts w:cs="B Nazanin"/>
-          <w:color w:val="000000" w:themeColor="text1"/>
-          <w:szCs w:val="24"/>
-          <w:rtl/>
-        </w:rPr>
-        <w:t xml:space="preserve"> ا</w:t>
-      </w:r>
-      <w:r>
-        <w:rPr>
-          <w:rFonts w:cs="B Nazanin" w:hint="cs"/>
-          <w:color w:val="000000" w:themeColor="text1"/>
-          <w:szCs w:val="24"/>
-          <w:rtl/>
-        </w:rPr>
-        <w:t>ی</w:t>
-      </w:r>
-      <w:r>
-        <w:rPr>
-          <w:rFonts w:cs="B Nazanin" w:hint="eastAsia"/>
-          <w:color w:val="000000" w:themeColor="text1"/>
-          <w:szCs w:val="24"/>
-          <w:rtl/>
-        </w:rPr>
-        <w:t>ران</w:t>
-      </w:r>
-      <w:r>
-        <w:rPr>
-          <w:rFonts w:cs="B Nazanin"/>
-          <w:color w:val="000000" w:themeColor="text1"/>
-          <w:szCs w:val="24"/>
-          <w:rtl/>
-        </w:rPr>
-        <w:t xml:space="preserve"> ر</w:t>
-      </w:r>
-      <w:r>
-        <w:rPr>
-          <w:rFonts w:cs="B Nazanin" w:hint="cs"/>
-          <w:color w:val="000000" w:themeColor="text1"/>
-          <w:szCs w:val="24"/>
-          <w:rtl/>
-        </w:rPr>
-        <w:t>ا</w:t>
-      </w:r>
-      <w:r>
-        <w:rPr>
-          <w:rFonts w:cs="B Nazanin"/>
-          <w:color w:val="000000" w:themeColor="text1"/>
-          <w:szCs w:val="24"/>
-          <w:rtl/>
-        </w:rPr>
-        <w:t xml:space="preserve"> </w:t>
-      </w:r>
-      <w:r>
-        <w:rPr>
-          <w:rFonts w:cs="B Nazanin" w:hint="cs"/>
-          <w:color w:val="000000" w:themeColor="text1"/>
-          <w:szCs w:val="24"/>
-          <w:rtl/>
-        </w:rPr>
-        <w:t>با کمک</w:t>
-      </w:r>
-      <w:r>
-        <w:rPr>
-          <w:rFonts w:cs="B Nazanin"/>
-          <w:color w:val="000000" w:themeColor="text1"/>
-          <w:szCs w:val="24"/>
-          <w:rtl/>
-        </w:rPr>
-        <w:t xml:space="preserve"> </w:t>
-      </w:r>
-      <w:hyperlink r:id="rId13" w:history="1">
-        <w:r>
-          <w:rPr>
-            <w:rStyle w:val="Hyperlink"/>
-            <w:rFonts w:cs="B Nazanin"/>
-            <w:color w:val="000000" w:themeColor="text1"/>
-            <w:szCs w:val="24"/>
-            <w:rtl/>
-          </w:rPr>
-          <w:t>و</w:t>
-        </w:r>
-        <w:r>
-          <w:rPr>
-            <w:rStyle w:val="Hyperlink"/>
-            <w:rFonts w:cs="B Nazanin" w:hint="cs"/>
-            <w:color w:val="000000" w:themeColor="text1"/>
-            <w:szCs w:val="24"/>
-            <w:rtl/>
-          </w:rPr>
-          <w:t>ی</w:t>
-        </w:r>
-        <w:r>
-          <w:rPr>
-            <w:rStyle w:val="Hyperlink"/>
-            <w:rFonts w:cs="B Nazanin" w:hint="eastAsia"/>
-            <w:color w:val="000000" w:themeColor="text1"/>
-            <w:szCs w:val="24"/>
-            <w:rtl/>
-          </w:rPr>
-          <w:t>ک</w:t>
-        </w:r>
-        <w:r>
-          <w:rPr>
-            <w:rStyle w:val="Hyperlink"/>
-            <w:rFonts w:cs="B Nazanin" w:hint="cs"/>
-            <w:color w:val="000000" w:themeColor="text1"/>
-            <w:szCs w:val="24"/>
-            <w:rtl/>
-          </w:rPr>
-          <w:t>ی</w:t>
-        </w:r>
-        <w:r>
-          <w:rPr>
-            <w:rStyle w:val="Hyperlink"/>
-            <w:rFonts w:cs="B Nazanin"/>
-            <w:color w:val="000000" w:themeColor="text1"/>
-            <w:szCs w:val="24"/>
-            <w:rtl/>
-          </w:rPr>
-          <w:t xml:space="preserve"> پد</w:t>
-        </w:r>
-        <w:r>
-          <w:rPr>
-            <w:rStyle w:val="Hyperlink"/>
-            <w:rFonts w:cs="B Nazanin" w:hint="cs"/>
-            <w:color w:val="000000" w:themeColor="text1"/>
-            <w:szCs w:val="24"/>
-            <w:rtl/>
-          </w:rPr>
-          <w:t>ی</w:t>
-        </w:r>
-        <w:r>
-          <w:rPr>
-            <w:rStyle w:val="Hyperlink"/>
-            <w:rFonts w:cs="B Nazanin" w:hint="eastAsia"/>
-            <w:color w:val="000000" w:themeColor="text1"/>
-            <w:szCs w:val="24"/>
-            <w:rtl/>
-          </w:rPr>
-          <w:t>ا</w:t>
-        </w:r>
-      </w:hyperlink>
-      <w:r>
-        <w:rPr>
-          <w:rFonts w:cs="B Nazanin" w:hint="cs"/>
-          <w:color w:val="000000" w:themeColor="text1"/>
-          <w:szCs w:val="24"/>
-          <w:rtl/>
-        </w:rPr>
-        <w:t xml:space="preserve"> ذخیره می‌کنیم</w:t>
-      </w:r>
-      <w:r>
-        <w:rPr>
-          <w:rFonts w:cs="B Nazanin"/>
-          <w:color w:val="000000" w:themeColor="text1"/>
-          <w:szCs w:val="24"/>
-          <w:rtl/>
-        </w:rPr>
-        <w:t xml:space="preserve">. </w:t>
-      </w:r>
-      <w:r>
-        <w:rPr>
-          <w:rFonts w:cs="B Nazanin" w:hint="cs"/>
-          <w:color w:val="000000" w:themeColor="text1"/>
-          <w:szCs w:val="24"/>
-          <w:rtl/>
-        </w:rPr>
-        <w:t>نام وارد شده برای این ویژگی در صورتی صحیح خواهد بود که یکی از مقادیر موجود در این لیست باشد.</w:t>
-      </w:r>
-    </w:p>
-    <w:p>
-      <w:pPr>
-        <w:pStyle w:val="ListParagraph"/>
-        <w:numPr>
-          <w:ilvl w:val="1"/>
-          <w:numId w:val="32"/>
-        </w:numPr>
-        <w:rPr>
-          <w:rFonts w:cs="B Nazanin"/>
-          <w:b/>
-          <w:bCs/>
-          <w:sz w:val="26"/>
-          <w:szCs w:val="26"/>
-        </w:rPr>
-      </w:pPr>
-      <w:r>
-        <w:rPr>
-          <w:rFonts w:cs="B Nazanin" w:hint="cs"/>
-          <w:b/>
-          <w:bCs/>
-          <w:sz w:val="26"/>
-          <w:szCs w:val="26"/>
-          <w:rtl/>
-        </w:rPr>
-        <w:t>دیتاست تاریخچه محصولات</w:t>
-      </w:r>
-    </w:p>
-    <w:p>
-      <w:pPr>
-        <w:pStyle w:val="ListParagraph"/>
-        <w:numPr>
-          <w:ilvl w:val="0"/>
-          <w:numId w:val="36"/>
-        </w:numPr>
+        <w:ind w:right="-144"/>
         <w:rPr>
           <w:rFonts w:cs="B Nazanin"/>
           <w:b/>
@@ -1518,7 +1616,6 @@
         </w:rPr>
         <w:t xml:space="preserve"> </w:t>
       </w:r>
-      <w:proofErr w:type="spellStart"/>
       <w:r>
         <w:rPr>
           <w:rFonts w:asciiTheme="majorBidi" w:hAnsiTheme="majorBidi"/>
@@ -1530,7 +1627,6 @@
         </w:rPr>
         <w:t>selling_price</w:t>
       </w:r>
-      <w:proofErr w:type="spellEnd"/>
       <w:r>
         <w:rPr>
           <w:rFonts w:asciiTheme="majorBidi" w:hAnsiTheme="majorBidi"/>
@@ -1567,7 +1663,6 @@
         </w:rPr>
         <w:t xml:space="preserve"> </w:t>
       </w:r>
-      <w:proofErr w:type="spellStart"/>
       <w:r>
         <w:rPr>
           <w:rFonts w:asciiTheme="majorBidi" w:hAnsiTheme="majorBidi"/>
@@ -1579,12 +1674,11 @@
         </w:rPr>
         <w:t>rrp_price</w:t>
       </w:r>
-      <w:proofErr w:type="spellEnd"/>
     </w:p>
     <w:p>
       <w:pPr>
         <w:spacing w:after="95"/>
-        <w:ind w:right="-13"/>
+        <w:ind w:right="-144"/>
         <w:jc w:val="left"/>
         <w:rPr>
           <w:rFonts w:asciiTheme="majorBidi" w:hAnsiTheme="majorBidi" w:cstheme="majorBidi"/>
@@ -1602,10 +1696,48 @@
           <w:rtl/>
           <w:lang w:bidi="fa-IR"/>
         </w:rPr>
-        <w:lastRenderedPageBreak/>
-        <w:t xml:space="preserve">با مقایسه دو ویژگی </w:t>
-      </w:r>
-      <w:proofErr w:type="spellStart"/>
+        <w:t xml:space="preserve">با مقایسه </w:t>
+      </w:r>
+      <w:r>
+        <w:rPr>
+          <w:rFonts w:cs="B Nazanin" w:hint="cs"/>
+          <w:color w:val="000000" w:themeColor="text1"/>
+          <w:szCs w:val="24"/>
+          <w:rtl/>
+          <w:lang w:bidi="fa-IR"/>
+        </w:rPr>
+        <w:t xml:space="preserve">اين </w:t>
+      </w:r>
+      <w:r>
+        <w:rPr>
+          <w:rFonts w:cs="B Nazanin" w:hint="cs"/>
+          <w:color w:val="000000" w:themeColor="text1"/>
+          <w:szCs w:val="24"/>
+          <w:rtl/>
+          <w:lang w:bidi="fa-IR"/>
+        </w:rPr>
+        <w:t xml:space="preserve">دو </w:t>
+      </w:r>
+      <w:r>
+        <w:rPr>
+          <w:rFonts w:cs="B Nazanin" w:hint="cs"/>
+          <w:color w:val="000000" w:themeColor="text1"/>
+          <w:szCs w:val="24"/>
+          <w:rtl/>
+          <w:lang w:bidi="fa-IR"/>
+        </w:rPr>
+        <w:t>ويژگي</w:t>
+      </w:r>
+      <w:r>
+        <w:rPr>
+          <w:rFonts w:cs="B Nazanin" w:hint="cs"/>
+          <w:color w:val="000000" w:themeColor="text1"/>
+          <w:szCs w:val="24"/>
+          <w:rtl/>
+          <w:lang w:bidi="fa-IR"/>
+        </w:rPr>
+        <w:t xml:space="preserve"> و با توجه به تعریف </w:t>
+      </w:r>
       <w:r>
         <w:rPr>
           <w:rFonts w:asciiTheme="majorBidi" w:hAnsiTheme="majorBidi" w:cstheme="majorBidi"/>
@@ -1613,71 +1745,8 @@
           <w:szCs w:val="24"/>
           <w:lang w:bidi="fa-IR"/>
         </w:rPr>
-        <w:t>selling_price</w:t>
-      </w:r>
-      <w:proofErr w:type="spellEnd"/>
-      <w:r>
-        <w:rPr>
-          <w:rFonts w:asciiTheme="majorBidi" w:hAnsiTheme="majorBidi" w:cstheme="majorBidi" w:hint="cs"/>
-          <w:color w:val="000000" w:themeColor="text1"/>
-          <w:szCs w:val="24"/>
-          <w:rtl/>
-          <w:lang w:bidi="fa-IR"/>
-        </w:rPr>
-        <w:t xml:space="preserve"> </w:t>
-      </w:r>
-      <w:r>
-        <w:rPr>
-          <w:rFonts w:asciiTheme="majorBidi" w:hAnsiTheme="majorBidi" w:cs="B Nazanin" w:hint="cs"/>
-          <w:color w:val="000000" w:themeColor="text1"/>
-          <w:szCs w:val="24"/>
-          <w:rtl/>
-          <w:lang w:bidi="fa-IR"/>
-        </w:rPr>
-        <w:t>و</w:t>
-      </w:r>
-      <w:r>
-        <w:rPr>
-          <w:rFonts w:asciiTheme="majorBidi" w:hAnsiTheme="majorBidi" w:cstheme="majorBidi" w:hint="cs"/>
-          <w:color w:val="000000" w:themeColor="text1"/>
-          <w:szCs w:val="24"/>
-          <w:rtl/>
-          <w:lang w:bidi="fa-IR"/>
-        </w:rPr>
-        <w:t xml:space="preserve"> </w:t>
-      </w:r>
-      <w:proofErr w:type="spellStart"/>
-      <w:r>
-        <w:rPr>
-          <w:rFonts w:asciiTheme="majorBidi" w:hAnsiTheme="majorBidi" w:cstheme="majorBidi"/>
-          <w:color w:val="000000" w:themeColor="text1"/>
-          <w:szCs w:val="24"/>
-          <w:lang w:bidi="fa-IR"/>
-        </w:rPr>
         <w:t>rrp_price</w:t>
       </w:r>
-      <w:proofErr w:type="spellEnd"/>
-      <w:r>
-        <w:rPr>
-          <w:rFonts w:cs="B Nazanin" w:hint="cs"/>
-          <w:color w:val="000000" w:themeColor="text1"/>
-          <w:szCs w:val="24"/>
-          <w:rtl/>
-          <w:lang w:bidi="fa-IR"/>
-        </w:rPr>
-        <w:t xml:space="preserve"> و با توجه به تعریف </w:t>
-      </w:r>
-      <w:proofErr w:type="spellStart"/>
-      <w:r>
-        <w:rPr>
-          <w:rFonts w:asciiTheme="majorBidi" w:hAnsiTheme="majorBidi" w:cstheme="majorBidi"/>
-          <w:color w:val="000000" w:themeColor="text1"/>
-          <w:szCs w:val="24"/>
-          <w:lang w:bidi="fa-IR"/>
-        </w:rPr>
-        <w:t>rrp_price</w:t>
-      </w:r>
-      <w:proofErr w:type="spellEnd"/>
       <w:r>
         <w:rPr>
           <w:rStyle w:val="FootnoteReference"/>
@@ -1714,7 +1783,7 @@
       <w:pPr>
         <w:bidi w:val="0"/>
         <w:spacing w:after="95"/>
-        <w:ind w:right="-13"/>
+        <w:ind w:right="-144"/>
         <w:jc w:val="left"/>
         <w:rPr>
           <w:rFonts w:asciiTheme="majorBidi" w:hAnsiTheme="majorBidi" w:cstheme="majorBidi"/>
@@ -1724,7 +1793,6 @@
           <w:lang w:bidi="fa-IR"/>
         </w:rPr>
       </w:pPr>
-      <w:proofErr w:type="spellStart"/>
       <w:r>
         <w:rPr>
           <w:rFonts w:asciiTheme="majorBidi" w:hAnsiTheme="majorBidi" w:cstheme="majorBidi"/>
@@ -1732,48 +1800,27 @@
           <w:szCs w:val="24"/>
           <w:lang w:bidi="fa-IR"/>
         </w:rPr>
-        <w:t>selling_price</w:t>
-      </w:r>
-      <w:proofErr w:type="spellEnd"/>
+        <w:t>selling_price &gt;</w:t>
+      </w:r>
       <w:r>
         <w:rPr>
           <w:rFonts w:asciiTheme="majorBidi" w:hAnsiTheme="majorBidi" w:cstheme="majorBidi"/>
           <w:color w:val="000000" w:themeColor="text1"/>
           <w:szCs w:val="24"/>
+          <w:rtl/>
           <w:lang w:bidi="fa-IR"/>
         </w:rPr>
-        <w:t xml:space="preserve"> &gt;</w:t>
+        <w:t>=</w:t>
       </w:r>
       <w:r>
         <w:rPr>
           <w:rFonts w:asciiTheme="majorBidi" w:hAnsiTheme="majorBidi" w:cstheme="majorBidi"/>
           <w:color w:val="000000" w:themeColor="text1"/>
           <w:szCs w:val="24"/>
-          <w:rtl/>
           <w:lang w:bidi="fa-IR"/>
         </w:rPr>
-        <w:t>=</w:t>
-      </w:r>
-      <w:r>
-        <w:rPr>
-          <w:rFonts w:asciiTheme="majorBidi" w:hAnsiTheme="majorBidi" w:cstheme="majorBidi"/>
-          <w:color w:val="000000" w:themeColor="text1"/>
-          <w:szCs w:val="24"/>
-          <w:lang w:bidi="fa-IR"/>
-        </w:rPr>
-        <w:t xml:space="preserve"> </w:t>
-      </w:r>
-      <w:proofErr w:type="spellStart"/>
-      <w:r>
-        <w:rPr>
-          <w:rFonts w:asciiTheme="majorBidi" w:hAnsiTheme="majorBidi" w:cstheme="majorBidi"/>
-          <w:color w:val="000000" w:themeColor="text1"/>
-          <w:szCs w:val="24"/>
-          <w:lang w:bidi="fa-IR"/>
-        </w:rPr>
-        <w:t>rrp_price</w:t>
-      </w:r>
-      <w:proofErr w:type="spellEnd"/>
+        <w:t xml:space="preserve"> rrp_price</w:t>
+      </w:r>
     </w:p>
     <w:p>
       <w:pPr>
@@ -1783,7 +1830,7 @@
           <w:numId w:val="36"/>
         </w:numPr>
         <w:spacing w:after="95"/>
-        <w:ind w:right="-13"/>
+        <w:ind w:right="-144"/>
         <w:jc w:val="left"/>
         <w:rPr>
           <w:rFonts w:asciiTheme="majorBidi" w:hAnsiTheme="majorBidi" w:cstheme="majorBidi"/>
@@ -1821,70 +1868,22 @@
       </w:r>
       <w:r>
         <w:rPr>
-          <w:rFonts w:asciiTheme="minorHAnsi" w:hAnsiTheme="minorHAnsi"/>
+          <w:rFonts w:asciiTheme="majorBidi" w:hAnsiTheme="majorBidi" w:cs="B Nazanin" w:hint="cs"/>
           <w:b/>
           <w:bCs/>
           <w:color w:val="000000" w:themeColor="text1"/>
           <w:sz w:val="26"/>
           <w:szCs w:val="26"/>
+          <w:rtl/>
           <w:lang w:bidi="fa-IR"/>
         </w:rPr>
-        <w:t xml:space="preserve"> </w:t>
-      </w:r>
-      <w:proofErr w:type="spellStart"/>
-      <w:r>
-        <w:rPr>
-          <w:rFonts w:asciiTheme="majorBidi" w:hAnsiTheme="majorBidi"/>
-          <w:b/>
-          <w:bCs/>
-          <w:color w:val="000000" w:themeColor="text1"/>
-          <w:szCs w:val="24"/>
-          <w:lang w:bidi="fa-IR"/>
-        </w:rPr>
-        <w:t>buy_price</w:t>
-      </w:r>
-      <w:proofErr w:type="spellEnd"/>
-      <w:r>
-        <w:rPr>
-          <w:rFonts w:asciiTheme="majorBidi" w:hAnsiTheme="majorBidi" w:cs="B Nazanin" w:hint="cs"/>
-          <w:b/>
-          <w:bCs/>
-          <w:color w:val="000000" w:themeColor="text1"/>
-          <w:szCs w:val="24"/>
-          <w:rtl/>
-          <w:lang w:bidi="fa-IR"/>
-        </w:rPr>
-        <w:t>و</w:t>
-      </w:r>
-      <w:r>
-        <w:rPr>
-          <w:rFonts w:asciiTheme="majorBidi" w:hAnsiTheme="majorBidi"/>
-          <w:b/>
-          <w:bCs/>
-          <w:color w:val="000000" w:themeColor="text1"/>
-          <w:szCs w:val="24"/>
-          <w:lang w:bidi="fa-IR"/>
-        </w:rPr>
-        <w:t xml:space="preserve"> </w:t>
-      </w:r>
-      <w:proofErr w:type="spellStart"/>
-      <w:r>
-        <w:rPr>
-          <w:rFonts w:asciiTheme="majorBidi" w:hAnsiTheme="majorBidi"/>
-          <w:b/>
-          <w:bCs/>
-          <w:color w:val="000000" w:themeColor="text1"/>
-          <w:szCs w:val="24"/>
-          <w:lang w:bidi="fa-IR"/>
-        </w:rPr>
-        <w:t>base_price</w:t>
-      </w:r>
-      <w:proofErr w:type="spellEnd"/>
+        <w:t>قیمت پایه و قیمت خرید محصولات</w:t>
+      </w:r>
     </w:p>
     <w:p>
       <w:pPr>
         <w:spacing w:after="95"/>
-        <w:ind w:left="0" w:right="-13" w:firstLine="0"/>
+        <w:ind w:left="0" w:right="-144" w:firstLine="0"/>
         <w:jc w:val="left"/>
         <w:rPr>
           <w:rFonts w:asciiTheme="majorBidi" w:hAnsiTheme="majorBidi" w:cstheme="majorBidi"/>
@@ -1913,7 +1912,6 @@
         </w:rPr>
         <w:t xml:space="preserve"> </w:t>
       </w:r>
-      <w:proofErr w:type="spellStart"/>
       <w:r>
         <w:rPr>
           <w:rFonts w:asciiTheme="majorBidi" w:hAnsiTheme="majorBidi" w:cs="B Nazanin"/>
@@ -1923,7 +1921,6 @@
         </w:rPr>
         <w:t>buy_price</w:t>
       </w:r>
-      <w:proofErr w:type="spellEnd"/>
       <w:r>
         <w:rPr>
           <w:rFonts w:asciiTheme="majorBidi" w:hAnsiTheme="majorBidi" w:cs="B Nazanin" w:hint="cs"/>
@@ -1941,27 +1938,7 @@
           <w:szCs w:val="24"/>
           <w:lang w:bidi="fa-IR"/>
         </w:rPr>
-        <w:t xml:space="preserve"> </w:t>
-      </w:r>
-      <w:proofErr w:type="spellStart"/>
-      <w:r>
-        <w:rPr>
-          <w:rFonts w:asciiTheme="majorBidi" w:hAnsiTheme="majorBidi" w:cs="B Nazanin"/>
-          <w:color w:val="000000" w:themeColor="text1"/>
-          <w:szCs w:val="24"/>
-          <w:lang w:bidi="fa-IR"/>
-        </w:rPr>
-        <w:t>base_price</w:t>
-      </w:r>
-      <w:proofErr w:type="spellEnd"/>
-      <w:r>
-        <w:rPr>
-          <w:rFonts w:asciiTheme="majorBidi" w:hAnsiTheme="majorBidi" w:cs="B Nazanin"/>
-          <w:color w:val="000000" w:themeColor="text1"/>
-          <w:szCs w:val="24"/>
-          <w:lang w:bidi="fa-IR"/>
-        </w:rPr>
-        <w:t xml:space="preserve"> </w:t>
+        <w:t xml:space="preserve"> base_price </w:t>
       </w:r>
       <w:r>
         <w:rPr>
@@ -1978,7 +1955,7 @@
       <w:pPr>
         <w:bidi w:val="0"/>
         <w:spacing w:after="95"/>
-        <w:ind w:right="-13"/>
+        <w:ind w:right="-144"/>
         <w:jc w:val="left"/>
         <w:rPr>
           <w:rFonts w:asciiTheme="majorBidi" w:hAnsiTheme="majorBidi" w:cstheme="majorBidi"/>
@@ -1988,7 +1965,6 @@
           <w:lang w:bidi="fa-IR"/>
         </w:rPr>
       </w:pPr>
-      <w:proofErr w:type="spellStart"/>
       <w:r>
         <w:rPr>
           <w:rFonts w:asciiTheme="majorBidi" w:hAnsiTheme="majorBidi" w:cstheme="majorBidi"/>
@@ -1996,29 +1972,8 @@
           <w:szCs w:val="24"/>
           <w:lang w:bidi="fa-IR"/>
         </w:rPr>
-        <w:t>buy_price</w:t>
-      </w:r>
-      <w:proofErr w:type="spellEnd"/>
-      <w:r>
-        <w:rPr>
-          <w:rFonts w:asciiTheme="majorBidi" w:hAnsiTheme="majorBidi" w:cstheme="majorBidi"/>
-          <w:color w:val="000000" w:themeColor="text1"/>
-          <w:szCs w:val="24"/>
-          <w:lang w:bidi="fa-IR"/>
-        </w:rPr>
-        <w:t xml:space="preserve"> &lt;= </w:t>
-      </w:r>
-      <w:proofErr w:type="spellStart"/>
-      <w:r>
-        <w:rPr>
-          <w:rFonts w:asciiTheme="majorBidi" w:hAnsiTheme="majorBidi" w:cstheme="majorBidi"/>
-          <w:color w:val="000000" w:themeColor="text1"/>
-          <w:szCs w:val="24"/>
-          <w:lang w:bidi="fa-IR"/>
-        </w:rPr>
-        <w:t>base_price</w:t>
-      </w:r>
-      <w:proofErr w:type="spellEnd"/>
+        <w:t>buy_price &lt;= base_price</w:t>
+      </w:r>
     </w:p>
     <w:p>
       <w:pPr>
@@ -2028,10 +1983,12 @@
           <w:numId w:val="36"/>
         </w:numPr>
         <w:spacing w:after="95"/>
-        <w:ind w:right="-13"/>
+        <w:ind w:right="-144"/>
         <w:jc w:val="left"/>
         <w:rPr>
           <w:rFonts w:asciiTheme="majorBidi" w:hAnsiTheme="majorBidi" w:cstheme="majorBidi"/>
+          <w:b/>
+          <w:bCs/>
           <w:color w:val="000000" w:themeColor="text1"/>
           <w:sz w:val="26"/>
           <w:szCs w:val="26"/>
@@ -2049,11 +2006,11 @@
           <w:rtl/>
           <w:lang w:bidi="fa-IR"/>
         </w:rPr>
-        <w:t>ویژگی هاي</w:t>
-      </w:r>
-      <w:r>
-        <w:rPr>
-          <w:rFonts w:hint="cs"/>
+        <w:t>ویژگی ها</w:t>
+      </w:r>
+      <w:r>
+        <w:rPr>
+          <w:rFonts w:cs="B Nazanin" w:hint="cs"/>
           <w:b/>
           <w:bCs/>
           <w:color w:val="000000" w:themeColor="text1"/>
@@ -2062,74 +2019,62 @@
           <w:rtl/>
           <w:lang w:bidi="fa-IR"/>
         </w:rPr>
-        <w:t xml:space="preserve"> </w:t>
-      </w:r>
-      <w:r>
-        <w:rPr>
-          <w:rFonts w:asciiTheme="minorHAnsi" w:hAnsiTheme="minorHAnsi"/>
+        <w:t>ی</w:t>
+      </w:r>
+      <w:r>
+        <w:rPr>
+          <w:rFonts w:cs="B Nazanin" w:hint="cs"/>
           <w:b/>
           <w:bCs/>
           <w:color w:val="000000" w:themeColor="text1"/>
           <w:sz w:val="26"/>
           <w:szCs w:val="26"/>
+          <w:rtl/>
           <w:lang w:bidi="fa-IR"/>
         </w:rPr>
         <w:t xml:space="preserve"> </w:t>
       </w:r>
-      <w:proofErr w:type="spellStart"/>
-      <w:r>
-        <w:rPr>
-          <w:rFonts w:asciiTheme="majorBidi" w:hAnsiTheme="majorBidi"/>
-          <w:b/>
-          <w:bCs/>
-          <w:color w:val="000000" w:themeColor="text1"/>
-          <w:szCs w:val="24"/>
+      <w:r>
+        <w:rPr>
+          <w:rFonts w:cs="B Nazanin" w:hint="cs"/>
+          <w:b/>
+          <w:bCs/>
+          <w:sz w:val="26"/>
+          <w:szCs w:val="26"/>
+          <w:rtl/>
           <w:lang w:bidi="fa-IR"/>
         </w:rPr>
-        <w:t>start_at</w:t>
-      </w:r>
-      <w:proofErr w:type="spellEnd"/>
-      <w:r>
-        <w:rPr>
-          <w:rFonts w:asciiTheme="majorBidi" w:hAnsiTheme="majorBidi" w:cs="B Nazanin" w:hint="cs"/>
-          <w:b/>
-          <w:bCs/>
-          <w:color w:val="000000" w:themeColor="text1"/>
-          <w:szCs w:val="24"/>
+        <w:t>تاریخ افزوده شدن محصول</w:t>
+      </w:r>
+      <w:r>
+        <w:rPr>
+          <w:rFonts w:cs="B Nazanin" w:hint="cs"/>
+          <w:b/>
+          <w:bCs/>
+          <w:sz w:val="26"/>
+          <w:szCs w:val="26"/>
           <w:rtl/>
           <w:lang w:bidi="fa-IR"/>
         </w:rPr>
-        <w:t>و</w:t>
-      </w:r>
-      <w:r>
-        <w:rPr>
-          <w:rFonts w:asciiTheme="majorBidi" w:hAnsiTheme="majorBidi"/>
-          <w:b/>
-          <w:bCs/>
-          <w:color w:val="000000" w:themeColor="text1"/>
-          <w:szCs w:val="24"/>
+        <w:t xml:space="preserve"> و </w:t>
+      </w:r>
+      <w:r>
+        <w:rPr>
+          <w:rFonts w:cs="B Nazanin" w:hint="cs"/>
+          <w:b/>
+          <w:bCs/>
+          <w:sz w:val="26"/>
+          <w:szCs w:val="26"/>
+          <w:rtl/>
           <w:lang w:bidi="fa-IR"/>
         </w:rPr>
-        <w:t xml:space="preserve"> </w:t>
-      </w:r>
-      <w:proofErr w:type="spellStart"/>
-      <w:r>
-        <w:rPr>
-          <w:rFonts w:asciiTheme="majorBidi" w:hAnsiTheme="majorBidi"/>
-          <w:b/>
-          <w:bCs/>
-          <w:color w:val="000000" w:themeColor="text1"/>
-          <w:szCs w:val="24"/>
-          <w:lang w:bidi="fa-IR"/>
-        </w:rPr>
-        <w:t>created_at</w:t>
-      </w:r>
-      <w:proofErr w:type="spellEnd"/>
+        <w:t>تاریخ ایجاد محصول در سایت</w:t>
+      </w:r>
     </w:p>
     <w:p>
       <w:pPr>
         <w:spacing w:after="95"/>
-        <w:ind w:right="-13"/>
+        <w:ind w:right="-144"/>
         <w:jc w:val="left"/>
         <w:rPr>
           <w:rFonts w:asciiTheme="majorBidi" w:hAnsiTheme="majorBidi" w:cstheme="majorBidi"/>
@@ -2147,58 +2092,28 @@
           <w:rtl/>
           <w:lang w:bidi="fa-IR"/>
         </w:rPr>
-        <w:t xml:space="preserve">با توجه به تعريف دو ویژگی </w:t>
-      </w:r>
-      <w:r>
-        <w:rPr>
-          <w:rFonts w:asciiTheme="minorHAnsi" w:hAnsiTheme="minorHAnsi" w:cs="B Nazanin"/>
+        <w:t xml:space="preserve">با توجه به تعريف </w:t>
+      </w:r>
+      <w:r>
+        <w:rPr>
+          <w:rFonts w:cs="B Nazanin" w:hint="cs"/>
           <w:color w:val="000000" w:themeColor="text1"/>
           <w:szCs w:val="24"/>
+          <w:rtl/>
           <w:lang w:bidi="fa-IR"/>
         </w:rPr>
-        <w:t xml:space="preserve"> </w:t>
-      </w:r>
-      <w:proofErr w:type="spellStart"/>
-      <w:r>
-        <w:rPr>
-          <w:rFonts w:asciiTheme="minorHAnsi" w:hAnsiTheme="minorHAnsi" w:cs="B Nazanin"/>
+        <w:t xml:space="preserve">این </w:t>
+      </w:r>
+      <w:r>
+        <w:rPr>
+          <w:rFonts w:cs="B Nazanin" w:hint="cs"/>
           <w:color w:val="000000" w:themeColor="text1"/>
           <w:szCs w:val="24"/>
+          <w:rtl/>
           <w:lang w:bidi="fa-IR"/>
         </w:rPr>
-        <w:t>start_at</w:t>
-      </w:r>
-      <w:proofErr w:type="spellEnd"/>
-      <w:r>
-        <w:rPr>
-          <w:rFonts w:asciiTheme="minorHAnsi" w:hAnsiTheme="minorHAnsi" w:cs="B Nazanin" w:hint="cs"/>
-          <w:color w:val="000000" w:themeColor="text1"/>
-          <w:szCs w:val="24"/>
-          <w:rtl/>
-          <w:lang w:bidi="fa-IR"/>
-        </w:rPr>
-        <w:t>و</w:t>
-      </w:r>
-      <w:r>
-        <w:rPr>
-          <w:rFonts w:asciiTheme="minorHAnsi" w:hAnsiTheme="minorHAnsi" w:cs="B Nazanin"/>
-          <w:color w:val="000000" w:themeColor="text1"/>
-          <w:szCs w:val="24"/>
-          <w:lang w:bidi="fa-IR"/>
-        </w:rPr>
-        <w:t xml:space="preserve"> </w:t>
-      </w:r>
-      <w:proofErr w:type="spellStart"/>
-      <w:r>
-        <w:rPr>
-          <w:rFonts w:asciiTheme="minorHAnsi" w:hAnsiTheme="minorHAnsi" w:cs="B Nazanin"/>
-          <w:color w:val="000000" w:themeColor="text1"/>
-          <w:szCs w:val="24"/>
-          <w:lang w:bidi="fa-IR"/>
-        </w:rPr>
-        <w:t>created_at</w:t>
-      </w:r>
-      <w:proofErr w:type="spellEnd"/>
+        <w:t>دو ویژگی</w:t>
+      </w:r>
       <w:r>
         <w:rPr>
           <w:rFonts w:asciiTheme="majorBidi" w:hAnsiTheme="majorBidi" w:cs="B Nazanin"/>
@@ -2217,6 +2132,56 @@
           <w:lang w:bidi="fa-IR"/>
         </w:rPr>
         <w:t>می‌توان نتیجه گرفت همواره رابطه زیر بین مقادیر وارد شده برای این ویژگی برقرار است:</w:t>
+      </w:r>
+    </w:p>
+    <w:p>
+      <w:pPr>
+        <w:spacing w:after="95"/>
+        <w:ind w:left="1170" w:right="-144" w:firstLine="0"/>
+        <w:jc w:val="right"/>
+        <w:rPr>
+          <w:rFonts w:asciiTheme="majorBidi" w:hAnsiTheme="majorBidi" w:cstheme="majorBidi"/>
+          <w:color w:val="000000" w:themeColor="text1"/>
+          <w:szCs w:val="24"/>
+          <w:lang w:bidi="fa-IR"/>
+        </w:rPr>
+      </w:pPr>
+      <w:r>
+        <w:rPr>
+          <w:rFonts w:asciiTheme="majorBidi" w:hAnsiTheme="majorBidi" w:cstheme="majorBidi"/>
+          <w:color w:val="000000" w:themeColor="text1"/>
+          <w:szCs w:val="24"/>
+          <w:lang w:bidi="fa-IR"/>
+        </w:rPr>
+        <w:t>start_at &gt;= created_at</w:t>
+      </w:r>
+    </w:p>
+    <w:p>
+      <w:pPr>
+        <w:pStyle w:val="ListParagraph"/>
+        <w:numPr>
+          <w:ilvl w:val="1"/>
+          <w:numId w:val="33"/>
+        </w:numPr>
+        <w:ind w:right="-144"/>
+        <w:rPr>
+          <w:rFonts w:cs="B Nazanin"/>
+          <w:b/>
+          <w:bCs/>
+          <w:sz w:val="27"/>
+          <w:szCs w:val="27"/>
+        </w:rPr>
+      </w:pPr>
+      <w:r>
+        <w:rPr>
+          <w:rFonts w:cs="B Nazanin" w:hint="cs"/>
+          <w:b/>
+          <w:bCs/>
+          <w:sz w:val="27"/>
+          <w:szCs w:val="27"/>
+          <w:rtl/>
+        </w:rPr>
+        <w:t>دیتاست کیفیت محصولات</w:t>
       </w:r>
     </w:p>
     <w:p>
@@ -2226,55 +2191,123 @@
           <w:ilvl w:val="0"/>
           <w:numId w:val="36"/>
         </w:numPr>
-        <w:spacing w:after="95"/>
-        <w:ind w:right="-13"/>
-        <w:jc w:val="right"/>
-        <w:rPr>
-          <w:rFonts w:asciiTheme="majorBidi" w:hAnsiTheme="majorBidi" w:cstheme="majorBidi"/>
-          <w:color w:val="000000" w:themeColor="text1"/>
-          <w:szCs w:val="24"/>
+        <w:ind w:right="-144"/>
+        <w:rPr>
+          <w:rFonts w:cs="B Nazanin"/>
+          <w:b/>
+          <w:bCs/>
+          <w:sz w:val="26"/>
+          <w:szCs w:val="26"/>
+        </w:rPr>
+      </w:pPr>
+      <w:r>
+        <w:rPr>
+          <w:rFonts w:cs="B Nazanin" w:hint="cs"/>
+          <w:b/>
+          <w:bCs/>
+          <w:sz w:val="26"/>
+          <w:szCs w:val="26"/>
+          <w:rtl/>
+        </w:rPr>
+        <w:t xml:space="preserve">ویژگی </w:t>
+      </w:r>
+      <w:r>
+        <w:rPr>
+          <w:rFonts w:cs="B Nazanin" w:hint="cs"/>
+          <w:b/>
+          <w:bCs/>
+          <w:sz w:val="26"/>
+          <w:szCs w:val="26"/>
+          <w:rtl/>
+        </w:rPr>
+        <w:t>شن</w:t>
+      </w:r>
+      <w:r>
+        <w:rPr>
+          <w:rFonts w:cs="B Nazanin" w:hint="cs"/>
+          <w:b/>
+          <w:bCs/>
+          <w:sz w:val="26"/>
+          <w:szCs w:val="26"/>
+          <w:rtl/>
+        </w:rPr>
+        <w:t>اسه</w:t>
+      </w:r>
+      <w:r>
+        <w:rPr>
+          <w:rFonts w:cs="B Nazanin" w:hint="cs"/>
+          <w:b/>
+          <w:bCs/>
+          <w:sz w:val="26"/>
+          <w:szCs w:val="26"/>
+          <w:rtl/>
+        </w:rPr>
+        <w:t xml:space="preserve"> </w:t>
+      </w:r>
+      <w:r>
+        <w:rPr>
+          <w:rFonts w:cs="B Nazanin" w:hint="cs"/>
+          <w:b/>
+          <w:bCs/>
+          <w:sz w:val="26"/>
+          <w:szCs w:val="26"/>
+          <w:rtl/>
           <w:lang w:bidi="fa-IR"/>
         </w:rPr>
-      </w:pPr>
-      <w:proofErr w:type="spellStart"/>
-      <w:r>
-        <w:rPr>
-          <w:rFonts w:asciiTheme="majorBidi" w:hAnsiTheme="majorBidi" w:cstheme="majorBidi"/>
-          <w:color w:val="000000" w:themeColor="text1"/>
-          <w:szCs w:val="24"/>
-          <w:lang w:bidi="fa-IR"/>
-        </w:rPr>
-        <w:t>start_at</w:t>
-      </w:r>
-      <w:proofErr w:type="spellEnd"/>
-      <w:r>
-        <w:rPr>
-          <w:rFonts w:asciiTheme="majorBidi" w:hAnsiTheme="majorBidi" w:cstheme="majorBidi"/>
-          <w:color w:val="000000" w:themeColor="text1"/>
-          <w:szCs w:val="24"/>
-          <w:lang w:bidi="fa-IR"/>
-        </w:rPr>
-        <w:t xml:space="preserve"> &gt;= </w:t>
-      </w:r>
-      <w:proofErr w:type="spellStart"/>
-      <w:r>
-        <w:rPr>
-          <w:rFonts w:asciiTheme="majorBidi" w:hAnsiTheme="majorBidi" w:cstheme="majorBidi"/>
-          <w:color w:val="000000" w:themeColor="text1"/>
-          <w:szCs w:val="24"/>
-          <w:lang w:bidi="fa-IR"/>
-        </w:rPr>
-        <w:t>created_at</w:t>
-      </w:r>
-      <w:proofErr w:type="spellEnd"/>
+        <w:t>محصول</w:t>
+      </w:r>
     </w:p>
     <w:p>
       <w:pPr>
+        <w:spacing w:line="360" w:lineRule="auto"/>
+        <w:ind w:left="14" w:right="-144" w:hanging="14"/>
+        <w:rPr>
+          <w:rFonts w:cs="B Nazanin"/>
+          <w:szCs w:val="24"/>
+          <w:rtl/>
+        </w:rPr>
+      </w:pPr>
+      <w:r>
+        <w:rPr>
+          <w:rFonts w:cs="B Nazanin" w:hint="cs"/>
+          <w:szCs w:val="24"/>
+          <w:rtl/>
+        </w:rPr>
+        <w:t xml:space="preserve">مقادیر </w:t>
+      </w:r>
+      <w:r>
+        <w:rPr>
+          <w:rFonts w:cs="B Nazanin" w:hint="cs"/>
+          <w:szCs w:val="24"/>
+          <w:rtl/>
+        </w:rPr>
+        <w:t>این شناسه باید یکتا باشند و تکراری بودن یک مقدار در</w:t>
+      </w:r>
+      <w:r>
+        <w:rPr>
+          <w:rFonts w:cs="B Nazanin" w:hint="cs"/>
+          <w:szCs w:val="24"/>
+          <w:rtl/>
+        </w:rPr>
+        <w:t xml:space="preserve"> اين</w:t>
+      </w:r>
+      <w:r>
+        <w:rPr>
+          <w:rFonts w:cs="B Nazanin" w:hint="cs"/>
+          <w:szCs w:val="24"/>
+          <w:rtl/>
+        </w:rPr>
+        <w:t xml:space="preserve"> ویژگی، نشان دهنده غیر صحیح بودن آن است.</w:t>
+      </w:r>
+    </w:p>
+    <w:p>
+      <w:pPr>
         <w:pStyle w:val="ListParagraph"/>
         <w:numPr>
-          <w:ilvl w:val="1"/>
-          <w:numId w:val="33"/>
+          <w:ilvl w:val="0"/>
+          <w:numId w:val="36"/>
         </w:numPr>
+        <w:ind w:right="-144"/>
         <w:rPr>
           <w:rFonts w:cs="B Nazanin"/>
           <w:b/>
@@ -2292,7 +2325,131 @@
           <w:szCs w:val="26"/>
           <w:rtl/>
         </w:rPr>
-        <w:t>دیتاست کیفیت محصولات</w:t>
+        <w:t>ویژگی</w:t>
+      </w:r>
+      <w:r>
+        <w:rPr>
+          <w:rFonts w:cs="B Nazanin" w:hint="cs"/>
+          <w:b/>
+          <w:bCs/>
+          <w:sz w:val="26"/>
+          <w:szCs w:val="26"/>
+          <w:rtl/>
+        </w:rPr>
+        <w:t xml:space="preserve"> عنوان انگليسي محصول</w:t>
+      </w:r>
+    </w:p>
+    <w:p>
+      <w:pPr>
+        <w:ind w:left="0" w:right="-144" w:firstLine="0"/>
+        <w:rPr>
+          <w:rFonts w:cs="B Nazanin"/>
+          <w:szCs w:val="24"/>
+          <w:rtl/>
+        </w:rPr>
+      </w:pPr>
+      <w:r>
+        <w:rPr>
+          <w:rFonts w:cs="B Nazanin" w:hint="cs"/>
+          <w:szCs w:val="24"/>
+          <w:rtl/>
+        </w:rPr>
+        <w:lastRenderedPageBreak/>
+        <w:t xml:space="preserve">مقادير مربوط به اين ويژگي همگي دو كاراكتري هستند اما الزاما هر دو كاراكتري براي اين ويژگي مقداري صحيح نمي‌باشند. براي بررسي صحيح بودن مقادير اين ويژگي، بايد از ديتاست ديگري از ديجي كالا كه شامل </w:t>
+      </w:r>
+      <w:r>
+        <w:rPr>
+          <w:rFonts w:cs="B Nazanin" w:hint="cs"/>
+          <w:szCs w:val="24"/>
+          <w:rtl/>
+        </w:rPr>
+        <w:t>عناوين انگليسي محصولات موجود مي‌باشد، كمك گرفت.</w:t>
+      </w:r>
+    </w:p>
+    <w:p>
+      <w:pPr>
+        <w:pStyle w:val="ListParagraph"/>
+        <w:numPr>
+          <w:ilvl w:val="0"/>
+          <w:numId w:val="36"/>
+        </w:numPr>
+        <w:ind w:right="-144"/>
+        <w:rPr>
+          <w:rFonts w:cs="B Nazanin"/>
+          <w:b/>
+          <w:bCs/>
+          <w:sz w:val="26"/>
+          <w:szCs w:val="26"/>
+        </w:rPr>
+      </w:pPr>
+      <w:r>
+        <w:rPr>
+          <w:rFonts w:cs="B Nazanin" w:hint="cs"/>
+          <w:b/>
+          <w:bCs/>
+          <w:sz w:val="26"/>
+          <w:szCs w:val="26"/>
+          <w:rtl/>
+          <w:lang w:bidi="fa-IR"/>
+        </w:rPr>
+        <w:t>میزان دوست داشتن</w:t>
+      </w:r>
+      <w:r>
+        <w:rPr>
+          <w:rFonts w:cs="B Nazanin" w:hint="cs"/>
+          <w:b/>
+          <w:bCs/>
+          <w:sz w:val="26"/>
+          <w:szCs w:val="26"/>
+          <w:rtl/>
+          <w:lang w:bidi="fa-IR"/>
+        </w:rPr>
+        <w:t xml:space="preserve"> و نداشتن</w:t>
+      </w:r>
+      <w:r>
+        <w:rPr>
+          <w:rFonts w:cs="B Nazanin" w:hint="cs"/>
+          <w:b/>
+          <w:bCs/>
+          <w:sz w:val="26"/>
+          <w:szCs w:val="26"/>
+          <w:rtl/>
+          <w:lang w:bidi="fa-IR"/>
+        </w:rPr>
+        <w:t xml:space="preserve"> یک محصول</w:t>
+      </w:r>
+    </w:p>
+    <w:p>
+      <w:pPr>
+        <w:ind w:right="-144"/>
+        <w:rPr>
+          <w:rFonts w:cs="B Nazanin"/>
+          <w:szCs w:val="24"/>
+        </w:rPr>
+      </w:pPr>
+      <w:r>
+        <w:rPr>
+          <w:rFonts w:cs="B Nazanin" w:hint="cs"/>
+          <w:szCs w:val="24"/>
+          <w:rtl/>
+        </w:rPr>
+        <w:t xml:space="preserve">از آنجا كه ممكن است ديتاست به طريقي مثلا توسط يك بدافزار دستكاري شده باشد، براي ميزان دوست داشتن و نداشتن محصول يك آستانه تعريف مي‌كنيم. بدين صورت كه هر عددي بالاتر از 3 برابر ميزان فروش محصول، مقداري صحيح </w:t>
+      </w:r>
+      <w:r>
+        <w:rPr>
+          <w:rFonts w:cs="B Nazanin" w:hint="cs"/>
+          <w:szCs w:val="24"/>
+          <w:rtl/>
+        </w:rPr>
+        <w:t xml:space="preserve">براي ميزان دوست داشتن و نداشتن </w:t>
+      </w:r>
+      <w:r>
+        <w:rPr>
+          <w:rFonts w:cs="B Nazanin" w:hint="cs"/>
+          <w:szCs w:val="24"/>
+          <w:rtl/>
+        </w:rPr>
+        <w:t>نمي‌باشد.</w:t>
       </w:r>
     </w:p>
     <w:p>
@@ -2302,13 +2459,41 @@
           <w:ilvl w:val="1"/>
           <w:numId w:val="34"/>
         </w:numPr>
+        <w:ind w:right="-144"/>
+        <w:rPr>
+          <w:rFonts w:cs="B Nazanin"/>
+          <w:b/>
+          <w:bCs/>
+          <w:sz w:val="27"/>
+          <w:szCs w:val="27"/>
+        </w:rPr>
+      </w:pPr>
+      <w:r>
+        <w:rPr>
+          <w:rFonts w:cs="B Nazanin" w:hint="cs"/>
+          <w:b/>
+          <w:bCs/>
+          <w:sz w:val="27"/>
+          <w:szCs w:val="27"/>
+          <w:rtl/>
+        </w:rPr>
+        <w:t xml:space="preserve">دیتاست نظرات </w:t>
+      </w:r>
+    </w:p>
+    <w:p>
+      <w:pPr>
+        <w:pStyle w:val="ListParagraph"/>
+        <w:numPr>
+          <w:ilvl w:val="0"/>
+          <w:numId w:val="36"/>
+        </w:numPr>
+        <w:ind w:right="-144"/>
         <w:rPr>
           <w:rFonts w:cs="B Nazanin"/>
           <w:b/>
           <w:bCs/>
           <w:sz w:val="26"/>
           <w:szCs w:val="26"/>
-          <w:rtl/>
         </w:rPr>
       </w:pPr>
       <w:r>
@@ -2320,7 +2505,167 @@
           <w:szCs w:val="26"/>
           <w:rtl/>
         </w:rPr>
-        <w:t xml:space="preserve">دیتاست نظرات </w:t>
+        <w:t>ویژگی شناسه</w:t>
+      </w:r>
+      <w:r>
+        <w:rPr>
+          <w:rFonts w:cs="B Nazanin" w:hint="cs"/>
+          <w:b/>
+          <w:bCs/>
+          <w:sz w:val="26"/>
+          <w:szCs w:val="26"/>
+          <w:rtl/>
+        </w:rPr>
+        <w:t xml:space="preserve"> </w:t>
+      </w:r>
+      <w:r>
+        <w:rPr>
+          <w:rFonts w:cs="B Nazanin" w:hint="cs"/>
+          <w:b/>
+          <w:bCs/>
+          <w:sz w:val="26"/>
+          <w:szCs w:val="26"/>
+          <w:rtl/>
+          <w:lang w:bidi="fa-IR"/>
+        </w:rPr>
+        <w:t>محصول</w:t>
+      </w:r>
+    </w:p>
+    <w:p>
+      <w:pPr>
+        <w:spacing w:line="360" w:lineRule="auto"/>
+        <w:ind w:left="14" w:right="-144" w:hanging="14"/>
+        <w:rPr>
+          <w:rFonts w:cs="B Nazanin"/>
+          <w:szCs w:val="24"/>
+          <w:rtl/>
+        </w:rPr>
+      </w:pPr>
+      <w:r>
+        <w:rPr>
+          <w:rFonts w:cs="B Nazanin" w:hint="cs"/>
+          <w:szCs w:val="24"/>
+          <w:rtl/>
+        </w:rPr>
+        <w:t xml:space="preserve">مقادیر </w:t>
+      </w:r>
+      <w:r>
+        <w:rPr>
+          <w:rFonts w:cs="B Nazanin" w:hint="cs"/>
+          <w:szCs w:val="24"/>
+          <w:rtl/>
+        </w:rPr>
+        <w:t>این شناسه باید یکتا باشند و تکراری بودن یک مقدار در</w:t>
+      </w:r>
+      <w:r>
+        <w:rPr>
+          <w:rFonts w:cs="B Nazanin" w:hint="cs"/>
+          <w:szCs w:val="24"/>
+          <w:rtl/>
+        </w:rPr>
+        <w:t xml:space="preserve"> اين</w:t>
+      </w:r>
+      <w:r>
+        <w:rPr>
+          <w:rFonts w:cs="B Nazanin" w:hint="cs"/>
+          <w:szCs w:val="24"/>
+          <w:rtl/>
+        </w:rPr>
+        <w:t xml:space="preserve"> ویژگی، نشان دهنده غیر صحیح بودن آن است.</w:t>
+      </w:r>
+    </w:p>
+    <w:p>
+      <w:pPr>
+        <w:pStyle w:val="ListParagraph"/>
+        <w:numPr>
+          <w:ilvl w:val="0"/>
+          <w:numId w:val="36"/>
+        </w:numPr>
+        <w:spacing w:line="360" w:lineRule="auto"/>
+        <w:ind w:right="-144"/>
+        <w:rPr>
+          <w:rFonts w:cs="B Nazanin"/>
+          <w:b/>
+          <w:bCs/>
+          <w:sz w:val="26"/>
+          <w:szCs w:val="26"/>
+        </w:rPr>
+      </w:pPr>
+      <w:r>
+        <w:rPr>
+          <w:rFonts w:cs="B Nazanin" w:hint="cs"/>
+          <w:b/>
+          <w:bCs/>
+          <w:sz w:val="26"/>
+          <w:szCs w:val="26"/>
+          <w:rtl/>
+        </w:rPr>
+        <w:t xml:space="preserve">ویژگی </w:t>
+      </w:r>
+      <w:r>
+        <w:rPr>
+          <w:rFonts w:eastAsia="Times New Roman" w:cs="B Nazanin" w:hint="cs"/>
+          <w:b/>
+          <w:bCs/>
+          <w:sz w:val="26"/>
+          <w:szCs w:val="26"/>
+          <w:rtl/>
+        </w:rPr>
+        <w:t xml:space="preserve">زمان </w:t>
+      </w:r>
+      <w:r>
+        <w:rPr>
+          <w:rFonts w:eastAsia="Times New Roman" w:cs="B Nazanin" w:hint="cs"/>
+          <w:b/>
+          <w:bCs/>
+          <w:sz w:val="26"/>
+          <w:szCs w:val="26"/>
+          <w:rtl/>
+        </w:rPr>
+        <w:t>ثبت نظر</w:t>
+      </w:r>
+    </w:p>
+    <w:p>
+      <w:pPr>
+        <w:spacing w:line="360" w:lineRule="auto"/>
+        <w:ind w:right="-144"/>
+        <w:rPr>
+          <w:rFonts w:cs="B Nazanin" w:hint="cs"/>
+          <w:szCs w:val="24"/>
+          <w:rtl/>
+        </w:rPr>
+      </w:pPr>
+      <w:r>
+        <w:rPr>
+          <w:rFonts w:cs="B Nazanin" w:hint="cs"/>
+          <w:szCs w:val="24"/>
+          <w:rtl/>
+        </w:rPr>
+        <w:t xml:space="preserve">از آنجا که تاریخ تاسیس سایت دیجی کالا سال 2012 می‌باشد، تاریخ </w:t>
+      </w:r>
+      <w:r>
+        <w:rPr>
+          <w:rFonts w:cs="B Nazanin" w:hint="cs"/>
+          <w:szCs w:val="24"/>
+          <w:rtl/>
+        </w:rPr>
+        <w:t>نظر</w:t>
+      </w:r>
+      <w:r>
+        <w:rPr>
+          <w:rFonts w:cs="B Nazanin" w:hint="cs"/>
+          <w:szCs w:val="24"/>
+          <w:rtl/>
+        </w:rPr>
+        <w:t xml:space="preserve"> ثبت شده پیش از این زمان غیر صحیح می‌باشد</w:t>
+      </w:r>
+      <w:r>
+        <w:rPr>
+          <w:rFonts w:cs="B Nazanin" w:hint="cs"/>
+          <w:szCs w:val="24"/>
+          <w:rtl/>
+        </w:rPr>
+        <w:t>.</w:t>
       </w:r>
     </w:p>
     <w:p>
@@ -2330,6 +2675,7 @@
           <w:ilvl w:val="0"/>
           <w:numId w:val="34"/>
         </w:numPr>
+        <w:ind w:right="-144"/>
         <w:jc w:val="left"/>
         <w:rPr>
           <w:rFonts w:cs="B Nazanin"/>
@@ -2359,6 +2705,7 @@
     </w:p>
     <w:p>
       <w:pPr>
+        <w:ind w:right="-144"/>
         <w:jc w:val="left"/>
         <w:rPr>
           <w:rtl/>
@@ -2372,7 +2719,7 @@
         <w:autoSpaceDN w:val="0"/>
         <w:adjustRightInd w:val="0"/>
         <w:spacing w:after="0" w:line="360" w:lineRule="auto"/>
-        <w:ind w:left="-778" w:right="0" w:firstLine="0"/>
+        <w:ind w:left="-778" w:right="-144" w:firstLine="0"/>
         <w:jc w:val="left"/>
         <w:rPr>
           <w:rFonts w:asciiTheme="majorBidi" w:hAnsiTheme="majorBidi" w:cstheme="majorBidi"/>
@@ -2385,7 +2732,7 @@
       </w:pPr>
     </w:p>
     <w:sectPr>
-      <w:footerReference w:type="default" r:id="rId14"/>
+      <w:footerReference w:type="default" r:id="rId13"/>
       <w:pgSz w:w="12240" w:h="15840"/>
       <w:pgMar w:top="1440" w:right="1440" w:bottom="1440" w:left="1440" w:header="720" w:footer="720" w:gutter="0"/>
       <w:pgNumType w:start="1"/>
@@ -2745,7 +3092,7 @@
   <w:abstractNum w:abstractNumId="2" w15:restartNumberingAfterBreak="0">
     <w:nsid w:val="0D1766C8"/>
     <w:multiLevelType w:val="hybridMultilevel"/>
-    <w:tmpl w:val="55C49200"/>
+    <w:tmpl w:val="135CFA12"/>
     <w:lvl w:ilvl="0" w:tplc="0409000B">
       <w:start w:val="1"/>
       <w:numFmt w:val="bullet"/>

</xml_diff>

<commit_message>
Validation Checking is done =))
</commit_message>
<xml_diff>
--- a/DM-1thProj-Report.docx
+++ b/DM-1thProj-Report.docx
@@ -661,27 +661,39 @@
     </w:p>
     <w:p>
       <w:pPr>
+        <w:spacing w:line="276" w:lineRule="auto"/>
+        <w:ind w:left="0" w:right="1339" w:firstLine="0"/>
+        <w:jc w:val="left"/>
+        <w:rPr>
+          <w:rFonts w:ascii="Titr" w:eastAsia="Titr" w:hAnsi="Titr" w:cs="B Nazanin"/>
+          <w:b/>
+          <w:bCs/>
+          <w:sz w:val="28"/>
+          <w:szCs w:val="28"/>
+          <w:rtl/>
+        </w:rPr>
+      </w:pPr>
+    </w:p>
+    <w:p>
+      <w:pPr>
         <w:pStyle w:val="Heading1"/>
         <w:numPr>
           <w:ilvl w:val="0"/>
-          <w:numId w:val="29"/>
+          <w:numId w:val="38"/>
         </w:numPr>
-        <w:ind w:right="-144"/>
-        <w:rPr>
-          <w:rFonts w:cs="B Nazanin"/>
+        <w:rPr>
+          <w:rFonts w:eastAsia="Titr" w:cs="B Nazanin"/>
           <w:b/>
           <w:bCs/>
           <w:color w:val="000000" w:themeColor="text1"/>
           <w:sz w:val="28"/>
           <w:szCs w:val="28"/>
           <w:rtl/>
-          <w:lang w:bidi="fa-IR"/>
-        </w:rPr>
-      </w:pPr>
-      <w:bookmarkStart w:id="0" w:name="_Toc57236066"/>
-      <w:r>
-        <w:rPr>
-          <w:rFonts w:cs="B Nazanin" w:hint="cs"/>
+        </w:rPr>
+      </w:pPr>
+      <w:r>
+        <w:rPr>
+          <w:rFonts w:eastAsia="Titr" w:cs="B Nazanin" w:hint="cs"/>
           <w:b/>
           <w:bCs/>
           <w:color w:val="000000" w:themeColor="text1"/>
@@ -690,11 +702,74 @@
           <w:rtl/>
         </w:rPr>
         <w:lastRenderedPageBreak/>
-        <w:t xml:space="preserve">تعریف </w:t>
-      </w:r>
-      <w:r>
-        <w:rPr>
-          <w:rFonts w:cs="B Nazanin" w:hint="cs"/>
+        <w:t>توضيح پروژه انجام شده</w:t>
+      </w:r>
+    </w:p>
+    <w:p>
+      <w:pPr>
+        <w:spacing w:line="360" w:lineRule="auto"/>
+        <w:ind w:left="14" w:right="-14" w:hanging="14"/>
+        <w:rPr>
+          <w:rFonts w:cs="B Nazanin"/>
+          <w:szCs w:val="24"/>
+          <w:rtl/>
+        </w:rPr>
+      </w:pPr>
+      <w:r>
+        <w:rPr>
+          <w:rFonts w:cs="B Nazanin" w:hint="cs"/>
+          <w:szCs w:val="24"/>
+          <w:rtl/>
+        </w:rPr>
+        <w:t>پروژه انجام شده در</w:t>
+      </w:r>
+      <w:r>
+        <w:rPr>
+          <w:rFonts w:asciiTheme="majorBidi" w:hAnsiTheme="majorBidi" w:cs="B Nazanin" w:hint="cs"/>
+          <w:szCs w:val="24"/>
+          <w:rtl/>
+        </w:rPr>
+        <w:t xml:space="preserve"> </w:t>
+      </w:r>
+      <w:hyperlink r:id="rId13" w:history="1">
+        <w:r>
+          <w:rPr>
+            <w:rStyle w:val="Hyperlink"/>
+            <w:rFonts w:asciiTheme="majorBidi" w:hAnsiTheme="majorBidi" w:cs="B Nazanin" w:hint="cs"/>
+            <w:szCs w:val="24"/>
+            <w:rtl/>
+          </w:rPr>
+          <w:t>آدرس گيت هاب</w:t>
+        </w:r>
+      </w:hyperlink>
+      <w:r>
+        <w:rPr>
+          <w:rFonts w:cs="B Nazanin" w:hint="cs"/>
+          <w:szCs w:val="24"/>
+          <w:rtl/>
+          <w:lang w:bidi="fa-IR"/>
+        </w:rPr>
+        <w:t xml:space="preserve"> قابل مشاهده است.</w:t>
+      </w:r>
+      <w:r>
+        <w:rPr>
+          <w:rFonts w:cs="B Nazanin" w:hint="cs"/>
+          <w:szCs w:val="24"/>
+          <w:rtl/>
+        </w:rPr>
+        <w:t xml:space="preserve"> </w:t>
+      </w:r>
+    </w:p>
+    <w:p>
+      <w:pPr>
+        <w:pStyle w:val="Heading1"/>
+        <w:numPr>
+          <w:ilvl w:val="0"/>
+          <w:numId w:val="38"/>
+        </w:numPr>
+        <w:ind w:right="-144"/>
+        <w:rPr>
+          <w:rFonts w:cs="B Nazanin"/>
           <w:b/>
           <w:bCs/>
           <w:color w:val="000000" w:themeColor="text1"/>
@@ -703,8 +778,7 @@
           <w:rtl/>
           <w:lang w:bidi="fa-IR"/>
         </w:rPr>
-        <w:t>قوانین معتبر بودن</w:t>
-      </w:r>
+      </w:pPr>
       <w:r>
         <w:rPr>
           <w:rFonts w:cs="B Nazanin" w:hint="cs"/>
@@ -714,25 +788,1668 @@
           <w:sz w:val="28"/>
           <w:szCs w:val="28"/>
           <w:rtl/>
-          <w:lang w:bidi="fa-IR"/>
-        </w:rPr>
-        <w:t xml:space="preserve"> داده ها</w:t>
-      </w:r>
-      <w:bookmarkEnd w:id="0"/>
+        </w:rPr>
+        <w:t>بیان راه‌کار</w:t>
+      </w:r>
+      <w:r>
+        <w:rPr>
+          <w:rFonts w:cs="B Nazanin" w:hint="cs"/>
+          <w:b/>
+          <w:bCs/>
+          <w:color w:val="000000" w:themeColor="text1"/>
+          <w:sz w:val="28"/>
+          <w:szCs w:val="28"/>
+          <w:rtl/>
+        </w:rPr>
+        <w:t xml:space="preserve">های </w:t>
+      </w:r>
+      <w:r>
+        <w:rPr>
+          <w:rFonts w:cs="B Nazanin" w:hint="cs"/>
+          <w:b/>
+          <w:bCs/>
+          <w:color w:val="000000" w:themeColor="text1"/>
+          <w:sz w:val="28"/>
+          <w:szCs w:val="28"/>
+          <w:rtl/>
+          <w:lang w:bidi="fa-IR"/>
+        </w:rPr>
+        <w:t>برخورد با داده‌های غیر معتبر</w:t>
+      </w:r>
     </w:p>
     <w:p>
       <w:pPr>
-        <w:spacing w:after="0" w:line="360" w:lineRule="auto"/>
-        <w:ind w:left="0" w:right="-144" w:firstLine="720"/>
-        <w:contextualSpacing/>
-        <w:jc w:val="left"/>
+        <w:pStyle w:val="ListParagraph"/>
+        <w:ind w:left="864" w:right="-144" w:firstLine="0"/>
         <w:rPr>
           <w:rFonts w:cs="B Nazanin"/>
+          <w:b/>
+          <w:bCs/>
+          <w:sz w:val="27"/>
+          <w:szCs w:val="27"/>
+          <w:rtl/>
+        </w:rPr>
+      </w:pPr>
+      <w:r>
+        <w:rPr>
+          <w:rFonts w:asciiTheme="majorBidi" w:hAnsiTheme="majorBidi" w:cstheme="majorBidi"/>
+          <w:b/>
+          <w:bCs/>
+          <w:sz w:val="27"/>
+          <w:szCs w:val="27"/>
+          <w:rtl/>
+        </w:rPr>
+        <w:t>2.1.</w:t>
+      </w:r>
+      <w:r>
+        <w:rPr>
+          <w:rFonts w:asciiTheme="majorBidi" w:hAnsiTheme="majorBidi" w:cstheme="majorBidi"/>
+          <w:b/>
+          <w:bCs/>
+          <w:sz w:val="27"/>
+          <w:szCs w:val="27"/>
+          <w:rtl/>
+        </w:rPr>
+        <w:tab/>
+      </w:r>
+      <w:r>
+        <w:rPr>
+          <w:rFonts w:cs="B Nazanin" w:hint="cs"/>
+          <w:b/>
+          <w:bCs/>
+          <w:sz w:val="27"/>
+          <w:szCs w:val="27"/>
+          <w:rtl/>
+        </w:rPr>
+        <w:t xml:space="preserve">دیتاست محصولات   </w:t>
+      </w:r>
+    </w:p>
+    <w:p>
+      <w:pPr>
+        <w:pStyle w:val="ListParagraph"/>
+        <w:numPr>
+          <w:ilvl w:val="0"/>
+          <w:numId w:val="40"/>
+        </w:numPr>
+        <w:ind w:right="-144"/>
+        <w:rPr>
+          <w:rFonts w:cs="B Nazanin"/>
+          <w:b/>
+          <w:bCs/>
+          <w:sz w:val="26"/>
+          <w:szCs w:val="26"/>
+        </w:rPr>
+      </w:pPr>
+      <w:r>
+        <w:rPr>
+          <w:rFonts w:eastAsia="Times New Roman" w:cs="B Nazanin" w:hint="cs"/>
+          <w:b/>
+          <w:bCs/>
+          <w:sz w:val="26"/>
+          <w:szCs w:val="26"/>
+          <w:rtl/>
+        </w:rPr>
+        <w:t xml:space="preserve">ويژگي </w:t>
+      </w:r>
+      <w:r>
+        <w:rPr>
+          <w:rFonts w:eastAsia="Times New Roman" w:cs="B Nazanin" w:hint="cs"/>
+          <w:b/>
+          <w:bCs/>
+          <w:sz w:val="26"/>
+          <w:szCs w:val="26"/>
+          <w:rtl/>
+        </w:rPr>
+        <w:t>عنوان فارسی محصول</w:t>
+      </w:r>
+    </w:p>
+    <w:p>
+      <w:pPr>
+        <w:ind w:right="-144"/>
+        <w:rPr>
+          <w:rFonts w:cs="B Nazanin"/>
+          <w:szCs w:val="24"/>
+          <w:rtl/>
+        </w:rPr>
+      </w:pPr>
+      <w:r>
+        <w:rPr>
+          <w:rFonts w:cs="B Nazanin" w:hint="cs"/>
+          <w:szCs w:val="24"/>
+          <w:rtl/>
+        </w:rPr>
+        <w:t>فيلدهايي با عنوان فارسي نامفهوم را حذف مي‌كنيم.</w:t>
+      </w:r>
+    </w:p>
+    <w:p>
+      <w:pPr>
+        <w:pStyle w:val="ListParagraph"/>
+        <w:numPr>
+          <w:ilvl w:val="0"/>
+          <w:numId w:val="40"/>
+        </w:numPr>
+        <w:ind w:right="-144"/>
+        <w:rPr>
+          <w:rFonts w:cs="B Nazanin"/>
+          <w:b/>
+          <w:bCs/>
+          <w:sz w:val="26"/>
+          <w:szCs w:val="26"/>
+        </w:rPr>
+      </w:pPr>
+      <w:r>
+        <w:rPr>
+          <w:rFonts w:eastAsia="Times New Roman" w:cs="B Nazanin" w:hint="cs"/>
+          <w:b/>
+          <w:bCs/>
+          <w:sz w:val="26"/>
+          <w:szCs w:val="26"/>
+          <w:rtl/>
+        </w:rPr>
+        <w:t xml:space="preserve">ويژگي </w:t>
+      </w:r>
+      <w:r>
+        <w:rPr>
+          <w:rFonts w:eastAsia="Times New Roman" w:cs="B Nazanin" w:hint="cs"/>
+          <w:b/>
+          <w:bCs/>
+          <w:sz w:val="26"/>
+          <w:szCs w:val="26"/>
+          <w:rtl/>
+        </w:rPr>
+        <w:t>عنوان انگلیسی محصول</w:t>
+      </w:r>
+    </w:p>
+    <w:p>
+      <w:pPr>
+        <w:ind w:right="-144"/>
+        <w:rPr>
+          <w:rFonts w:asciiTheme="minorHAnsi" w:hAnsiTheme="minorHAnsi" w:cs="B Nazanin" w:hint="cs"/>
+          <w:szCs w:val="24"/>
+          <w:rtl/>
+          <w:lang w:bidi="fa-IR"/>
+        </w:rPr>
+      </w:pPr>
+      <w:r>
+        <w:rPr>
+          <w:rFonts w:cs="B Nazanin" w:hint="cs"/>
+          <w:szCs w:val="24"/>
+          <w:rtl/>
+        </w:rPr>
+        <w:t xml:space="preserve">تقريبا تمامي مقادير اين ويژگي </w:t>
+      </w:r>
+      <w:r>
+        <w:rPr>
+          <w:rFonts w:asciiTheme="minorHAnsi" w:hAnsiTheme="minorHAnsi" w:cs="B Nazanin"/>
+          <w:szCs w:val="24"/>
+        </w:rPr>
+        <w:t>NULL</w:t>
+      </w:r>
+      <w:r>
+        <w:rPr>
+          <w:rFonts w:asciiTheme="minorHAnsi" w:hAnsiTheme="minorHAnsi" w:cs="B Nazanin" w:hint="cs"/>
+          <w:szCs w:val="24"/>
+          <w:rtl/>
+          <w:lang w:bidi="fa-IR"/>
+        </w:rPr>
+        <w:t xml:space="preserve"> يا تعريف نشده هستند پس اين ويژگي را</w:t>
+      </w:r>
+      <w:r>
+        <w:rPr>
+          <w:rFonts w:asciiTheme="minorHAnsi" w:hAnsiTheme="minorHAnsi" w:cs="B Nazanin" w:hint="cs"/>
+          <w:szCs w:val="24"/>
+          <w:rtl/>
+          <w:lang w:bidi="fa-IR"/>
+        </w:rPr>
+        <w:t xml:space="preserve"> ب</w:t>
+      </w:r>
+      <w:r>
+        <w:rPr>
+          <w:rFonts w:asciiTheme="minorHAnsi" w:hAnsiTheme="minorHAnsi" w:cs="B Nazanin" w:hint="cs"/>
+          <w:szCs w:val="24"/>
+          <w:rtl/>
+          <w:lang w:bidi="fa-IR"/>
+        </w:rPr>
+        <w:t>ه طور كامل</w:t>
+      </w:r>
+      <w:r>
+        <w:rPr>
+          <w:rFonts w:asciiTheme="minorHAnsi" w:hAnsiTheme="minorHAnsi" w:cs="B Nazanin" w:hint="cs"/>
+          <w:szCs w:val="24"/>
+          <w:rtl/>
+          <w:lang w:bidi="fa-IR"/>
+        </w:rPr>
+        <w:t xml:space="preserve"> از ديتاست حذف مي‌كنيم.</w:t>
+      </w:r>
+    </w:p>
+    <w:p>
+      <w:pPr>
+        <w:pStyle w:val="ListParagraph"/>
+        <w:numPr>
+          <w:ilvl w:val="0"/>
+          <w:numId w:val="40"/>
+        </w:numPr>
+        <w:ind w:right="-144"/>
+        <w:rPr>
+          <w:rFonts w:cs="B Nazanin"/>
+          <w:b/>
+          <w:bCs/>
+          <w:sz w:val="26"/>
+          <w:szCs w:val="26"/>
+        </w:rPr>
+      </w:pPr>
+      <w:r>
+        <w:rPr>
+          <w:rFonts w:eastAsia="Times New Roman" w:cs="B Nazanin" w:hint="cs"/>
+          <w:b/>
+          <w:bCs/>
+          <w:sz w:val="26"/>
+          <w:szCs w:val="26"/>
+          <w:rtl/>
+        </w:rPr>
+        <w:t xml:space="preserve">ويژگي </w:t>
+      </w:r>
+      <w:r>
+        <w:rPr>
+          <w:rFonts w:eastAsia="Times New Roman" w:cs="B Nazanin" w:hint="cs"/>
+          <w:b/>
+          <w:bCs/>
+          <w:sz w:val="26"/>
+          <w:szCs w:val="26"/>
+          <w:rtl/>
+        </w:rPr>
+        <w:t>كد لينك</w:t>
+      </w:r>
+    </w:p>
+    <w:p>
+      <w:pPr>
+        <w:ind w:right="-144"/>
+        <w:rPr>
+          <w:rFonts w:asciiTheme="minorHAnsi" w:hAnsiTheme="minorHAnsi" w:cs="B Nazanin"/>
+          <w:szCs w:val="24"/>
+          <w:lang w:bidi="fa-IR"/>
+        </w:rPr>
+      </w:pPr>
+      <w:r>
+        <w:rPr>
+          <w:rFonts w:cs="B Nazanin" w:hint="cs"/>
+          <w:szCs w:val="24"/>
+          <w:rtl/>
+        </w:rPr>
+        <w:t xml:space="preserve">تقريبا تمامي مقادير اين ويژگي </w:t>
+      </w:r>
+      <w:r>
+        <w:rPr>
+          <w:rFonts w:asciiTheme="minorHAnsi" w:hAnsiTheme="minorHAnsi" w:cs="B Nazanin"/>
+          <w:szCs w:val="24"/>
+        </w:rPr>
+        <w:t>NULL</w:t>
+      </w:r>
+      <w:r>
+        <w:rPr>
+          <w:rFonts w:asciiTheme="minorHAnsi" w:hAnsiTheme="minorHAnsi" w:cs="B Nazanin" w:hint="cs"/>
+          <w:szCs w:val="24"/>
+          <w:rtl/>
+          <w:lang w:bidi="fa-IR"/>
+        </w:rPr>
+        <w:t xml:space="preserve"> يا </w:t>
+      </w:r>
+      <w:r>
+        <w:rPr>
+          <w:rFonts w:asciiTheme="minorHAnsi" w:hAnsiTheme="minorHAnsi" w:cs="B Nazanin" w:hint="cs"/>
+          <w:szCs w:val="24"/>
+          <w:rtl/>
+          <w:lang w:bidi="fa-IR"/>
+        </w:rPr>
+        <w:t>نامفهوم</w:t>
+      </w:r>
+      <w:r>
+        <w:rPr>
+          <w:rFonts w:asciiTheme="minorHAnsi" w:hAnsiTheme="minorHAnsi" w:cs="B Nazanin" w:hint="cs"/>
+          <w:szCs w:val="24"/>
+          <w:rtl/>
+          <w:lang w:bidi="fa-IR"/>
+        </w:rPr>
+        <w:t xml:space="preserve"> هستند پس اين ويژگي را </w:t>
+      </w:r>
+      <w:r>
+        <w:rPr>
+          <w:rFonts w:asciiTheme="minorHAnsi" w:hAnsiTheme="minorHAnsi" w:cs="B Nazanin" w:hint="cs"/>
+          <w:szCs w:val="24"/>
+          <w:rtl/>
+          <w:lang w:bidi="fa-IR"/>
+        </w:rPr>
+        <w:t xml:space="preserve">نيز </w:t>
+      </w:r>
+      <w:r>
+        <w:rPr>
+          <w:rFonts w:asciiTheme="minorHAnsi" w:hAnsiTheme="minorHAnsi" w:cs="B Nazanin" w:hint="cs"/>
+          <w:szCs w:val="24"/>
+          <w:rtl/>
+          <w:lang w:bidi="fa-IR"/>
+        </w:rPr>
+        <w:t>به طور كامل از ديتاست حذف مي‌كنيم.</w:t>
+      </w:r>
+    </w:p>
+    <w:p>
+      <w:pPr>
+        <w:pStyle w:val="ListParagraph"/>
+        <w:numPr>
+          <w:ilvl w:val="0"/>
+          <w:numId w:val="40"/>
+        </w:numPr>
+        <w:ind w:right="-144"/>
+        <w:rPr>
+          <w:rFonts w:cs="B Nazanin"/>
+          <w:b/>
+          <w:bCs/>
+          <w:sz w:val="26"/>
+          <w:szCs w:val="26"/>
+        </w:rPr>
+      </w:pPr>
+      <w:r>
+        <w:rPr>
+          <w:rFonts w:cs="B Nazanin" w:hint="cs"/>
+          <w:b/>
+          <w:bCs/>
+          <w:sz w:val="26"/>
+          <w:szCs w:val="26"/>
+          <w:rtl/>
+        </w:rPr>
+        <w:t xml:space="preserve">ويژگي </w:t>
+      </w:r>
+      <w:proofErr w:type="spellStart"/>
+      <w:r>
+        <w:rPr>
+          <w:rFonts w:asciiTheme="minorHAnsi" w:hAnsiTheme="minorHAnsi" w:cs="B Nazanin"/>
+          <w:b/>
+          <w:bCs/>
+          <w:sz w:val="26"/>
+          <w:szCs w:val="26"/>
+        </w:rPr>
+        <w:t>title_alt</w:t>
+      </w:r>
+      <w:proofErr w:type="spellEnd"/>
+    </w:p>
+    <w:p>
+      <w:pPr>
+        <w:ind w:right="-144"/>
+        <w:rPr>
+          <w:rFonts w:asciiTheme="minorHAnsi" w:hAnsiTheme="minorHAnsi" w:cs="B Nazanin"/>
+          <w:szCs w:val="24"/>
+          <w:rtl/>
+          <w:lang w:bidi="fa-IR"/>
+        </w:rPr>
+      </w:pPr>
+      <w:r>
+        <w:rPr>
+          <w:rFonts w:cs="B Nazanin" w:hint="cs"/>
+          <w:szCs w:val="24"/>
+          <w:rtl/>
+        </w:rPr>
+        <w:t xml:space="preserve">تقريبا تمامي مقادير اين ويژگي </w:t>
+      </w:r>
+      <w:r>
+        <w:rPr>
+          <w:rFonts w:asciiTheme="minorHAnsi" w:hAnsiTheme="minorHAnsi" w:cs="B Nazanin" w:hint="cs"/>
+          <w:szCs w:val="24"/>
+          <w:rtl/>
+          <w:lang w:bidi="fa-IR"/>
+        </w:rPr>
+        <w:t>نامفهوم هستند پس اين ويژگي را نيز به طور كامل از ديتاست حذف مي‌كنيم.</w:t>
+      </w:r>
+    </w:p>
+    <w:p>
+      <w:pPr>
+        <w:pStyle w:val="ListParagraph"/>
+        <w:numPr>
+          <w:ilvl w:val="0"/>
+          <w:numId w:val="40"/>
+        </w:numPr>
+        <w:ind w:right="-144"/>
+        <w:rPr>
+          <w:rFonts w:asciiTheme="minorHAnsi" w:hAnsiTheme="minorHAnsi" w:cs="B Nazanin"/>
+          <w:b/>
+          <w:bCs/>
+          <w:sz w:val="26"/>
+          <w:szCs w:val="26"/>
+          <w:lang w:bidi="fa-IR"/>
+        </w:rPr>
+      </w:pPr>
+      <w:r>
+        <w:rPr>
+          <w:rFonts w:asciiTheme="minorHAnsi" w:hAnsiTheme="minorHAnsi" w:cs="B Nazanin" w:hint="cs"/>
+          <w:b/>
+          <w:bCs/>
+          <w:sz w:val="26"/>
+          <w:szCs w:val="26"/>
+          <w:rtl/>
+          <w:lang w:bidi="fa-IR"/>
+        </w:rPr>
+        <w:t xml:space="preserve">ويژگي </w:t>
+      </w:r>
+      <w:r>
+        <w:rPr>
+          <w:rFonts w:cs="B Nazanin" w:hint="cs"/>
+          <w:b/>
+          <w:bCs/>
+          <w:sz w:val="26"/>
+          <w:szCs w:val="26"/>
+          <w:rtl/>
+          <w:lang w:bidi="fa-IR"/>
+        </w:rPr>
+        <w:t>عنوان انگلیسی نام تجاری محصول</w:t>
+      </w:r>
+    </w:p>
+    <w:p>
+      <w:pPr>
+        <w:ind w:right="-144"/>
+        <w:rPr>
+          <w:rFonts w:asciiTheme="minorHAnsi" w:hAnsiTheme="minorHAnsi" w:cs="B Nazanin"/>
+          <w:szCs w:val="24"/>
+          <w:lang w:bidi="fa-IR"/>
+        </w:rPr>
+      </w:pPr>
+      <w:r>
+        <w:rPr>
+          <w:rFonts w:asciiTheme="minorHAnsi" w:hAnsiTheme="minorHAnsi" w:cs="B Nazanin" w:hint="cs"/>
+          <w:szCs w:val="24"/>
+          <w:rtl/>
+          <w:lang w:bidi="fa-IR"/>
+        </w:rPr>
+        <w:t xml:space="preserve">از آنجا كه مقادير اين ويژگي به طور مناسب به انگليسي بيان نشده اند، </w:t>
+      </w:r>
+      <w:r>
+        <w:rPr>
+          <w:rFonts w:asciiTheme="minorHAnsi" w:hAnsiTheme="minorHAnsi" w:cs="B Nazanin" w:hint="cs"/>
+          <w:szCs w:val="24"/>
+          <w:rtl/>
+          <w:lang w:bidi="fa-IR"/>
+        </w:rPr>
+        <w:t>اين ويژگي را نيز به طور كامل از ديتاست حذف مي‌كنيم.</w:t>
+      </w:r>
+    </w:p>
+    <w:p>
+      <w:pPr>
+        <w:pStyle w:val="ListParagraph"/>
+        <w:ind w:left="864" w:right="-144" w:firstLine="0"/>
+        <w:rPr>
+          <w:rFonts w:cs="B Nazanin"/>
+          <w:b/>
+          <w:bCs/>
+          <w:sz w:val="27"/>
+          <w:szCs w:val="27"/>
+          <w:rtl/>
+        </w:rPr>
+      </w:pPr>
+      <w:r>
+        <w:rPr>
+          <w:rFonts w:asciiTheme="majorBidi" w:hAnsiTheme="majorBidi" w:cstheme="majorBidi"/>
+          <w:b/>
+          <w:bCs/>
+          <w:sz w:val="27"/>
+          <w:szCs w:val="27"/>
+          <w:rtl/>
+        </w:rPr>
+        <w:t>2.2.</w:t>
+      </w:r>
+      <w:r>
+        <w:rPr>
+          <w:rFonts w:asciiTheme="majorBidi" w:hAnsiTheme="majorBidi" w:cstheme="majorBidi"/>
+          <w:b/>
+          <w:bCs/>
+          <w:sz w:val="27"/>
+          <w:szCs w:val="27"/>
+          <w:rtl/>
+        </w:rPr>
+        <w:tab/>
+      </w:r>
+      <w:r>
+        <w:rPr>
+          <w:rFonts w:cs="B Nazanin" w:hint="cs"/>
+          <w:b/>
+          <w:bCs/>
+          <w:sz w:val="27"/>
+          <w:szCs w:val="27"/>
+          <w:rtl/>
+        </w:rPr>
+        <w:t>دیتاست تاریخچه خرید مشتریان</w:t>
+      </w:r>
+    </w:p>
+    <w:p>
+      <w:pPr>
+        <w:pStyle w:val="ListParagraph"/>
+        <w:numPr>
+          <w:ilvl w:val="0"/>
+          <w:numId w:val="40"/>
+        </w:numPr>
+        <w:ind w:right="-144"/>
+        <w:rPr>
+          <w:rFonts w:cs="B Nazanin"/>
+          <w:b/>
+          <w:bCs/>
+          <w:sz w:val="27"/>
+          <w:szCs w:val="27"/>
+        </w:rPr>
+      </w:pPr>
+      <w:r>
+        <w:rPr>
+          <w:rFonts w:cs="B Nazanin" w:hint="cs"/>
+          <w:b/>
+          <w:bCs/>
+          <w:sz w:val="27"/>
+          <w:szCs w:val="27"/>
+          <w:rtl/>
+        </w:rPr>
+        <w:t xml:space="preserve">ویژگی </w:t>
+      </w:r>
+      <w:r>
+        <w:rPr>
+          <w:rFonts w:cs="B Nazanin" w:hint="cs"/>
+          <w:b/>
+          <w:bCs/>
+          <w:sz w:val="27"/>
+          <w:szCs w:val="27"/>
+          <w:rtl/>
+          <w:lang w:bidi="fa-IR"/>
+        </w:rPr>
+        <w:t>میزان سفارشات ناخالص</w:t>
+      </w:r>
+    </w:p>
+    <w:p>
+      <w:pPr>
+        <w:ind w:right="-144"/>
+        <w:rPr>
+          <w:rFonts w:cs="B Nazanin"/>
+          <w:szCs w:val="24"/>
+          <w:rtl/>
+        </w:rPr>
+      </w:pPr>
+      <w:r>
+        <w:rPr>
+          <w:rFonts w:cs="B Nazanin" w:hint="cs"/>
+          <w:szCs w:val="24"/>
+          <w:rtl/>
+        </w:rPr>
+        <w:t>برای مقادیر معتبر رنجی تعریف کرده ایم و مقادیر خارج از این رنج که غیر معتبر می‌باشند را حذف می‌کنیم.</w:t>
+      </w:r>
+    </w:p>
+    <w:p>
+      <w:pPr>
+        <w:pStyle w:val="ListParagraph"/>
+        <w:numPr>
+          <w:ilvl w:val="0"/>
+          <w:numId w:val="40"/>
+        </w:numPr>
+        <w:ind w:right="-144"/>
+        <w:rPr>
+          <w:rFonts w:cs="B Nazanin"/>
+          <w:b/>
+          <w:bCs/>
+          <w:sz w:val="26"/>
+          <w:szCs w:val="26"/>
+        </w:rPr>
+      </w:pPr>
+      <w:r>
+        <w:rPr>
+          <w:rFonts w:cs="B Nazanin" w:hint="cs"/>
+          <w:b/>
+          <w:bCs/>
+          <w:sz w:val="26"/>
+          <w:szCs w:val="26"/>
+          <w:rtl/>
+        </w:rPr>
+        <w:t xml:space="preserve">ویژگی </w:t>
+      </w:r>
+      <w:r>
+        <w:rPr>
+          <w:rFonts w:cs="B Nazanin" w:hint="cs"/>
+          <w:b/>
+          <w:bCs/>
+          <w:sz w:val="26"/>
+          <w:szCs w:val="26"/>
+          <w:rtl/>
+          <w:lang w:bidi="fa-IR"/>
+        </w:rPr>
+        <w:t>تعداد خریداری شده از هر محصول</w:t>
+      </w:r>
+    </w:p>
+    <w:p>
+      <w:pPr>
+        <w:ind w:right="-144"/>
+        <w:rPr>
+          <w:rFonts w:cs="B Nazanin"/>
+          <w:szCs w:val="24"/>
+        </w:rPr>
+      </w:pPr>
+      <w:r>
+        <w:rPr>
+          <w:rFonts w:cs="B Nazanin" w:hint="cs"/>
+          <w:szCs w:val="24"/>
+          <w:rtl/>
+        </w:rPr>
+        <w:t>با این که تقریبا تمامی مقادیر گزارش شده برای این ویژگی کوچک می‌باشند، تعداد محدودی به طور غیر طبیعی بزرگ می‌باشند. در برخورد با این داده های غیر معتبر، آن ها را حذف می‌کنیم.</w:t>
+      </w:r>
+    </w:p>
+    <w:p>
+      <w:pPr>
+        <w:pStyle w:val="ListParagraph"/>
+        <w:ind w:left="864" w:right="-144" w:firstLine="0"/>
+        <w:rPr>
+          <w:rFonts w:cs="B Nazanin"/>
+          <w:b/>
+          <w:bCs/>
+          <w:sz w:val="27"/>
+          <w:szCs w:val="27"/>
+        </w:rPr>
+      </w:pPr>
+      <w:r>
+        <w:rPr>
+          <w:rFonts w:asciiTheme="majorBidi" w:hAnsiTheme="majorBidi" w:cstheme="majorBidi"/>
+          <w:b/>
+          <w:bCs/>
+          <w:sz w:val="27"/>
+          <w:szCs w:val="27"/>
+          <w:rtl/>
+        </w:rPr>
+        <w:t>2.3.</w:t>
+      </w:r>
+      <w:r>
+        <w:rPr>
+          <w:rFonts w:asciiTheme="majorBidi" w:hAnsiTheme="majorBidi" w:cstheme="majorBidi"/>
+          <w:b/>
+          <w:bCs/>
+          <w:sz w:val="27"/>
+          <w:szCs w:val="27"/>
+          <w:rtl/>
+        </w:rPr>
+        <w:tab/>
+      </w:r>
+      <w:r>
+        <w:rPr>
+          <w:rFonts w:cs="B Nazanin" w:hint="cs"/>
+          <w:b/>
+          <w:bCs/>
+          <w:sz w:val="27"/>
+          <w:szCs w:val="27"/>
+          <w:rtl/>
+        </w:rPr>
+        <w:t>دیتاست تاریخچه محصولات</w:t>
+      </w:r>
+    </w:p>
+    <w:p>
+      <w:pPr>
+        <w:pStyle w:val="ListParagraph"/>
+        <w:numPr>
+          <w:ilvl w:val="0"/>
+          <w:numId w:val="36"/>
+        </w:numPr>
+        <w:ind w:right="-144"/>
+        <w:rPr>
+          <w:rFonts w:cs="B Nazanin"/>
+          <w:b/>
+          <w:bCs/>
+          <w:sz w:val="26"/>
+          <w:szCs w:val="26"/>
+        </w:rPr>
+      </w:pPr>
+      <w:r>
+        <w:rPr>
+          <w:rFonts w:cs="B Nazanin" w:hint="cs"/>
+          <w:b/>
+          <w:bCs/>
+          <w:sz w:val="26"/>
+          <w:szCs w:val="26"/>
+          <w:rtl/>
+        </w:rPr>
+        <w:lastRenderedPageBreak/>
+        <w:t xml:space="preserve">ویژگی </w:t>
+      </w:r>
+      <w:r>
+        <w:rPr>
+          <w:rFonts w:eastAsia="Times New Roman" w:cs="B Nazanin" w:hint="cs"/>
+          <w:b/>
+          <w:bCs/>
+          <w:sz w:val="26"/>
+          <w:szCs w:val="26"/>
+          <w:rtl/>
+        </w:rPr>
+        <w:t>قیمت فروش محصولات</w:t>
+      </w:r>
+    </w:p>
+    <w:p>
+      <w:pPr>
+        <w:spacing w:line="360" w:lineRule="auto"/>
+        <w:ind w:left="14" w:right="-144" w:hanging="14"/>
+        <w:rPr>
+          <w:rFonts w:cs="B Nazanin"/>
+          <w:szCs w:val="24"/>
+          <w:rtl/>
+        </w:rPr>
+      </w:pPr>
+      <w:r>
+        <w:rPr>
+          <w:rFonts w:cs="B Nazanin" w:hint="cs"/>
+          <w:szCs w:val="24"/>
+          <w:rtl/>
+        </w:rPr>
+        <w:t>براي تشخيص معتبر بودن داده ها از آستانه گذاري بر روي آن ها استفاده شده است و مقادير كمتر از 800 نامعتبر شناخته مي‌شوند.</w:t>
+      </w:r>
+    </w:p>
+    <w:p>
+      <w:pPr>
+        <w:spacing w:line="360" w:lineRule="auto"/>
+        <w:ind w:left="14" w:right="-144" w:hanging="14"/>
+        <w:rPr>
+          <w:rFonts w:cs="B Nazanin"/>
+          <w:szCs w:val="24"/>
+          <w:rtl/>
+        </w:rPr>
+      </w:pPr>
+      <w:r>
+        <w:rPr>
+          <w:rFonts w:cs="B Nazanin" w:hint="cs"/>
+          <w:szCs w:val="24"/>
+          <w:rtl/>
+        </w:rPr>
+        <w:t xml:space="preserve">براي برخورد با اين داده هاي غير معتبر مي‌توان آن ها را حذف كرد اما اگر بخواهيم با اطمينان خاطر بيشتري حذف داده ها را انجام دهيم، اين آستانه را بجاي 800 بر روي مقداري مانند 500 قرار داده و مقادير كمتر از اين آستانه را حذف می‌کنیم. </w:t>
+      </w:r>
+    </w:p>
+    <w:p>
+      <w:pPr>
+        <w:pStyle w:val="ListParagraph"/>
+        <w:numPr>
+          <w:ilvl w:val="0"/>
+          <w:numId w:val="36"/>
+        </w:numPr>
+        <w:ind w:right="-144"/>
+        <w:rPr>
+          <w:rFonts w:cs="B Nazanin"/>
+          <w:b/>
+          <w:bCs/>
+          <w:sz w:val="26"/>
+          <w:szCs w:val="26"/>
+        </w:rPr>
+      </w:pPr>
+      <w:r>
+        <w:rPr>
+          <w:rFonts w:cs="B Nazanin" w:hint="cs"/>
+          <w:b/>
+          <w:bCs/>
+          <w:sz w:val="26"/>
+          <w:szCs w:val="26"/>
+          <w:rtl/>
+        </w:rPr>
+        <w:t xml:space="preserve">ویژگی </w:t>
+      </w:r>
+      <w:proofErr w:type="spellStart"/>
+      <w:r>
+        <w:rPr>
+          <w:rFonts w:asciiTheme="minorHAnsi" w:hAnsiTheme="minorHAnsi" w:cs="B Nazanin"/>
+          <w:b/>
+          <w:bCs/>
+          <w:sz w:val="26"/>
+          <w:szCs w:val="26"/>
+        </w:rPr>
+        <w:t>rrp_price</w:t>
+      </w:r>
+      <w:proofErr w:type="spellEnd"/>
+    </w:p>
+    <w:p>
+      <w:pPr>
+        <w:ind w:right="-144"/>
+        <w:rPr>
+          <w:rFonts w:eastAsia="Times New Roman" w:cs="B Nazanin"/>
+          <w:szCs w:val="24"/>
+          <w:rtl/>
+        </w:rPr>
+      </w:pPr>
+      <w:r>
+        <w:rPr>
+          <w:rFonts w:cs="B Nazanin" w:hint="cs"/>
+          <w:szCs w:val="24"/>
+          <w:rtl/>
+        </w:rPr>
+        <w:t xml:space="preserve">مقادیر این ویژگی </w:t>
+      </w:r>
+      <w:r>
+        <w:rPr>
+          <w:rFonts w:cs="B Nazanin" w:hint="cs"/>
+          <w:szCs w:val="24"/>
+          <w:rtl/>
+        </w:rPr>
+        <w:t xml:space="preserve">مشابه با ویژگی </w:t>
+      </w:r>
+      <w:r>
+        <w:rPr>
+          <w:rFonts w:eastAsia="Times New Roman" w:cs="B Nazanin" w:hint="cs"/>
+          <w:szCs w:val="24"/>
+          <w:rtl/>
+        </w:rPr>
+        <w:t>قیمت فروش محصولات</w:t>
+      </w:r>
+      <w:r>
+        <w:rPr>
+          <w:rFonts w:eastAsia="Times New Roman" w:cs="B Nazanin" w:hint="cs"/>
+          <w:szCs w:val="24"/>
+          <w:rtl/>
+        </w:rPr>
+        <w:t xml:space="preserve"> </w:t>
+      </w:r>
+      <w:r>
+        <w:rPr>
+          <w:rFonts w:eastAsia="Times New Roman" w:cs="B Nazanin" w:hint="cs"/>
+          <w:szCs w:val="24"/>
+          <w:rtl/>
+        </w:rPr>
+        <w:t xml:space="preserve">هستند پس بطور مشابه </w:t>
+      </w:r>
+      <w:r>
+        <w:rPr>
+          <w:rFonts w:eastAsia="Times New Roman" w:cs="B Nazanin" w:hint="cs"/>
+          <w:szCs w:val="24"/>
+          <w:rtl/>
+        </w:rPr>
+        <w:t>رفتار می‌کنیم.</w:t>
+      </w:r>
+    </w:p>
+    <w:p>
+      <w:pPr>
+        <w:pStyle w:val="ListParagraph"/>
+        <w:numPr>
+          <w:ilvl w:val="0"/>
+          <w:numId w:val="36"/>
+        </w:numPr>
+        <w:ind w:right="-144"/>
+        <w:rPr>
+          <w:rFonts w:cs="B Nazanin"/>
+          <w:b/>
+          <w:bCs/>
+          <w:sz w:val="26"/>
+          <w:szCs w:val="26"/>
+        </w:rPr>
+      </w:pPr>
+      <w:r>
+        <w:rPr>
+          <w:rFonts w:cs="B Nazanin" w:hint="cs"/>
+          <w:b/>
+          <w:bCs/>
+          <w:sz w:val="26"/>
+          <w:szCs w:val="26"/>
+          <w:rtl/>
+        </w:rPr>
+        <w:t>ویژگی قیمت پایه محصولات</w:t>
+      </w:r>
+    </w:p>
+    <w:p>
+      <w:pPr>
+        <w:ind w:right="-144"/>
+        <w:rPr>
+          <w:rFonts w:asciiTheme="minorHAnsi" w:hAnsiTheme="minorHAnsi" w:cs="B Nazanin"/>
+          <w:szCs w:val="24"/>
+          <w:rtl/>
+          <w:lang w:bidi="fa-IR"/>
+        </w:rPr>
+      </w:pPr>
+      <w:r>
+        <w:rPr>
+          <w:rFonts w:cs="B Nazanin" w:hint="cs"/>
+          <w:szCs w:val="24"/>
+          <w:rtl/>
+        </w:rPr>
+        <w:t xml:space="preserve">مقادیر </w:t>
+      </w:r>
+      <w:r>
+        <w:rPr>
+          <w:rFonts w:asciiTheme="minorHAnsi" w:hAnsiTheme="minorHAnsi" w:cs="B Nazanin"/>
+          <w:szCs w:val="24"/>
+        </w:rPr>
+        <w:t>NULL</w:t>
+      </w:r>
+      <w:r>
+        <w:rPr>
+          <w:rFonts w:asciiTheme="minorHAnsi" w:hAnsiTheme="minorHAnsi" w:cs="B Nazanin" w:hint="cs"/>
+          <w:szCs w:val="24"/>
+          <w:rtl/>
+          <w:lang w:bidi="fa-IR"/>
+        </w:rPr>
+        <w:t xml:space="preserve"> به دلیل اختیاری بودن اعلام قیمت محصولات می‌باشند اما تعدادی مقادیر دیگر که صفر</w:t>
+      </w:r>
+      <w:r>
+        <w:rPr>
+          <w:rFonts w:asciiTheme="minorHAnsi" w:hAnsiTheme="minorHAnsi" w:cs="B Nazanin" w:hint="cs"/>
+          <w:szCs w:val="24"/>
+          <w:rtl/>
+          <w:lang w:bidi="fa-IR"/>
+        </w:rPr>
+        <w:t xml:space="preserve"> گزارش</w:t>
+      </w:r>
+      <w:r>
+        <w:rPr>
+          <w:rFonts w:asciiTheme="minorHAnsi" w:hAnsiTheme="minorHAnsi" w:cs="B Nazanin" w:hint="cs"/>
+          <w:szCs w:val="24"/>
+          <w:rtl/>
+          <w:lang w:bidi="fa-IR"/>
+        </w:rPr>
+        <w:t xml:space="preserve"> شده اند، نامعتبر می‌باشند و ما در برخورد با این مقادیر آن ها را نیز </w:t>
+      </w:r>
+      <w:r>
+        <w:rPr>
+          <w:rFonts w:asciiTheme="minorHAnsi" w:hAnsiTheme="minorHAnsi" w:cs="B Nazanin"/>
+          <w:szCs w:val="24"/>
+          <w:lang w:bidi="fa-IR"/>
+        </w:rPr>
+        <w:t>NULL</w:t>
+      </w:r>
+      <w:r>
+        <w:rPr>
+          <w:rFonts w:asciiTheme="minorHAnsi" w:hAnsiTheme="minorHAnsi" w:cs="B Nazanin" w:hint="cs"/>
+          <w:szCs w:val="24"/>
+          <w:rtl/>
+          <w:lang w:bidi="fa-IR"/>
+        </w:rPr>
+        <w:t xml:space="preserve"> تنظیم می‌کنیم.</w:t>
+      </w:r>
+    </w:p>
+    <w:p>
+      <w:pPr>
+        <w:pStyle w:val="ListParagraph"/>
+        <w:numPr>
+          <w:ilvl w:val="0"/>
+          <w:numId w:val="36"/>
+        </w:numPr>
+        <w:ind w:right="-144"/>
+        <w:rPr>
+          <w:rFonts w:cs="B Nazanin"/>
+          <w:b/>
+          <w:bCs/>
+          <w:sz w:val="26"/>
+          <w:szCs w:val="26"/>
+        </w:rPr>
+      </w:pPr>
+      <w:r>
+        <w:rPr>
+          <w:rFonts w:cs="B Nazanin" w:hint="cs"/>
+          <w:b/>
+          <w:bCs/>
+          <w:sz w:val="26"/>
+          <w:szCs w:val="26"/>
+          <w:rtl/>
+        </w:rPr>
+        <w:t xml:space="preserve">ویژگی قیمت </w:t>
+      </w:r>
+      <w:r>
+        <w:rPr>
+          <w:rFonts w:cs="B Nazanin" w:hint="cs"/>
+          <w:b/>
+          <w:bCs/>
+          <w:sz w:val="26"/>
+          <w:szCs w:val="26"/>
+          <w:rtl/>
+        </w:rPr>
+        <w:t>خرید</w:t>
+      </w:r>
+      <w:r>
+        <w:rPr>
+          <w:rFonts w:cs="B Nazanin" w:hint="cs"/>
+          <w:b/>
+          <w:bCs/>
+          <w:sz w:val="26"/>
+          <w:szCs w:val="26"/>
+          <w:rtl/>
+        </w:rPr>
+        <w:t xml:space="preserve"> محصولات</w:t>
+      </w:r>
+    </w:p>
+    <w:p>
+      <w:pPr>
+        <w:ind w:right="-144"/>
+        <w:rPr>
+          <w:rFonts w:asciiTheme="minorHAnsi" w:hAnsiTheme="minorHAnsi" w:cs="B Nazanin"/>
+          <w:szCs w:val="24"/>
+          <w:rtl/>
+          <w:lang w:bidi="fa-IR"/>
+        </w:rPr>
+      </w:pPr>
+      <w:r>
+        <w:rPr>
+          <w:rFonts w:cs="B Nazanin" w:hint="cs"/>
+          <w:szCs w:val="24"/>
+          <w:rtl/>
+        </w:rPr>
+        <w:t>م</w:t>
+      </w:r>
+      <w:r>
+        <w:rPr>
+          <w:rFonts w:cs="B Nazanin" w:hint="cs"/>
+          <w:szCs w:val="24"/>
+          <w:rtl/>
+        </w:rPr>
+        <w:t>شابه با ویژگی بالا می‌باشد.</w:t>
+      </w:r>
+    </w:p>
+    <w:p>
+      <w:pPr>
+        <w:pStyle w:val="ListParagraph"/>
+        <w:numPr>
+          <w:ilvl w:val="0"/>
+          <w:numId w:val="36"/>
+        </w:numPr>
+        <w:spacing w:line="360" w:lineRule="auto"/>
+        <w:ind w:right="-144"/>
+        <w:rPr>
+          <w:rFonts w:cs="B Nazanin"/>
+          <w:b/>
+          <w:bCs/>
+          <w:sz w:val="26"/>
+          <w:szCs w:val="26"/>
+        </w:rPr>
+      </w:pPr>
+      <w:r>
+        <w:rPr>
+          <w:rFonts w:cs="B Nazanin" w:hint="cs"/>
+          <w:b/>
+          <w:bCs/>
+          <w:sz w:val="26"/>
+          <w:szCs w:val="26"/>
+          <w:rtl/>
+        </w:rPr>
+        <w:t xml:space="preserve">ویژگی </w:t>
+      </w:r>
+      <w:r>
+        <w:rPr>
+          <w:rFonts w:cs="B Nazanin" w:hint="cs"/>
+          <w:b/>
+          <w:bCs/>
+          <w:sz w:val="26"/>
+          <w:szCs w:val="26"/>
+          <w:rtl/>
+          <w:lang w:bidi="fa-IR"/>
+        </w:rPr>
+        <w:t>میزان محدودیت سفارش هر محصول</w:t>
+      </w:r>
+    </w:p>
+    <w:p>
+      <w:pPr>
+        <w:spacing w:line="360" w:lineRule="auto"/>
+        <w:ind w:right="-144"/>
+        <w:rPr>
+          <w:rFonts w:asciiTheme="minorHAnsi" w:hAnsiTheme="minorHAnsi" w:cstheme="majorBidi"/>
           <w:color w:val="000000" w:themeColor="text1"/>
           <w:szCs w:val="24"/>
           <w:lang w:bidi="fa-IR"/>
         </w:rPr>
       </w:pPr>
+      <w:r>
+        <w:rPr>
+          <w:rFonts w:cs="B Nazanin" w:hint="cs"/>
+          <w:szCs w:val="24"/>
+          <w:rtl/>
+        </w:rPr>
+        <w:t>برای بررسی معتبر بودن مقادیر این ویژگی، از آستانه ای برابر با 500 استفاده شده و مقادیر بالاتر از این آستانه</w:t>
+      </w:r>
+      <w:r>
+        <w:rPr>
+          <w:rFonts w:cs="B Nazanin" w:hint="cs"/>
+          <w:szCs w:val="24"/>
+          <w:rtl/>
+        </w:rPr>
+        <w:t xml:space="preserve"> به دلیل غیر منطقی بودن،</w:t>
+      </w:r>
+      <w:r>
+        <w:rPr>
+          <w:rFonts w:cs="B Nazanin" w:hint="cs"/>
+          <w:szCs w:val="24"/>
+          <w:rtl/>
+        </w:rPr>
+        <w:t xml:space="preserve"> نامعتبر شناخته می‌شوند.</w:t>
+      </w:r>
+    </w:p>
+    <w:p>
+      <w:pPr>
+        <w:pStyle w:val="ListParagraph"/>
+        <w:ind w:left="864" w:right="-144" w:firstLine="0"/>
+        <w:rPr>
+          <w:rFonts w:cs="B Nazanin"/>
+          <w:b/>
+          <w:bCs/>
+          <w:sz w:val="27"/>
+          <w:szCs w:val="27"/>
+        </w:rPr>
+      </w:pPr>
+      <w:r>
+        <w:rPr>
+          <w:rFonts w:asciiTheme="majorBidi" w:hAnsiTheme="majorBidi" w:cstheme="majorBidi"/>
+          <w:b/>
+          <w:bCs/>
+          <w:sz w:val="27"/>
+          <w:szCs w:val="27"/>
+          <w:rtl/>
+        </w:rPr>
+        <w:t>2.4.</w:t>
+      </w:r>
+      <w:r>
+        <w:rPr>
+          <w:rFonts w:asciiTheme="majorBidi" w:hAnsiTheme="majorBidi" w:cstheme="majorBidi"/>
+          <w:b/>
+          <w:bCs/>
+          <w:sz w:val="27"/>
+          <w:szCs w:val="27"/>
+          <w:rtl/>
+        </w:rPr>
+        <w:tab/>
+      </w:r>
+      <w:r>
+        <w:rPr>
+          <w:rFonts w:cs="B Nazanin" w:hint="cs"/>
+          <w:b/>
+          <w:bCs/>
+          <w:sz w:val="27"/>
+          <w:szCs w:val="27"/>
+          <w:rtl/>
+        </w:rPr>
+        <w:t>دیتاست کیفیت محصولات</w:t>
+      </w:r>
+    </w:p>
+    <w:p>
+      <w:pPr>
+        <w:pStyle w:val="ListParagraph"/>
+        <w:numPr>
+          <w:ilvl w:val="0"/>
+          <w:numId w:val="36"/>
+        </w:numPr>
+        <w:ind w:right="-144"/>
+        <w:rPr>
+          <w:rFonts w:cs="B Nazanin"/>
+          <w:b/>
+          <w:bCs/>
+          <w:sz w:val="26"/>
+          <w:szCs w:val="26"/>
+        </w:rPr>
+      </w:pPr>
+      <w:r>
+        <w:rPr>
+          <w:rFonts w:cs="B Nazanin" w:hint="cs"/>
+          <w:b/>
+          <w:bCs/>
+          <w:sz w:val="26"/>
+          <w:szCs w:val="26"/>
+          <w:rtl/>
+        </w:rPr>
+        <w:t xml:space="preserve">ویژگی </w:t>
+      </w:r>
+      <w:r>
+        <w:rPr>
+          <w:rFonts w:eastAsia="Times New Roman" w:cs="B Nazanin" w:hint="cs"/>
+          <w:b/>
+          <w:bCs/>
+          <w:sz w:val="26"/>
+          <w:szCs w:val="26"/>
+          <w:rtl/>
+        </w:rPr>
+        <w:t>عنوان محصول</w:t>
+      </w:r>
+    </w:p>
+    <w:p>
+      <w:pPr>
+        <w:ind w:right="-144"/>
+        <w:rPr>
+          <w:rFonts w:cs="B Nazanin"/>
+          <w:szCs w:val="24"/>
+          <w:rtl/>
+        </w:rPr>
+      </w:pPr>
+      <w:r>
+        <w:rPr>
+          <w:rFonts w:cs="B Nazanin" w:hint="cs"/>
+          <w:szCs w:val="24"/>
+          <w:rtl/>
+        </w:rPr>
+        <w:t xml:space="preserve">تعداد </w:t>
+      </w:r>
+      <w:r>
+        <w:rPr>
+          <w:rFonts w:cs="B Nazanin" w:hint="cs"/>
+          <w:szCs w:val="24"/>
+          <w:rtl/>
+        </w:rPr>
+        <w:t xml:space="preserve">محدودی </w:t>
+      </w:r>
+      <w:r>
+        <w:rPr>
+          <w:rFonts w:cs="B Nazanin" w:hint="cs"/>
+          <w:szCs w:val="24"/>
+          <w:rtl/>
+        </w:rPr>
+        <w:t>از عناوین گزارش شده برای این ویژگی نامفهوم</w:t>
+      </w:r>
+      <w:r>
+        <w:rPr>
+          <w:rFonts w:cs="B Nazanin" w:hint="cs"/>
+          <w:szCs w:val="24"/>
+          <w:rtl/>
+        </w:rPr>
+        <w:t xml:space="preserve"> می‌باشند. در برخورد با این داده های غیر معتبر، آن ها را حذف می‌کنیم.</w:t>
+      </w:r>
+    </w:p>
+    <w:p>
+      <w:pPr>
+        <w:pStyle w:val="ListParagraph"/>
+        <w:numPr>
+          <w:ilvl w:val="0"/>
+          <w:numId w:val="36"/>
+        </w:numPr>
+        <w:ind w:right="-144"/>
+        <w:rPr>
+          <w:rFonts w:cs="B Nazanin"/>
+          <w:b/>
+          <w:bCs/>
+          <w:sz w:val="26"/>
+          <w:szCs w:val="26"/>
+        </w:rPr>
+      </w:pPr>
+      <w:r>
+        <w:rPr>
+          <w:rFonts w:cs="B Nazanin" w:hint="cs"/>
+          <w:b/>
+          <w:bCs/>
+          <w:sz w:val="26"/>
+          <w:szCs w:val="26"/>
+          <w:rtl/>
+          <w:lang w:bidi="fa-IR"/>
+        </w:rPr>
+        <w:t>وی</w:t>
+      </w:r>
+      <w:r>
+        <w:rPr>
+          <w:rFonts w:cs="B Nazanin" w:hint="cs"/>
+          <w:b/>
+          <w:bCs/>
+          <w:sz w:val="26"/>
+          <w:szCs w:val="26"/>
+          <w:rtl/>
+          <w:lang w:bidi="fa-IR"/>
+        </w:rPr>
+        <w:t>ژ</w:t>
+      </w:r>
+      <w:r>
+        <w:rPr>
+          <w:rFonts w:cs="B Nazanin" w:hint="cs"/>
+          <w:b/>
+          <w:bCs/>
+          <w:sz w:val="26"/>
+          <w:szCs w:val="26"/>
+          <w:rtl/>
+          <w:lang w:bidi="fa-IR"/>
+        </w:rPr>
+        <w:t xml:space="preserve">گی </w:t>
+      </w:r>
+      <w:r>
+        <w:rPr>
+          <w:rFonts w:cs="B Nazanin" w:hint="cs"/>
+          <w:b/>
+          <w:bCs/>
+          <w:sz w:val="26"/>
+          <w:szCs w:val="26"/>
+          <w:rtl/>
+          <w:lang w:bidi="fa-IR"/>
+        </w:rPr>
+        <w:t>نظرات درباره محصول</w:t>
+      </w:r>
+    </w:p>
+    <w:p>
+      <w:pPr>
+        <w:ind w:right="-144"/>
+        <w:rPr>
+          <w:rFonts w:cs="B Nazanin"/>
+          <w:szCs w:val="24"/>
+          <w:rtl/>
+        </w:rPr>
+      </w:pPr>
+      <w:r>
+        <w:rPr>
+          <w:rFonts w:cs="B Nazanin" w:hint="cs"/>
+          <w:szCs w:val="24"/>
+          <w:rtl/>
+        </w:rPr>
+        <w:t xml:space="preserve">تعداد محدودی از </w:t>
+      </w:r>
+      <w:r>
+        <w:rPr>
+          <w:rFonts w:cs="B Nazanin" w:hint="cs"/>
+          <w:szCs w:val="24"/>
+          <w:rtl/>
+        </w:rPr>
+        <w:t xml:space="preserve">نظرات </w:t>
+      </w:r>
+      <w:r>
+        <w:rPr>
+          <w:rFonts w:cs="B Nazanin" w:hint="cs"/>
+          <w:szCs w:val="24"/>
+          <w:rtl/>
+        </w:rPr>
+        <w:t>گزارش شده نامفهوم می‌باشند. در برخورد با این داده های غیر معتبر، آن ها را حذف می‌کنیم.</w:t>
+      </w:r>
+    </w:p>
+    <w:p>
+      <w:pPr>
+        <w:pStyle w:val="ListParagraph"/>
+        <w:numPr>
+          <w:ilvl w:val="0"/>
+          <w:numId w:val="36"/>
+        </w:numPr>
+        <w:ind w:right="-144"/>
+        <w:rPr>
+          <w:rFonts w:cs="B Nazanin"/>
+          <w:b/>
+          <w:bCs/>
+          <w:sz w:val="26"/>
+          <w:szCs w:val="26"/>
+        </w:rPr>
+      </w:pPr>
+      <w:r>
+        <w:rPr>
+          <w:rFonts w:cs="B Nazanin" w:hint="cs"/>
+          <w:b/>
+          <w:bCs/>
+          <w:sz w:val="26"/>
+          <w:szCs w:val="26"/>
+          <w:rtl/>
+        </w:rPr>
+        <w:t xml:space="preserve">ویژگی های </w:t>
+      </w:r>
+      <w:r>
+        <w:rPr>
+          <w:rFonts w:cs="B Nazanin" w:hint="cs"/>
+          <w:b/>
+          <w:bCs/>
+          <w:sz w:val="26"/>
+          <w:szCs w:val="26"/>
+          <w:rtl/>
+          <w:lang w:bidi="fa-IR"/>
+        </w:rPr>
+        <w:t>مزایا</w:t>
+      </w:r>
+      <w:r>
+        <w:rPr>
+          <w:rFonts w:cs="B Nazanin" w:hint="cs"/>
+          <w:b/>
+          <w:bCs/>
+          <w:sz w:val="26"/>
+          <w:szCs w:val="26"/>
+          <w:rtl/>
+          <w:lang w:bidi="fa-IR"/>
+        </w:rPr>
+        <w:t xml:space="preserve"> و معایب</w:t>
+      </w:r>
+      <w:r>
+        <w:rPr>
+          <w:rFonts w:cs="B Nazanin" w:hint="cs"/>
+          <w:b/>
+          <w:bCs/>
+          <w:sz w:val="26"/>
+          <w:szCs w:val="26"/>
+          <w:rtl/>
+          <w:lang w:bidi="fa-IR"/>
+        </w:rPr>
+        <w:t xml:space="preserve"> محصول</w:t>
+      </w:r>
+    </w:p>
+    <w:p>
+      <w:pPr>
+        <w:ind w:right="-144"/>
+        <w:rPr>
+          <w:rFonts w:asciiTheme="minorHAnsi" w:hAnsiTheme="minorHAnsi" w:cs="B Nazanin"/>
+          <w:szCs w:val="24"/>
+          <w:rtl/>
+          <w:lang w:bidi="fa-IR"/>
+        </w:rPr>
+      </w:pPr>
+      <w:r>
+        <w:rPr>
+          <w:rFonts w:cs="B Nazanin" w:hint="cs"/>
+          <w:szCs w:val="24"/>
+          <w:rtl/>
+        </w:rPr>
+        <w:t xml:space="preserve">مقادیر </w:t>
+      </w:r>
+      <w:r>
+        <w:rPr>
+          <w:rFonts w:asciiTheme="minorHAnsi" w:hAnsiTheme="minorHAnsi" w:cs="B Nazanin"/>
+          <w:szCs w:val="24"/>
+        </w:rPr>
+        <w:t>NULL</w:t>
+      </w:r>
+      <w:r>
+        <w:rPr>
+          <w:rFonts w:asciiTheme="minorHAnsi" w:hAnsiTheme="minorHAnsi" w:cs="B Nazanin" w:hint="cs"/>
+          <w:szCs w:val="24"/>
+          <w:rtl/>
+          <w:lang w:bidi="fa-IR"/>
+        </w:rPr>
+        <w:t xml:space="preserve"> به دلیل اختیاری بودن </w:t>
+      </w:r>
+      <w:r>
+        <w:rPr>
+          <w:rFonts w:asciiTheme="minorHAnsi" w:hAnsiTheme="minorHAnsi" w:cs="B Nazanin" w:hint="cs"/>
+          <w:szCs w:val="24"/>
+          <w:rtl/>
+          <w:lang w:bidi="fa-IR"/>
+        </w:rPr>
+        <w:t>گزارش</w:t>
+      </w:r>
+      <w:r>
+        <w:rPr>
+          <w:rFonts w:asciiTheme="minorHAnsi" w:hAnsiTheme="minorHAnsi" w:cs="B Nazanin" w:hint="cs"/>
+          <w:szCs w:val="24"/>
+          <w:rtl/>
+          <w:lang w:bidi="fa-IR"/>
+        </w:rPr>
+        <w:t xml:space="preserve"> </w:t>
+      </w:r>
+      <w:r>
+        <w:rPr>
+          <w:rFonts w:asciiTheme="minorHAnsi" w:hAnsiTheme="minorHAnsi" w:cs="B Nazanin" w:hint="cs"/>
+          <w:szCs w:val="24"/>
+          <w:rtl/>
+          <w:lang w:bidi="fa-IR"/>
+        </w:rPr>
+        <w:t>مزایا و معایب</w:t>
+      </w:r>
+      <w:r>
+        <w:rPr>
+          <w:rFonts w:asciiTheme="minorHAnsi" w:hAnsiTheme="minorHAnsi" w:cs="B Nazanin" w:hint="cs"/>
+          <w:szCs w:val="24"/>
+          <w:rtl/>
+          <w:lang w:bidi="fa-IR"/>
+        </w:rPr>
+        <w:t xml:space="preserve"> محصولات می‌باشند اما تعدادی </w:t>
+      </w:r>
+      <w:r>
+        <w:rPr>
+          <w:rFonts w:asciiTheme="minorHAnsi" w:hAnsiTheme="minorHAnsi" w:cs="B Nazanin" w:hint="cs"/>
+          <w:szCs w:val="24"/>
+          <w:rtl/>
+          <w:lang w:bidi="fa-IR"/>
+        </w:rPr>
+        <w:t>از گزارش ها</w:t>
+      </w:r>
+      <w:r>
+        <w:rPr>
+          <w:rFonts w:asciiTheme="minorHAnsi" w:hAnsiTheme="minorHAnsi" w:cs="B Nazanin" w:hint="cs"/>
+          <w:szCs w:val="24"/>
+          <w:rtl/>
+          <w:lang w:bidi="fa-IR"/>
+        </w:rPr>
+        <w:t xml:space="preserve"> </w:t>
+      </w:r>
+      <w:r>
+        <w:rPr>
+          <w:rFonts w:asciiTheme="minorHAnsi" w:hAnsiTheme="minorHAnsi" w:cs="B Nazanin" w:hint="cs"/>
+          <w:szCs w:val="24"/>
+          <w:rtl/>
+          <w:lang w:bidi="fa-IR"/>
+        </w:rPr>
+        <w:t>که خالی یا نامفهوم</w:t>
+      </w:r>
+      <w:r>
+        <w:rPr>
+          <w:rFonts w:asciiTheme="minorHAnsi" w:hAnsiTheme="minorHAnsi" w:cs="B Nazanin" w:hint="cs"/>
+          <w:szCs w:val="24"/>
+          <w:rtl/>
+          <w:lang w:bidi="fa-IR"/>
+        </w:rPr>
+        <w:t xml:space="preserve"> </w:t>
+      </w:r>
+      <w:r>
+        <w:rPr>
+          <w:rFonts w:asciiTheme="minorHAnsi" w:hAnsiTheme="minorHAnsi" w:cs="B Nazanin" w:hint="cs"/>
+          <w:szCs w:val="24"/>
+          <w:rtl/>
+          <w:lang w:bidi="fa-IR"/>
+        </w:rPr>
+        <w:t>هستند</w:t>
+      </w:r>
+      <w:r>
+        <w:rPr>
+          <w:rFonts w:asciiTheme="minorHAnsi" w:hAnsiTheme="minorHAnsi" w:cs="B Nazanin" w:hint="cs"/>
+          <w:szCs w:val="24"/>
+          <w:rtl/>
+          <w:lang w:bidi="fa-IR"/>
+        </w:rPr>
+        <w:t xml:space="preserve">، نامعتبر می‌باشند و ما در برخورد با این مقادیر آن ها را نیز </w:t>
+      </w:r>
+      <w:r>
+        <w:rPr>
+          <w:rFonts w:asciiTheme="minorHAnsi" w:hAnsiTheme="minorHAnsi" w:cs="B Nazanin"/>
+          <w:szCs w:val="24"/>
+          <w:lang w:bidi="fa-IR"/>
+        </w:rPr>
+        <w:t>NULL</w:t>
+      </w:r>
+      <w:r>
+        <w:rPr>
+          <w:rFonts w:asciiTheme="minorHAnsi" w:hAnsiTheme="minorHAnsi" w:cs="B Nazanin" w:hint="cs"/>
+          <w:szCs w:val="24"/>
+          <w:rtl/>
+          <w:lang w:bidi="fa-IR"/>
+        </w:rPr>
+        <w:t xml:space="preserve"> تنظیم می‌کنیم.</w:t>
+      </w:r>
+    </w:p>
+    <w:p>
+      <w:pPr>
+        <w:pStyle w:val="ListParagraph"/>
+        <w:ind w:left="864" w:right="-144" w:firstLine="0"/>
+        <w:rPr>
+          <w:rFonts w:cs="B Nazanin"/>
+          <w:b/>
+          <w:bCs/>
+          <w:sz w:val="27"/>
+          <w:szCs w:val="27"/>
+          <w:rtl/>
+        </w:rPr>
+      </w:pPr>
+      <w:r>
+        <w:rPr>
+          <w:rFonts w:asciiTheme="majorBidi" w:hAnsiTheme="majorBidi" w:cstheme="majorBidi"/>
+          <w:b/>
+          <w:bCs/>
+          <w:sz w:val="27"/>
+          <w:szCs w:val="27"/>
+          <w:rtl/>
+        </w:rPr>
+        <w:lastRenderedPageBreak/>
+        <w:t>2.5.</w:t>
+      </w:r>
+      <w:r>
+        <w:rPr>
+          <w:rFonts w:asciiTheme="majorBidi" w:hAnsiTheme="majorBidi" w:cstheme="majorBidi"/>
+          <w:b/>
+          <w:bCs/>
+          <w:sz w:val="27"/>
+          <w:szCs w:val="27"/>
+          <w:rtl/>
+        </w:rPr>
+        <w:tab/>
+      </w:r>
+      <w:r>
+        <w:rPr>
+          <w:rFonts w:cs="B Nazanin" w:hint="cs"/>
+          <w:b/>
+          <w:bCs/>
+          <w:sz w:val="27"/>
+          <w:szCs w:val="27"/>
+          <w:rtl/>
+        </w:rPr>
+        <w:t xml:space="preserve">دیتاست نظرات </w:t>
+      </w:r>
+    </w:p>
+    <w:p>
+      <w:pPr>
+        <w:pStyle w:val="ListParagraph"/>
+        <w:numPr>
+          <w:ilvl w:val="0"/>
+          <w:numId w:val="36"/>
+        </w:numPr>
+        <w:spacing w:line="360" w:lineRule="auto"/>
+        <w:ind w:right="-144"/>
+        <w:rPr>
+          <w:rFonts w:cs="B Nazanin"/>
+          <w:b/>
+          <w:bCs/>
+          <w:sz w:val="26"/>
+          <w:szCs w:val="26"/>
+        </w:rPr>
+      </w:pPr>
+      <w:r>
+        <w:rPr>
+          <w:rFonts w:cs="B Nazanin" w:hint="cs"/>
+          <w:b/>
+          <w:bCs/>
+          <w:sz w:val="26"/>
+          <w:szCs w:val="26"/>
+          <w:rtl/>
+        </w:rPr>
+        <w:t xml:space="preserve">ویژگی </w:t>
+      </w:r>
+      <w:r>
+        <w:rPr>
+          <w:rFonts w:eastAsia="Times New Roman" w:cs="B Nazanin" w:hint="cs"/>
+          <w:b/>
+          <w:bCs/>
+          <w:sz w:val="26"/>
+          <w:szCs w:val="26"/>
+          <w:rtl/>
+        </w:rPr>
+        <w:t>نظرات</w:t>
+      </w:r>
+    </w:p>
+    <w:p>
+      <w:pPr>
+        <w:spacing w:line="360" w:lineRule="auto"/>
+        <w:ind w:right="-144"/>
+        <w:rPr>
+          <w:rFonts w:cs="Calibri"/>
+          <w:szCs w:val="24"/>
+        </w:rPr>
+      </w:pPr>
+      <w:r>
+        <w:rPr>
+          <w:rFonts w:cs="B Nazanin" w:hint="cs"/>
+          <w:szCs w:val="24"/>
+          <w:rtl/>
+        </w:rPr>
+        <w:t xml:space="preserve">تنها یکی از مقادیر وارد شده نامعتبر است </w:t>
+      </w:r>
+      <w:r>
+        <w:rPr>
+          <w:rFonts w:cs="B Nazanin" w:hint="cs"/>
+          <w:szCs w:val="24"/>
+          <w:rtl/>
+        </w:rPr>
+        <w:t>چرا که "." گزارش شده است. این داده غیر معتبر را حذف می‌کنیم.</w:t>
+      </w:r>
     </w:p>
     <w:p>
       <w:pPr>
@@ -753,7 +2470,7 @@
           <w:rtl/>
         </w:rPr>
       </w:pPr>
-      <w:bookmarkStart w:id="1" w:name="_Toc57236067"/>
+      <w:bookmarkStart w:id="0" w:name="_Toc57236067"/>
       <w:r>
         <w:rPr>
           <w:rFonts w:cs="B Nazanin" w:hint="cs"/>
@@ -766,16 +2483,12 @@
         </w:rPr>
         <w:t>ارزیابی صحت داده ها</w:t>
       </w:r>
-      <w:bookmarkEnd w:id="1"/>
+      <w:bookmarkEnd w:id="0"/>
     </w:p>
     <w:p>
       <w:pPr>
         <w:pStyle w:val="ListParagraph"/>
-        <w:numPr>
-          <w:ilvl w:val="1"/>
-          <w:numId w:val="3"/>
-        </w:numPr>
-        <w:ind w:right="-144"/>
+        <w:ind w:left="864" w:right="-144" w:firstLine="0"/>
         <w:rPr>
           <w:rFonts w:cs="B Nazanin"/>
           <w:b/>
@@ -786,183 +2499,42 @@
       </w:pPr>
       <w:r>
         <w:rPr>
-          <w:rFonts w:cs="B Nazanin" w:hint="cs"/>
+          <w:rFonts w:asciiTheme="majorBidi" w:hAnsiTheme="majorBidi" w:cstheme="majorBidi"/>
           <w:b/>
           <w:bCs/>
           <w:sz w:val="27"/>
           <w:szCs w:val="27"/>
           <w:rtl/>
         </w:rPr>
+        <w:t>3.1.</w:t>
+      </w:r>
+      <w:r>
+        <w:rPr>
+          <w:rFonts w:asciiTheme="majorBidi" w:hAnsiTheme="majorBidi" w:cstheme="majorBidi"/>
+          <w:b/>
+          <w:bCs/>
+          <w:sz w:val="27"/>
+          <w:szCs w:val="27"/>
+          <w:rtl/>
+        </w:rPr>
+        <w:tab/>
+      </w:r>
+      <w:r>
+        <w:rPr>
+          <w:rFonts w:cs="B Nazanin" w:hint="cs"/>
+          <w:b/>
+          <w:bCs/>
+          <w:sz w:val="27"/>
+          <w:szCs w:val="27"/>
+          <w:rtl/>
+        </w:rPr>
         <w:t xml:space="preserve">دیتاست محصولات   </w:t>
       </w:r>
     </w:p>
     <w:p>
       <w:pPr>
         <w:pStyle w:val="ListParagraph"/>
-        <w:numPr>
-          <w:ilvl w:val="0"/>
-          <w:numId w:val="36"/>
-        </w:numPr>
-        <w:ind w:right="-144"/>
-        <w:rPr>
-          <w:rFonts w:cs="B Nazanin"/>
-          <w:b/>
-          <w:bCs/>
-          <w:sz w:val="26"/>
-          <w:szCs w:val="26"/>
-        </w:rPr>
-      </w:pPr>
-      <w:r>
-        <w:rPr>
-          <w:rFonts w:cs="B Nazanin"/>
-          <w:b/>
-          <w:bCs/>
-          <w:sz w:val="26"/>
-          <w:szCs w:val="26"/>
-          <w:rtl/>
-        </w:rPr>
-        <w:t xml:space="preserve">ويژگي </w:t>
-      </w:r>
-      <w:r>
-        <w:rPr>
-          <w:rFonts w:asciiTheme="majorBidi" w:hAnsiTheme="majorBidi" w:cs="B Nazanin" w:hint="cs"/>
-          <w:b/>
-          <w:bCs/>
-          <w:sz w:val="26"/>
-          <w:szCs w:val="26"/>
-          <w:rtl/>
-        </w:rPr>
-        <w:t>کد لینک</w:t>
-      </w:r>
-    </w:p>
-    <w:p>
-      <w:pPr>
-        <w:spacing w:line="360" w:lineRule="auto"/>
-        <w:ind w:left="14" w:right="-144" w:hanging="14"/>
-        <w:jc w:val="left"/>
-        <w:rPr>
-          <w:rFonts w:cs="B Nazanin"/>
-          <w:szCs w:val="24"/>
-          <w:rtl/>
-        </w:rPr>
-      </w:pPr>
-      <w:r>
-        <w:rPr>
-          <w:rFonts w:cs="B Nazanin" w:hint="cs"/>
-          <w:szCs w:val="24"/>
-          <w:rtl/>
-        </w:rPr>
-        <w:t xml:space="preserve">مقدار این ویژگی را با توجه به ویژگی </w:t>
-      </w:r>
-      <w:r>
-        <w:rPr>
-          <w:rFonts w:asciiTheme="majorBidi" w:hAnsiTheme="majorBidi" w:cs="B Nazanin" w:hint="cs"/>
-          <w:szCs w:val="24"/>
-          <w:rtl/>
-        </w:rPr>
-        <w:t xml:space="preserve">عنوان فارسي محصول </w:t>
-      </w:r>
-      <w:r>
-        <w:rPr>
-          <w:rFonts w:cs="B Nazanin" w:hint="cs"/>
-          <w:szCs w:val="24"/>
-          <w:rtl/>
-        </w:rPr>
-        <w:t>بدست می‌آوریم. بدین صورت که در بین کلمات م</w:t>
-      </w:r>
-      <w:r>
-        <w:rPr>
-          <w:rFonts w:cs="B Nazanin" w:hint="cs"/>
-          <w:szCs w:val="24"/>
-          <w:rtl/>
-        </w:rPr>
-        <w:t>وجود در</w:t>
-      </w:r>
-      <w:r>
-        <w:rPr>
-          <w:rFonts w:cs="B Nazanin" w:hint="cs"/>
-          <w:szCs w:val="24"/>
-          <w:rtl/>
-        </w:rPr>
-        <w:t xml:space="preserve"> ویژگی</w:t>
-      </w:r>
-      <w:r>
-        <w:rPr>
-          <w:rFonts w:cs="B Nazanin" w:hint="cs"/>
-          <w:szCs w:val="24"/>
-          <w:rtl/>
-        </w:rPr>
-        <w:t>،</w:t>
-      </w:r>
-      <w:r>
-        <w:rPr>
-          <w:rFonts w:cs="B Nazanin" w:hint="cs"/>
-          <w:szCs w:val="24"/>
-          <w:rtl/>
-        </w:rPr>
-        <w:t xml:space="preserve"> </w:t>
-      </w:r>
-    </w:p>
-    <w:p>
-      <w:pPr>
-        <w:spacing w:line="360" w:lineRule="auto"/>
-        <w:ind w:left="14" w:right="-144" w:hanging="14"/>
-        <w:jc w:val="left"/>
-        <w:rPr>
-          <w:rFonts w:asciiTheme="minorHAnsi" w:hAnsiTheme="minorHAnsi" w:cs="B Nazanin"/>
-          <w:szCs w:val="24"/>
-          <w:lang w:bidi="fa-IR"/>
-        </w:rPr>
-      </w:pPr>
-      <w:r>
-        <w:rPr>
-          <w:rFonts w:cs="B Nazanin" w:hint="cs"/>
-          <w:szCs w:val="24"/>
-          <w:rtl/>
-        </w:rPr>
-        <w:t>"</w:t>
-      </w:r>
-      <w:r>
-        <w:rPr>
-          <w:rFonts w:ascii="Arial" w:hAnsi="Arial" w:cs="B Nazanin"/>
-          <w:szCs w:val="24"/>
-        </w:rPr>
-        <w:t>-</w:t>
-      </w:r>
-      <w:r>
-        <w:rPr>
-          <w:rFonts w:ascii="Arial" w:hAnsi="Arial" w:cs="B Nazanin" w:hint="cs"/>
-          <w:szCs w:val="24"/>
-          <w:rtl/>
-        </w:rPr>
-        <w:t>"</w:t>
-      </w:r>
-      <w:r>
-        <w:rPr>
-          <w:rFonts w:ascii="Arial" w:hAnsi="Arial" w:cs="B Nazanin" w:hint="cs"/>
-          <w:szCs w:val="24"/>
-          <w:rtl/>
-        </w:rPr>
-        <w:t xml:space="preserve"> </w:t>
-      </w:r>
-      <w:r>
-        <w:rPr>
-          <w:rFonts w:asciiTheme="minorHAnsi" w:hAnsiTheme="minorHAnsi" w:cs="B Nazanin" w:hint="cs"/>
-          <w:szCs w:val="24"/>
-          <w:rtl/>
-          <w:lang w:bidi="fa-IR"/>
-        </w:rPr>
-        <w:t xml:space="preserve">قرار می‌گیرد. </w:t>
-      </w:r>
-    </w:p>
-    <w:p>
-      <w:pPr>
-        <w:pStyle w:val="ListParagraph"/>
-        <w:numPr>
-          <w:ilvl w:val="1"/>
-          <w:numId w:val="31"/>
-        </w:numPr>
-        <w:ind w:right="-144"/>
+        <w:ind w:left="864" w:right="-144" w:firstLine="0"/>
         <w:rPr>
           <w:rFonts w:cs="B Nazanin"/>
           <w:b/>
@@ -971,6 +2543,28 @@
           <w:szCs w:val="27"/>
         </w:rPr>
       </w:pPr>
+      <w:r>
+        <w:rPr>
+          <w:rFonts w:asciiTheme="majorBidi" w:hAnsiTheme="majorBidi" w:cstheme="majorBidi" w:hint="cs"/>
+          <w:b/>
+          <w:bCs/>
+          <w:sz w:val="27"/>
+          <w:szCs w:val="27"/>
+          <w:rtl/>
+        </w:rPr>
+        <w:t>3.2.</w:t>
+      </w:r>
+      <w:r>
+        <w:rPr>
+          <w:rFonts w:asciiTheme="majorBidi" w:hAnsiTheme="majorBidi" w:cstheme="majorBidi"/>
+          <w:b/>
+          <w:bCs/>
+          <w:sz w:val="27"/>
+          <w:szCs w:val="27"/>
+          <w:rtl/>
+        </w:rPr>
+        <w:tab/>
+      </w:r>
       <w:r>
         <w:rPr>
           <w:rFonts w:cs="B Nazanin" w:hint="cs"/>
@@ -1091,29 +2685,7 @@
           <w:szCs w:val="26"/>
           <w:rtl/>
         </w:rPr>
-        <w:t>زمان تحویل مح</w:t>
-      </w:r>
-      <w:r>
-        <w:rPr>
-          <w:rFonts w:eastAsia="Times New Roman" w:cs="B Nazanin" w:hint="cs"/>
-          <w:b/>
-          <w:bCs/>
-          <w:sz w:val="26"/>
-          <w:szCs w:val="26"/>
-          <w:rtl/>
-        </w:rPr>
-        <w:t>ص</w:t>
-      </w:r>
-      <w:r>
-        <w:rPr>
-          <w:rFonts w:eastAsia="Times New Roman" w:cs="B Nazanin" w:hint="cs"/>
-          <w:b/>
-          <w:bCs/>
-          <w:sz w:val="26"/>
-          <w:szCs w:val="26"/>
-          <w:rtl/>
-        </w:rPr>
-        <w:t>ول</w:t>
+        <w:t>زمان تحویل محصول</w:t>
       </w:r>
     </w:p>
     <w:p>
@@ -1223,11 +2795,7 @@
     <w:p>
       <w:pPr>
         <w:pStyle w:val="ListParagraph"/>
-        <w:numPr>
-          <w:ilvl w:val="1"/>
-          <w:numId w:val="32"/>
-        </w:numPr>
-        <w:ind w:right="-144"/>
+        <w:ind w:left="864" w:right="-144" w:firstLine="0"/>
         <w:rPr>
           <w:rFonts w:cs="B Nazanin"/>
           <w:b/>
@@ -1236,6 +2804,28 @@
           <w:szCs w:val="27"/>
         </w:rPr>
       </w:pPr>
+      <w:r>
+        <w:rPr>
+          <w:rFonts w:asciiTheme="majorBidi" w:hAnsiTheme="majorBidi" w:cstheme="majorBidi" w:hint="cs"/>
+          <w:b/>
+          <w:bCs/>
+          <w:sz w:val="27"/>
+          <w:szCs w:val="27"/>
+          <w:rtl/>
+        </w:rPr>
+        <w:t>3.3.</w:t>
+      </w:r>
+      <w:r>
+        <w:rPr>
+          <w:rFonts w:asciiTheme="majorBidi" w:hAnsiTheme="majorBidi" w:cstheme="majorBidi"/>
+          <w:b/>
+          <w:bCs/>
+          <w:sz w:val="27"/>
+          <w:szCs w:val="27"/>
+          <w:rtl/>
+        </w:rPr>
+        <w:tab/>
+      </w:r>
       <w:r>
         <w:rPr>
           <w:rFonts w:cs="B Nazanin" w:hint="cs"/>
@@ -1351,31 +2941,7 @@
           <w:rtl/>
           <w:lang w:bidi="fa-IR"/>
         </w:rPr>
-        <w:t>شناسه محصول</w:t>
-      </w:r>
-      <w:r>
-        <w:rPr>
-          <w:rFonts w:cs="B Nazanin" w:hint="cs"/>
-          <w:b/>
-          <w:bCs/>
-          <w:sz w:val="26"/>
-          <w:szCs w:val="26"/>
-          <w:rtl/>
-          <w:lang w:bidi="fa-IR"/>
-        </w:rPr>
-        <w:t xml:space="preserve"> و </w:t>
-      </w:r>
-      <w:r>
-        <w:rPr>
-          <w:rFonts w:cs="B Nazanin" w:hint="cs"/>
-          <w:b/>
-          <w:bCs/>
-          <w:sz w:val="26"/>
-          <w:szCs w:val="26"/>
-          <w:rtl/>
-          <w:lang w:bidi="fa-IR"/>
-        </w:rPr>
-        <w:t>شناسه فروشنده کلی محصول</w:t>
+        <w:t>شناسه محصول و شناسه فروشنده کلی محصول</w:t>
       </w:r>
     </w:p>
     <w:p>
@@ -1491,19 +3057,18 @@
         <w:spacing w:line="360" w:lineRule="auto"/>
         <w:ind w:right="-144"/>
         <w:rPr>
-          <w:rFonts w:ascii="Calibri" w:hAnsi="Calibri" w:cs="Calibri" w:hint="cs"/>
-          <w:szCs w:val="24"/>
-          <w:rtl/>
-          <w:lang w:bidi="fa-IR"/>
-        </w:rPr>
-      </w:pPr>
-      <w:r>
-        <w:rPr>
-          <w:rFonts w:cs="B Nazanin" w:hint="cs"/>
-          <w:szCs w:val="24"/>
-          <w:rtl/>
-        </w:rPr>
-        <w:lastRenderedPageBreak/>
+          <w:rFonts w:ascii="Calibri" w:hAnsi="Calibri" w:cs="Calibri"/>
+          <w:szCs w:val="24"/>
+          <w:rtl/>
+          <w:lang w:bidi="fa-IR"/>
+        </w:rPr>
+      </w:pPr>
+      <w:r>
+        <w:rPr>
+          <w:rFonts w:cs="B Nazanin" w:hint="cs"/>
+          <w:szCs w:val="24"/>
+          <w:rtl/>
+        </w:rPr>
         <w:t>با توجه به قیمت فروش هر محصول،</w:t>
       </w:r>
       <w:r>
@@ -1603,6 +3168,7 @@
           <w:rtl/>
           <w:lang w:bidi="fa-IR"/>
         </w:rPr>
+        <w:lastRenderedPageBreak/>
         <w:t>ویژگی هاي</w:t>
       </w:r>
       <w:r>
@@ -1616,6 +3182,7 @@
         </w:rPr>
         <w:t xml:space="preserve"> </w:t>
       </w:r>
+      <w:proofErr w:type="spellStart"/>
       <w:r>
         <w:rPr>
           <w:rFonts w:asciiTheme="majorBidi" w:hAnsiTheme="majorBidi"/>
@@ -1627,6 +3194,7 @@
         </w:rPr>
         <w:t>selling_price</w:t>
       </w:r>
+      <w:proofErr w:type="spellEnd"/>
       <w:r>
         <w:rPr>
           <w:rFonts w:asciiTheme="majorBidi" w:hAnsiTheme="majorBidi"/>
@@ -1663,6 +3231,7 @@
         </w:rPr>
         <w:t xml:space="preserve"> </w:t>
       </w:r>
+      <w:proofErr w:type="spellStart"/>
       <w:r>
         <w:rPr>
           <w:rFonts w:asciiTheme="majorBidi" w:hAnsiTheme="majorBidi"/>
@@ -1674,6 +3243,7 @@
         </w:rPr>
         <w:t>rrp_price</w:t>
       </w:r>
+      <w:proofErr w:type="spellEnd"/>
     </w:p>
     <w:p>
       <w:pPr>
@@ -1738,6 +3308,7 @@
         </w:rPr>
         <w:t xml:space="preserve"> و با توجه به تعریف </w:t>
       </w:r>
+      <w:proofErr w:type="spellStart"/>
       <w:r>
         <w:rPr>
           <w:rFonts w:asciiTheme="majorBidi" w:hAnsiTheme="majorBidi" w:cstheme="majorBidi"/>
@@ -1747,6 +3318,7 @@
         </w:rPr>
         <w:t>rrp_price</w:t>
       </w:r>
+      <w:proofErr w:type="spellEnd"/>
       <w:r>
         <w:rPr>
           <w:rStyle w:val="FootnoteReference"/>
@@ -1793,6 +3365,7 @@
           <w:lang w:bidi="fa-IR"/>
         </w:rPr>
       </w:pPr>
+      <w:proofErr w:type="spellStart"/>
       <w:r>
         <w:rPr>
           <w:rFonts w:asciiTheme="majorBidi" w:hAnsiTheme="majorBidi" w:cstheme="majorBidi"/>
@@ -1800,27 +3373,48 @@
           <w:szCs w:val="24"/>
           <w:lang w:bidi="fa-IR"/>
         </w:rPr>
-        <w:t>selling_price &gt;</w:t>
-      </w:r>
+        <w:t>selling_price</w:t>
+      </w:r>
+      <w:proofErr w:type="spellEnd"/>
       <w:r>
         <w:rPr>
           <w:rFonts w:asciiTheme="majorBidi" w:hAnsiTheme="majorBidi" w:cstheme="majorBidi"/>
           <w:color w:val="000000" w:themeColor="text1"/>
           <w:szCs w:val="24"/>
-          <w:rtl/>
-          <w:lang w:bidi="fa-IR"/>
-        </w:rPr>
-        <w:t>=</w:t>
+          <w:lang w:bidi="fa-IR"/>
+        </w:rPr>
+        <w:t xml:space="preserve"> &gt;</w:t>
       </w:r>
       <w:r>
         <w:rPr>
           <w:rFonts w:asciiTheme="majorBidi" w:hAnsiTheme="majorBidi" w:cstheme="majorBidi"/>
           <w:color w:val="000000" w:themeColor="text1"/>
           <w:szCs w:val="24"/>
-          <w:lang w:bidi="fa-IR"/>
-        </w:rPr>
-        <w:t xml:space="preserve"> rrp_price</w:t>
-      </w:r>
+          <w:rtl/>
+          <w:lang w:bidi="fa-IR"/>
+        </w:rPr>
+        <w:t>=</w:t>
+      </w:r>
+      <w:r>
+        <w:rPr>
+          <w:rFonts w:asciiTheme="majorBidi" w:hAnsiTheme="majorBidi" w:cstheme="majorBidi"/>
+          <w:color w:val="000000" w:themeColor="text1"/>
+          <w:szCs w:val="24"/>
+          <w:lang w:bidi="fa-IR"/>
+        </w:rPr>
+        <w:t xml:space="preserve"> </w:t>
+      </w:r>
+      <w:proofErr w:type="spellStart"/>
+      <w:r>
+        <w:rPr>
+          <w:rFonts w:asciiTheme="majorBidi" w:hAnsiTheme="majorBidi" w:cstheme="majorBidi"/>
+          <w:color w:val="000000" w:themeColor="text1"/>
+          <w:szCs w:val="24"/>
+          <w:lang w:bidi="fa-IR"/>
+        </w:rPr>
+        <w:t>rrp_price</w:t>
+      </w:r>
+      <w:proofErr w:type="spellEnd"/>
     </w:p>
     <w:p>
       <w:pPr>
@@ -1912,6 +3506,7 @@
         </w:rPr>
         <w:t xml:space="preserve"> </w:t>
       </w:r>
+      <w:proofErr w:type="spellStart"/>
       <w:r>
         <w:rPr>
           <w:rFonts w:asciiTheme="majorBidi" w:hAnsiTheme="majorBidi" w:cs="B Nazanin"/>
@@ -1921,6 +3516,7 @@
         </w:rPr>
         <w:t>buy_price</w:t>
       </w:r>
+      <w:proofErr w:type="spellEnd"/>
       <w:r>
         <w:rPr>
           <w:rFonts w:asciiTheme="majorBidi" w:hAnsiTheme="majorBidi" w:cs="B Nazanin" w:hint="cs"/>
@@ -1938,7 +3534,27 @@
           <w:szCs w:val="24"/>
           <w:lang w:bidi="fa-IR"/>
         </w:rPr>
-        <w:t xml:space="preserve"> base_price </w:t>
+        <w:t xml:space="preserve"> </w:t>
+      </w:r>
+      <w:proofErr w:type="spellStart"/>
+      <w:r>
+        <w:rPr>
+          <w:rFonts w:asciiTheme="majorBidi" w:hAnsiTheme="majorBidi" w:cs="B Nazanin"/>
+          <w:color w:val="000000" w:themeColor="text1"/>
+          <w:szCs w:val="24"/>
+          <w:lang w:bidi="fa-IR"/>
+        </w:rPr>
+        <w:t>base_price</w:t>
+      </w:r>
+      <w:proofErr w:type="spellEnd"/>
+      <w:r>
+        <w:rPr>
+          <w:rFonts w:asciiTheme="majorBidi" w:hAnsiTheme="majorBidi" w:cs="B Nazanin"/>
+          <w:color w:val="000000" w:themeColor="text1"/>
+          <w:szCs w:val="24"/>
+          <w:lang w:bidi="fa-IR"/>
+        </w:rPr>
+        <w:t xml:space="preserve"> </w:t>
       </w:r>
       <w:r>
         <w:rPr>
@@ -1965,6 +3581,7 @@
           <w:lang w:bidi="fa-IR"/>
         </w:rPr>
       </w:pPr>
+      <w:proofErr w:type="spellStart"/>
       <w:r>
         <w:rPr>
           <w:rFonts w:asciiTheme="majorBidi" w:hAnsiTheme="majorBidi" w:cstheme="majorBidi"/>
@@ -1972,8 +3589,29 @@
           <w:szCs w:val="24"/>
           <w:lang w:bidi="fa-IR"/>
         </w:rPr>
-        <w:t>buy_price &lt;= base_price</w:t>
-      </w:r>
+        <w:t>buy_price</w:t>
+      </w:r>
+      <w:proofErr w:type="spellEnd"/>
+      <w:r>
+        <w:rPr>
+          <w:rFonts w:asciiTheme="majorBidi" w:hAnsiTheme="majorBidi" w:cstheme="majorBidi"/>
+          <w:color w:val="000000" w:themeColor="text1"/>
+          <w:szCs w:val="24"/>
+          <w:lang w:bidi="fa-IR"/>
+        </w:rPr>
+        <w:t xml:space="preserve"> &lt;= </w:t>
+      </w:r>
+      <w:proofErr w:type="spellStart"/>
+      <w:r>
+        <w:rPr>
+          <w:rFonts w:asciiTheme="majorBidi" w:hAnsiTheme="majorBidi" w:cstheme="majorBidi"/>
+          <w:color w:val="000000" w:themeColor="text1"/>
+          <w:szCs w:val="24"/>
+          <w:lang w:bidi="fa-IR"/>
+        </w:rPr>
+        <w:t>base_price</w:t>
+      </w:r>
+      <w:proofErr w:type="spellEnd"/>
     </w:p>
     <w:p>
       <w:pPr>
@@ -2044,31 +3682,7 @@
           <w:rtl/>
           <w:lang w:bidi="fa-IR"/>
         </w:rPr>
-        <w:t>تاریخ افزوده شدن محصول</w:t>
-      </w:r>
-      <w:r>
-        <w:rPr>
-          <w:rFonts w:cs="B Nazanin" w:hint="cs"/>
-          <w:b/>
-          <w:bCs/>
-          <w:sz w:val="26"/>
-          <w:szCs w:val="26"/>
-          <w:rtl/>
-          <w:lang w:bidi="fa-IR"/>
-        </w:rPr>
-        <w:t xml:space="preserve"> و </w:t>
-      </w:r>
-      <w:r>
-        <w:rPr>
-          <w:rFonts w:cs="B Nazanin" w:hint="cs"/>
-          <w:b/>
-          <w:bCs/>
-          <w:sz w:val="26"/>
-          <w:szCs w:val="26"/>
-          <w:rtl/>
-          <w:lang w:bidi="fa-IR"/>
-        </w:rPr>
-        <w:t>تاریخ ایجاد محصول در سایت</w:t>
+        <w:t>تاریخ افزوده شدن محصول و تاریخ ایجاد محصول در سایت</w:t>
       </w:r>
     </w:p>
     <w:p>
@@ -2146,6 +3760,7 @@
           <w:lang w:bidi="fa-IR"/>
         </w:rPr>
       </w:pPr>
+      <w:proofErr w:type="spellStart"/>
       <w:r>
         <w:rPr>
           <w:rFonts w:asciiTheme="majorBidi" w:hAnsiTheme="majorBidi" w:cstheme="majorBidi"/>
@@ -2153,17 +3768,34 @@
           <w:szCs w:val="24"/>
           <w:lang w:bidi="fa-IR"/>
         </w:rPr>
-        <w:t>start_at &gt;= created_at</w:t>
-      </w:r>
+        <w:t>start_at</w:t>
+      </w:r>
+      <w:proofErr w:type="spellEnd"/>
+      <w:r>
+        <w:rPr>
+          <w:rFonts w:asciiTheme="majorBidi" w:hAnsiTheme="majorBidi" w:cstheme="majorBidi"/>
+          <w:color w:val="000000" w:themeColor="text1"/>
+          <w:szCs w:val="24"/>
+          <w:lang w:bidi="fa-IR"/>
+        </w:rPr>
+        <w:t xml:space="preserve"> &gt;= </w:t>
+      </w:r>
+      <w:proofErr w:type="spellStart"/>
+      <w:r>
+        <w:rPr>
+          <w:rFonts w:asciiTheme="majorBidi" w:hAnsiTheme="majorBidi" w:cstheme="majorBidi"/>
+          <w:color w:val="000000" w:themeColor="text1"/>
+          <w:szCs w:val="24"/>
+          <w:lang w:bidi="fa-IR"/>
+        </w:rPr>
+        <w:t>created_at</w:t>
+      </w:r>
+      <w:proofErr w:type="spellEnd"/>
     </w:p>
     <w:p>
       <w:pPr>
         <w:pStyle w:val="ListParagraph"/>
-        <w:numPr>
-          <w:ilvl w:val="1"/>
-          <w:numId w:val="33"/>
-        </w:numPr>
-        <w:ind w:right="-144"/>
+        <w:ind w:left="864" w:right="-144" w:firstLine="0"/>
         <w:rPr>
           <w:rFonts w:cs="B Nazanin"/>
           <w:b/>
@@ -2172,6 +3804,28 @@
           <w:szCs w:val="27"/>
         </w:rPr>
       </w:pPr>
+      <w:r>
+        <w:rPr>
+          <w:rFonts w:asciiTheme="majorBidi" w:hAnsiTheme="majorBidi" w:cstheme="majorBidi"/>
+          <w:b/>
+          <w:bCs/>
+          <w:sz w:val="27"/>
+          <w:szCs w:val="27"/>
+          <w:rtl/>
+        </w:rPr>
+        <w:t>3.4.</w:t>
+      </w:r>
+      <w:r>
+        <w:rPr>
+          <w:rFonts w:asciiTheme="majorBidi" w:hAnsiTheme="majorBidi" w:cstheme="majorBidi"/>
+          <w:b/>
+          <w:bCs/>
+          <w:sz w:val="27"/>
+          <w:szCs w:val="27"/>
+          <w:rtl/>
+        </w:rPr>
+        <w:tab/>
+      </w:r>
       <w:r>
         <w:rPr>
           <w:rFonts w:cs="B Nazanin" w:hint="cs"/>
@@ -2354,7 +4008,6 @@
           <w:szCs w:val="24"/>
           <w:rtl/>
         </w:rPr>
-        <w:lastRenderedPageBreak/>
         <w:t xml:space="preserve">مقادير مربوط به اين ويژگي همگي دو كاراكتري هستند اما الزاما هر دو كاراكتري براي اين ويژگي مقداري صحيح نمي‌باشند. براي بررسي صحيح بودن مقادير اين ويژگي، بايد از ديتاست ديگري از ديجي كالا كه شامل </w:t>
       </w:r>
       <w:r>
@@ -2392,31 +4045,7 @@
           <w:rtl/>
           <w:lang w:bidi="fa-IR"/>
         </w:rPr>
-        <w:t>میزان دوست داشتن</w:t>
-      </w:r>
-      <w:r>
-        <w:rPr>
-          <w:rFonts w:cs="B Nazanin" w:hint="cs"/>
-          <w:b/>
-          <w:bCs/>
-          <w:sz w:val="26"/>
-          <w:szCs w:val="26"/>
-          <w:rtl/>
-          <w:lang w:bidi="fa-IR"/>
-        </w:rPr>
-        <w:t xml:space="preserve"> و نداشتن</w:t>
-      </w:r>
-      <w:r>
-        <w:rPr>
-          <w:rFonts w:cs="B Nazanin" w:hint="cs"/>
-          <w:b/>
-          <w:bCs/>
-          <w:sz w:val="26"/>
-          <w:szCs w:val="26"/>
-          <w:rtl/>
-          <w:lang w:bidi="fa-IR"/>
-        </w:rPr>
-        <w:t xml:space="preserve"> یک محصول</w:t>
+        <w:t>میزان دوست داشتن و نداشتن یک محصول</w:t>
       </w:r>
     </w:p>
     <w:p>
@@ -2433,33 +4062,14 @@
           <w:szCs w:val="24"/>
           <w:rtl/>
         </w:rPr>
-        <w:t xml:space="preserve">از آنجا كه ممكن است ديتاست به طريقي مثلا توسط يك بدافزار دستكاري شده باشد، براي ميزان دوست داشتن و نداشتن محصول يك آستانه تعريف مي‌كنيم. بدين صورت كه هر عددي بالاتر از 3 برابر ميزان فروش محصول، مقداري صحيح </w:t>
-      </w:r>
-      <w:r>
-        <w:rPr>
-          <w:rFonts w:cs="B Nazanin" w:hint="cs"/>
-          <w:szCs w:val="24"/>
-          <w:rtl/>
-        </w:rPr>
-        <w:t xml:space="preserve">براي ميزان دوست داشتن و نداشتن </w:t>
-      </w:r>
-      <w:r>
-        <w:rPr>
-          <w:rFonts w:cs="B Nazanin" w:hint="cs"/>
-          <w:szCs w:val="24"/>
-          <w:rtl/>
-        </w:rPr>
-        <w:t>نمي‌باشد.</w:t>
+        <w:lastRenderedPageBreak/>
+        <w:t>از آنجا كه ممكن است ديتاست به طريقي مثلا توسط يك بدافزار دستكاري شده باشد، براي ميزان دوست داشتن و نداشتن محصول يك آستانه تعريف مي‌كنيم. بدين صورت كه هر عددي بالاتر از 3 برابر ميزان فروش محصول، مقداري صحيح براي ميزان دوست داشتن و نداشتن نمي‌باشد.</w:t>
       </w:r>
     </w:p>
     <w:p>
       <w:pPr>
         <w:pStyle w:val="ListParagraph"/>
-        <w:numPr>
-          <w:ilvl w:val="1"/>
-          <w:numId w:val="34"/>
-        </w:numPr>
-        <w:ind w:right="-144"/>
+        <w:ind w:left="864" w:right="-144" w:firstLine="0"/>
         <w:rPr>
           <w:rFonts w:cs="B Nazanin"/>
           <w:b/>
@@ -2468,6 +4078,28 @@
           <w:szCs w:val="27"/>
         </w:rPr>
       </w:pPr>
+      <w:r>
+        <w:rPr>
+          <w:rFonts w:asciiTheme="majorBidi" w:hAnsiTheme="majorBidi" w:cstheme="majorBidi" w:hint="cs"/>
+          <w:b/>
+          <w:bCs/>
+          <w:sz w:val="27"/>
+          <w:szCs w:val="27"/>
+          <w:rtl/>
+        </w:rPr>
+        <w:t>3.5.</w:t>
+      </w:r>
+      <w:r>
+        <w:rPr>
+          <w:rFonts w:asciiTheme="majorBidi" w:hAnsiTheme="majorBidi" w:cstheme="majorBidi"/>
+          <w:b/>
+          <w:bCs/>
+          <w:sz w:val="27"/>
+          <w:szCs w:val="27"/>
+          <w:rtl/>
+        </w:rPr>
+        <w:tab/>
+      </w:r>
       <w:r>
         <w:rPr>
           <w:rFonts w:cs="B Nazanin" w:hint="cs"/>
@@ -2630,7 +4262,7 @@
         <w:spacing w:line="360" w:lineRule="auto"/>
         <w:ind w:right="-144"/>
         <w:rPr>
-          <w:rFonts w:cs="B Nazanin" w:hint="cs"/>
+          <w:rFonts w:cs="B Nazanin"/>
           <w:szCs w:val="24"/>
           <w:rtl/>
         </w:rPr>
@@ -2673,7 +4305,7 @@
         <w:pStyle w:val="Heading1"/>
         <w:numPr>
           <w:ilvl w:val="0"/>
-          <w:numId w:val="34"/>
+          <w:numId w:val="39"/>
         </w:numPr>
         <w:ind w:right="-144"/>
         <w:jc w:val="left"/>
@@ -2688,7 +4320,7 @@
           <w:lang w:bidi="fa-IR"/>
         </w:rPr>
       </w:pPr>
-      <w:bookmarkStart w:id="2" w:name="_Toc57236073"/>
+      <w:bookmarkStart w:id="1" w:name="_Toc57236073"/>
       <w:r>
         <w:rPr>
           <w:rFonts w:cs="B Nazanin" w:hint="cs"/>
@@ -2701,7 +4333,7 @@
         </w:rPr>
         <w:t>ارزیابی کامل بودن داده ها</w:t>
       </w:r>
-      <w:bookmarkEnd w:id="2"/>
+      <w:bookmarkEnd w:id="1"/>
     </w:p>
     <w:p>
       <w:pPr>
@@ -2732,7 +4364,7 @@
       </w:pPr>
     </w:p>
     <w:sectPr>
-      <w:footerReference w:type="default" r:id="rId13"/>
+      <w:footerReference w:type="default" r:id="rId14"/>
       <w:pgSz w:w="12240" w:h="15840"/>
       <w:pgMar w:top="1440" w:right="1440" w:bottom="1440" w:left="1440" w:header="720" w:footer="720" w:gutter="0"/>
       <w:pgNumType w:start="1"/>
@@ -2971,7 +4603,7 @@
   <w:abstractNum w:abstractNumId="1" w15:restartNumberingAfterBreak="0">
     <w:nsid w:val="0CED7FB0"/>
     <w:multiLevelType w:val="multilevel"/>
-    <w:tmpl w:val="EA6EFFBE"/>
+    <w:tmpl w:val="27265AE6"/>
     <w:lvl w:ilvl="0">
       <w:start w:val="2"/>
       <w:numFmt w:val="decimal"/>
@@ -2992,7 +4624,7 @@
     <w:lvl w:ilvl="1">
       <w:start w:val="1"/>
       <w:numFmt w:val="none"/>
-      <w:lvlText w:val="2.5."/>
+      <w:lvlText w:val="1.5."/>
       <w:lvlJc w:val="left"/>
       <w:pPr>
         <w:ind w:left="864" w:firstLine="0"/>
@@ -3090,9 +4722,95 @@
     </w:lvl>
   </w:abstractNum>
   <w:abstractNum w:abstractNumId="2" w15:restartNumberingAfterBreak="0">
+    <w:nsid w:val="0CF8293E"/>
+    <w:multiLevelType w:val="hybridMultilevel"/>
+    <w:tmpl w:val="E8523B3C"/>
+    <w:lvl w:ilvl="0" w:tplc="0409000F">
+      <w:start w:val="1"/>
+      <w:numFmt w:val="decimal"/>
+      <w:lvlText w:val="%1."/>
+      <w:lvlJc w:val="left"/>
+      <w:pPr>
+        <w:ind w:left="720" w:hanging="360"/>
+      </w:pPr>
+    </w:lvl>
+    <w:lvl w:ilvl="1" w:tplc="04090019" w:tentative="1">
+      <w:start w:val="1"/>
+      <w:numFmt w:val="lowerLetter"/>
+      <w:lvlText w:val="%2."/>
+      <w:lvlJc w:val="left"/>
+      <w:pPr>
+        <w:ind w:left="1440" w:hanging="360"/>
+      </w:pPr>
+    </w:lvl>
+    <w:lvl w:ilvl="2" w:tplc="0409001B" w:tentative="1">
+      <w:start w:val="1"/>
+      <w:numFmt w:val="lowerRoman"/>
+      <w:lvlText w:val="%3."/>
+      <w:lvlJc w:val="right"/>
+      <w:pPr>
+        <w:ind w:left="2160" w:hanging="180"/>
+      </w:pPr>
+    </w:lvl>
+    <w:lvl w:ilvl="3" w:tplc="0409000F" w:tentative="1">
+      <w:start w:val="1"/>
+      <w:numFmt w:val="decimal"/>
+      <w:lvlText w:val="%4."/>
+      <w:lvlJc w:val="left"/>
+      <w:pPr>
+        <w:ind w:left="2880" w:hanging="360"/>
+      </w:pPr>
+    </w:lvl>
+    <w:lvl w:ilvl="4" w:tplc="04090019" w:tentative="1">
+      <w:start w:val="1"/>
+      <w:numFmt w:val="lowerLetter"/>
+      <w:lvlText w:val="%5."/>
+      <w:lvlJc w:val="left"/>
+      <w:pPr>
+        <w:ind w:left="3600" w:hanging="360"/>
+      </w:pPr>
+    </w:lvl>
+    <w:lvl w:ilvl="5" w:tplc="0409001B" w:tentative="1">
+      <w:start w:val="1"/>
+      <w:numFmt w:val="lowerRoman"/>
+      <w:lvlText w:val="%6."/>
+      <w:lvlJc w:val="right"/>
+      <w:pPr>
+        <w:ind w:left="4320" w:hanging="180"/>
+      </w:pPr>
+    </w:lvl>
+    <w:lvl w:ilvl="6" w:tplc="0409000F" w:tentative="1">
+      <w:start w:val="1"/>
+      <w:numFmt w:val="decimal"/>
+      <w:lvlText w:val="%7."/>
+      <w:lvlJc w:val="left"/>
+      <w:pPr>
+        <w:ind w:left="5040" w:hanging="360"/>
+      </w:pPr>
+    </w:lvl>
+    <w:lvl w:ilvl="7" w:tplc="04090019" w:tentative="1">
+      <w:start w:val="1"/>
+      <w:numFmt w:val="lowerLetter"/>
+      <w:lvlText w:val="%8."/>
+      <w:lvlJc w:val="left"/>
+      <w:pPr>
+        <w:ind w:left="5760" w:hanging="360"/>
+      </w:pPr>
+    </w:lvl>
+    <w:lvl w:ilvl="8" w:tplc="0409001B" w:tentative="1">
+      <w:start w:val="1"/>
+      <w:numFmt w:val="lowerRoman"/>
+      <w:lvlText w:val="%9."/>
+      <w:lvlJc w:val="right"/>
+      <w:pPr>
+        <w:ind w:left="6480" w:hanging="180"/>
+      </w:pPr>
+    </w:lvl>
+  </w:abstractNum>
+  <w:abstractNum w:abstractNumId="3" w15:restartNumberingAfterBreak="0">
     <w:nsid w:val="0D1766C8"/>
     <w:multiLevelType w:val="hybridMultilevel"/>
-    <w:tmpl w:val="135CFA12"/>
+    <w:tmpl w:val="48986470"/>
     <w:lvl w:ilvl="0" w:tplc="0409000B">
       <w:start w:val="1"/>
       <w:numFmt w:val="bullet"/>
@@ -3202,7 +4920,7 @@
       </w:rPr>
     </w:lvl>
   </w:abstractNum>
-  <w:abstractNum w:abstractNumId="3" w15:restartNumberingAfterBreak="0">
+  <w:abstractNum w:abstractNumId="4" w15:restartNumberingAfterBreak="0">
     <w:nsid w:val="0E3A67C1"/>
     <w:multiLevelType w:val="multilevel"/>
     <w:tmpl w:val="C9ECFB10"/>
@@ -3325,7 +5043,7 @@
       </w:rPr>
     </w:lvl>
   </w:abstractNum>
-  <w:abstractNum w:abstractNumId="4" w15:restartNumberingAfterBreak="0">
+  <w:abstractNum w:abstractNumId="5" w15:restartNumberingAfterBreak="0">
     <w:nsid w:val="10CD35AD"/>
     <w:multiLevelType w:val="multilevel"/>
     <w:tmpl w:val="95CA0996"/>
@@ -3446,7 +5164,7 @@
       </w:rPr>
     </w:lvl>
   </w:abstractNum>
-  <w:abstractNum w:abstractNumId="5" w15:restartNumberingAfterBreak="0">
+  <w:abstractNum w:abstractNumId="6" w15:restartNumberingAfterBreak="0">
     <w:nsid w:val="141F29FD"/>
     <w:multiLevelType w:val="multilevel"/>
     <w:tmpl w:val="C9ECFB10"/>
@@ -3569,7 +5287,7 @@
       </w:rPr>
     </w:lvl>
   </w:abstractNum>
-  <w:abstractNum w:abstractNumId="6" w15:restartNumberingAfterBreak="0">
+  <w:abstractNum w:abstractNumId="7" w15:restartNumberingAfterBreak="0">
     <w:nsid w:val="160041BE"/>
     <w:multiLevelType w:val="hybridMultilevel"/>
     <w:tmpl w:val="556CAC8A"/>
@@ -3662,7 +5380,7 @@
       </w:pPr>
     </w:lvl>
   </w:abstractNum>
-  <w:abstractNum w:abstractNumId="7" w15:restartNumberingAfterBreak="0">
+  <w:abstractNum w:abstractNumId="8" w15:restartNumberingAfterBreak="0">
     <w:nsid w:val="190A5335"/>
     <w:multiLevelType w:val="hybridMultilevel"/>
     <w:tmpl w:val="330234E2"/>
@@ -3751,7 +5469,7 @@
       </w:pPr>
     </w:lvl>
   </w:abstractNum>
-  <w:abstractNum w:abstractNumId="8" w15:restartNumberingAfterBreak="0">
+  <w:abstractNum w:abstractNumId="9" w15:restartNumberingAfterBreak="0">
     <w:nsid w:val="19242AD3"/>
     <w:multiLevelType w:val="multilevel"/>
     <w:tmpl w:val="7EECAA82"/>
@@ -3964,10 +5682,10 @@
       </w:rPr>
     </w:lvl>
   </w:abstractNum>
-  <w:abstractNum w:abstractNumId="9" w15:restartNumberingAfterBreak="0">
+  <w:abstractNum w:abstractNumId="10" w15:restartNumberingAfterBreak="0">
     <w:nsid w:val="1FDA2EA6"/>
     <w:multiLevelType w:val="multilevel"/>
-    <w:tmpl w:val="EF7AB220"/>
+    <w:tmpl w:val="EF566F00"/>
     <w:lvl w:ilvl="0">
       <w:start w:val="2"/>
       <w:numFmt w:val="decimal"/>
@@ -3988,7 +5706,7 @@
     <w:lvl w:ilvl="1">
       <w:start w:val="1"/>
       <w:numFmt w:val="none"/>
-      <w:lvlText w:val="2.2."/>
+      <w:lvlText w:val="3.2."/>
       <w:lvlJc w:val="left"/>
       <w:pPr>
         <w:ind w:left="864" w:firstLine="0"/>
@@ -4085,7 +5803,7 @@
       </w:rPr>
     </w:lvl>
   </w:abstractNum>
-  <w:abstractNum w:abstractNumId="10" w15:restartNumberingAfterBreak="0">
+  <w:abstractNum w:abstractNumId="11" w15:restartNumberingAfterBreak="0">
     <w:nsid w:val="22D1727E"/>
     <w:multiLevelType w:val="multilevel"/>
     <w:tmpl w:val="D8FA8DF4"/>
@@ -4208,10 +5926,10 @@
       </w:rPr>
     </w:lvl>
   </w:abstractNum>
-  <w:abstractNum w:abstractNumId="11" w15:restartNumberingAfterBreak="0">
+  <w:abstractNum w:abstractNumId="12" w15:restartNumberingAfterBreak="0">
     <w:nsid w:val="26C873BE"/>
     <w:multiLevelType w:val="multilevel"/>
-    <w:tmpl w:val="A9AE2230"/>
+    <w:tmpl w:val="AD08C04A"/>
     <w:lvl w:ilvl="0">
       <w:start w:val="2"/>
       <w:numFmt w:val="decimal"/>
@@ -4232,7 +5950,7 @@
     <w:lvl w:ilvl="1">
       <w:start w:val="1"/>
       <w:numFmt w:val="none"/>
-      <w:lvlText w:val="2.4."/>
+      <w:lvlText w:val="1.4."/>
       <w:lvlJc w:val="left"/>
       <w:pPr>
         <w:ind w:left="864" w:firstLine="0"/>
@@ -4329,7 +6047,7 @@
       </w:rPr>
     </w:lvl>
   </w:abstractNum>
-  <w:abstractNum w:abstractNumId="12" w15:restartNumberingAfterBreak="0">
+  <w:abstractNum w:abstractNumId="13" w15:restartNumberingAfterBreak="0">
     <w:nsid w:val="28406C15"/>
     <w:multiLevelType w:val="multilevel"/>
     <w:tmpl w:val="8AF08F2E"/>
@@ -4452,7 +6170,7 @@
       </w:rPr>
     </w:lvl>
   </w:abstractNum>
-  <w:abstractNum w:abstractNumId="13" w15:restartNumberingAfterBreak="0">
+  <w:abstractNum w:abstractNumId="14" w15:restartNumberingAfterBreak="0">
     <w:nsid w:val="2D9970D7"/>
     <w:multiLevelType w:val="multilevel"/>
     <w:tmpl w:val="CFD82FCA"/>
@@ -4575,7 +6293,7 @@
       </w:rPr>
     </w:lvl>
   </w:abstractNum>
-  <w:abstractNum w:abstractNumId="14" w15:restartNumberingAfterBreak="0">
+  <w:abstractNum w:abstractNumId="15" w15:restartNumberingAfterBreak="0">
     <w:nsid w:val="332D1090"/>
     <w:multiLevelType w:val="multilevel"/>
     <w:tmpl w:val="C9ECFB10"/>
@@ -4698,7 +6416,7 @@
       </w:rPr>
     </w:lvl>
   </w:abstractNum>
-  <w:abstractNum w:abstractNumId="15" w15:restartNumberingAfterBreak="0">
+  <w:abstractNum w:abstractNumId="16" w15:restartNumberingAfterBreak="0">
     <w:nsid w:val="3C7F17BF"/>
     <w:multiLevelType w:val="multilevel"/>
     <w:tmpl w:val="12DE210E"/>
@@ -4818,7 +6536,7 @@
       </w:rPr>
     </w:lvl>
   </w:abstractNum>
-  <w:abstractNum w:abstractNumId="16" w15:restartNumberingAfterBreak="0">
+  <w:abstractNum w:abstractNumId="17" w15:restartNumberingAfterBreak="0">
     <w:nsid w:val="3CEF4BF3"/>
     <w:multiLevelType w:val="hybridMultilevel"/>
     <w:tmpl w:val="FF120340"/>
@@ -5031,7 +6749,7 @@
       </w:rPr>
     </w:lvl>
   </w:abstractNum>
-  <w:abstractNum w:abstractNumId="17" w15:restartNumberingAfterBreak="0">
+  <w:abstractNum w:abstractNumId="18" w15:restartNumberingAfterBreak="0">
     <w:nsid w:val="3D0F23FC"/>
     <w:multiLevelType w:val="multilevel"/>
     <w:tmpl w:val="C9ECFB10"/>
@@ -5154,7 +6872,7 @@
       </w:rPr>
     </w:lvl>
   </w:abstractNum>
-  <w:abstractNum w:abstractNumId="18" w15:restartNumberingAfterBreak="0">
+  <w:abstractNum w:abstractNumId="19" w15:restartNumberingAfterBreak="0">
     <w:nsid w:val="45700E14"/>
     <w:multiLevelType w:val="multilevel"/>
     <w:tmpl w:val="D1460E6A"/>
@@ -5277,10 +6995,10 @@
       </w:rPr>
     </w:lvl>
   </w:abstractNum>
-  <w:abstractNum w:abstractNumId="19" w15:restartNumberingAfterBreak="0">
+  <w:abstractNum w:abstractNumId="20" w15:restartNumberingAfterBreak="0">
     <w:nsid w:val="469B5D33"/>
     <w:multiLevelType w:val="multilevel"/>
-    <w:tmpl w:val="5FF8033E"/>
+    <w:tmpl w:val="903CDD34"/>
     <w:lvl w:ilvl="0">
       <w:start w:val="2"/>
       <w:numFmt w:val="decimal"/>
@@ -5301,7 +7019,7 @@
     <w:lvl w:ilvl="1">
       <w:start w:val="1"/>
       <w:numFmt w:val="none"/>
-      <w:lvlText w:val="2.3."/>
+      <w:lvlText w:val="1.3."/>
       <w:lvlJc w:val="left"/>
       <w:pPr>
         <w:ind w:left="864" w:firstLine="0"/>
@@ -5398,7 +7116,7 @@
       </w:rPr>
     </w:lvl>
   </w:abstractNum>
-  <w:abstractNum w:abstractNumId="20" w15:restartNumberingAfterBreak="0">
+  <w:abstractNum w:abstractNumId="21" w15:restartNumberingAfterBreak="0">
     <w:nsid w:val="49B855EE"/>
     <w:multiLevelType w:val="hybridMultilevel"/>
     <w:tmpl w:val="52A4B654"/>
@@ -5610,7 +7328,7 @@
       </w:rPr>
     </w:lvl>
   </w:abstractNum>
-  <w:abstractNum w:abstractNumId="21" w15:restartNumberingAfterBreak="0">
+  <w:abstractNum w:abstractNumId="22" w15:restartNumberingAfterBreak="0">
     <w:nsid w:val="4C691889"/>
     <w:multiLevelType w:val="multilevel"/>
     <w:tmpl w:val="C9ECFB10"/>
@@ -5733,7 +7451,7 @@
       </w:rPr>
     </w:lvl>
   </w:abstractNum>
-  <w:abstractNum w:abstractNumId="22" w15:restartNumberingAfterBreak="0">
+  <w:abstractNum w:abstractNumId="23" w15:restartNumberingAfterBreak="0">
     <w:nsid w:val="4E69598B"/>
     <w:multiLevelType w:val="multilevel"/>
     <w:tmpl w:val="C9ECFB10"/>
@@ -5856,12 +7574,125 @@
       </w:rPr>
     </w:lvl>
   </w:abstractNum>
-  <w:abstractNum w:abstractNumId="23" w15:restartNumberingAfterBreak="0">
+  <w:abstractNum w:abstractNumId="24" w15:restartNumberingAfterBreak="0">
+    <w:nsid w:val="5A9B24BD"/>
+    <w:multiLevelType w:val="hybridMultilevel"/>
+    <w:tmpl w:val="C8D65852"/>
+    <w:lvl w:ilvl="0" w:tplc="0409000B">
+      <w:start w:val="1"/>
+      <w:numFmt w:val="bullet"/>
+      <w:lvlText w:val=""/>
+      <w:lvlJc w:val="left"/>
+      <w:pPr>
+        <w:ind w:left="1584" w:hanging="360"/>
+      </w:pPr>
+      <w:rPr>
+        <w:rFonts w:ascii="Wingdings" w:hAnsi="Wingdings" w:hint="default"/>
+      </w:rPr>
+    </w:lvl>
+    <w:lvl w:ilvl="1" w:tplc="04090003" w:tentative="1">
+      <w:start w:val="1"/>
+      <w:numFmt w:val="bullet"/>
+      <w:lvlText w:val="o"/>
+      <w:lvlJc w:val="left"/>
+      <w:pPr>
+        <w:ind w:left="2304" w:hanging="360"/>
+      </w:pPr>
+      <w:rPr>
+        <w:rFonts w:ascii="Courier New" w:hAnsi="Courier New" w:cs="Courier New" w:hint="default"/>
+      </w:rPr>
+    </w:lvl>
+    <w:lvl w:ilvl="2" w:tplc="04090005" w:tentative="1">
+      <w:start w:val="1"/>
+      <w:numFmt w:val="bullet"/>
+      <w:lvlText w:val=""/>
+      <w:lvlJc w:val="left"/>
+      <w:pPr>
+        <w:ind w:left="3024" w:hanging="360"/>
+      </w:pPr>
+      <w:rPr>
+        <w:rFonts w:ascii="Wingdings" w:hAnsi="Wingdings" w:hint="default"/>
+      </w:rPr>
+    </w:lvl>
+    <w:lvl w:ilvl="3" w:tplc="04090001" w:tentative="1">
+      <w:start w:val="1"/>
+      <w:numFmt w:val="bullet"/>
+      <w:lvlText w:val=""/>
+      <w:lvlJc w:val="left"/>
+      <w:pPr>
+        <w:ind w:left="3744" w:hanging="360"/>
+      </w:pPr>
+      <w:rPr>
+        <w:rFonts w:ascii="Symbol" w:hAnsi="Symbol" w:hint="default"/>
+      </w:rPr>
+    </w:lvl>
+    <w:lvl w:ilvl="4" w:tplc="04090003" w:tentative="1">
+      <w:start w:val="1"/>
+      <w:numFmt w:val="bullet"/>
+      <w:lvlText w:val="o"/>
+      <w:lvlJc w:val="left"/>
+      <w:pPr>
+        <w:ind w:left="4464" w:hanging="360"/>
+      </w:pPr>
+      <w:rPr>
+        <w:rFonts w:ascii="Courier New" w:hAnsi="Courier New" w:cs="Courier New" w:hint="default"/>
+      </w:rPr>
+    </w:lvl>
+    <w:lvl w:ilvl="5" w:tplc="04090005" w:tentative="1">
+      <w:start w:val="1"/>
+      <w:numFmt w:val="bullet"/>
+      <w:lvlText w:val=""/>
+      <w:lvlJc w:val="left"/>
+      <w:pPr>
+        <w:ind w:left="5184" w:hanging="360"/>
+      </w:pPr>
+      <w:rPr>
+        <w:rFonts w:ascii="Wingdings" w:hAnsi="Wingdings" w:hint="default"/>
+      </w:rPr>
+    </w:lvl>
+    <w:lvl w:ilvl="6" w:tplc="04090001" w:tentative="1">
+      <w:start w:val="1"/>
+      <w:numFmt w:val="bullet"/>
+      <w:lvlText w:val=""/>
+      <w:lvlJc w:val="left"/>
+      <w:pPr>
+        <w:ind w:left="5904" w:hanging="360"/>
+      </w:pPr>
+      <w:rPr>
+        <w:rFonts w:ascii="Symbol" w:hAnsi="Symbol" w:hint="default"/>
+      </w:rPr>
+    </w:lvl>
+    <w:lvl w:ilvl="7" w:tplc="04090003" w:tentative="1">
+      <w:start w:val="1"/>
+      <w:numFmt w:val="bullet"/>
+      <w:lvlText w:val="o"/>
+      <w:lvlJc w:val="left"/>
+      <w:pPr>
+        <w:ind w:left="6624" w:hanging="360"/>
+      </w:pPr>
+      <w:rPr>
+        <w:rFonts w:ascii="Courier New" w:hAnsi="Courier New" w:cs="Courier New" w:hint="default"/>
+      </w:rPr>
+    </w:lvl>
+    <w:lvl w:ilvl="8" w:tplc="04090005" w:tentative="1">
+      <w:start w:val="1"/>
+      <w:numFmt w:val="bullet"/>
+      <w:lvlText w:val=""/>
+      <w:lvlJc w:val="left"/>
+      <w:pPr>
+        <w:ind w:left="7344" w:hanging="360"/>
+      </w:pPr>
+      <w:rPr>
+        <w:rFonts w:ascii="Wingdings" w:hAnsi="Wingdings" w:hint="default"/>
+      </w:rPr>
+    </w:lvl>
+  </w:abstractNum>
+  <w:abstractNum w:abstractNumId="25" w15:restartNumberingAfterBreak="0">
     <w:nsid w:val="5BD2474F"/>
     <w:multiLevelType w:val="multilevel"/>
-    <w:tmpl w:val="6ADAA3B2"/>
+    <w:tmpl w:val="CE5E8354"/>
     <w:lvl w:ilvl="0">
-      <w:start w:val="2"/>
+      <w:start w:val="3"/>
       <w:numFmt w:val="decimal"/>
       <w:lvlText w:val="%1."/>
       <w:lvlJc w:val="left"/>
@@ -5879,8 +7710,8 @@
     </w:lvl>
     <w:lvl w:ilvl="1">
       <w:start w:val="1"/>
-      <w:numFmt w:val="decimal"/>
-      <w:lvlText w:val="2.%2."/>
+      <w:numFmt w:val="none"/>
+      <w:lvlText w:val="1.3."/>
       <w:lvlJc w:val="left"/>
       <w:pPr>
         <w:ind w:left="864" w:firstLine="0"/>
@@ -5979,7 +7810,98 @@
       </w:rPr>
     </w:lvl>
   </w:abstractNum>
-  <w:abstractNum w:abstractNumId="24" w15:restartNumberingAfterBreak="0">
+  <w:abstractNum w:abstractNumId="26" w15:restartNumberingAfterBreak="0">
+    <w:nsid w:val="5C742397"/>
+    <w:multiLevelType w:val="hybridMultilevel"/>
+    <w:tmpl w:val="AAE6BE34"/>
+    <w:lvl w:ilvl="0" w:tplc="216A30FE">
+      <w:start w:val="1"/>
+      <w:numFmt w:val="decimal"/>
+      <w:lvlText w:val="%1."/>
+      <w:lvlJc w:val="left"/>
+      <w:pPr>
+        <w:ind w:left="360" w:hanging="360"/>
+      </w:pPr>
+      <w:rPr>
+        <w:rFonts w:asciiTheme="majorBidi" w:hAnsiTheme="majorBidi" w:cstheme="majorBidi" w:hint="default"/>
+        <w:b/>
+        <w:bCs/>
+      </w:rPr>
+    </w:lvl>
+    <w:lvl w:ilvl="1" w:tplc="04090019" w:tentative="1">
+      <w:start w:val="1"/>
+      <w:numFmt w:val="lowerLetter"/>
+      <w:lvlText w:val="%2."/>
+      <w:lvlJc w:val="left"/>
+      <w:pPr>
+        <w:ind w:left="1080" w:hanging="360"/>
+      </w:pPr>
+    </w:lvl>
+    <w:lvl w:ilvl="2" w:tplc="0409001B" w:tentative="1">
+      <w:start w:val="1"/>
+      <w:numFmt w:val="lowerRoman"/>
+      <w:lvlText w:val="%3."/>
+      <w:lvlJc w:val="right"/>
+      <w:pPr>
+        <w:ind w:left="1800" w:hanging="180"/>
+      </w:pPr>
+    </w:lvl>
+    <w:lvl w:ilvl="3" w:tplc="0409000F" w:tentative="1">
+      <w:start w:val="1"/>
+      <w:numFmt w:val="decimal"/>
+      <w:lvlText w:val="%4."/>
+      <w:lvlJc w:val="left"/>
+      <w:pPr>
+        <w:ind w:left="2520" w:hanging="360"/>
+      </w:pPr>
+    </w:lvl>
+    <w:lvl w:ilvl="4" w:tplc="04090019" w:tentative="1">
+      <w:start w:val="1"/>
+      <w:numFmt w:val="lowerLetter"/>
+      <w:lvlText w:val="%5."/>
+      <w:lvlJc w:val="left"/>
+      <w:pPr>
+        <w:ind w:left="3240" w:hanging="360"/>
+      </w:pPr>
+    </w:lvl>
+    <w:lvl w:ilvl="5" w:tplc="0409001B" w:tentative="1">
+      <w:start w:val="1"/>
+      <w:numFmt w:val="lowerRoman"/>
+      <w:lvlText w:val="%6."/>
+      <w:lvlJc w:val="right"/>
+      <w:pPr>
+        <w:ind w:left="3960" w:hanging="180"/>
+      </w:pPr>
+    </w:lvl>
+    <w:lvl w:ilvl="6" w:tplc="0409000F" w:tentative="1">
+      <w:start w:val="1"/>
+      <w:numFmt w:val="decimal"/>
+      <w:lvlText w:val="%7."/>
+      <w:lvlJc w:val="left"/>
+      <w:pPr>
+        <w:ind w:left="4680" w:hanging="360"/>
+      </w:pPr>
+    </w:lvl>
+    <w:lvl w:ilvl="7" w:tplc="04090019" w:tentative="1">
+      <w:start w:val="1"/>
+      <w:numFmt w:val="lowerLetter"/>
+      <w:lvlText w:val="%8."/>
+      <w:lvlJc w:val="left"/>
+      <w:pPr>
+        <w:ind w:left="5400" w:hanging="360"/>
+      </w:pPr>
+    </w:lvl>
+    <w:lvl w:ilvl="8" w:tplc="0409001B" w:tentative="1">
+      <w:start w:val="1"/>
+      <w:numFmt w:val="lowerRoman"/>
+      <w:lvlText w:val="%9."/>
+      <w:lvlJc w:val="right"/>
+      <w:pPr>
+        <w:ind w:left="6120" w:hanging="180"/>
+      </w:pPr>
+    </w:lvl>
+  </w:abstractNum>
+  <w:abstractNum w:abstractNumId="27" w15:restartNumberingAfterBreak="0">
     <w:nsid w:val="5D277E36"/>
     <w:multiLevelType w:val="multilevel"/>
     <w:tmpl w:val="F786971C"/>
@@ -6102,7 +8024,7 @@
       </w:rPr>
     </w:lvl>
   </w:abstractNum>
-  <w:abstractNum w:abstractNumId="25" w15:restartNumberingAfterBreak="0">
+  <w:abstractNum w:abstractNumId="28" w15:restartNumberingAfterBreak="0">
     <w:nsid w:val="5EBA4FA7"/>
     <w:multiLevelType w:val="hybridMultilevel"/>
     <w:tmpl w:val="60843E8E"/>
@@ -6314,7 +8236,7 @@
       </w:rPr>
     </w:lvl>
   </w:abstractNum>
-  <w:abstractNum w:abstractNumId="26" w15:restartNumberingAfterBreak="0">
+  <w:abstractNum w:abstractNumId="29" w15:restartNumberingAfterBreak="0">
     <w:nsid w:val="5F3410D1"/>
     <w:multiLevelType w:val="multilevel"/>
     <w:tmpl w:val="A66893C2"/>
@@ -6435,7 +8357,7 @@
       </w:rPr>
     </w:lvl>
   </w:abstractNum>
-  <w:abstractNum w:abstractNumId="27" w15:restartNumberingAfterBreak="0">
+  <w:abstractNum w:abstractNumId="30" w15:restartNumberingAfterBreak="0">
     <w:nsid w:val="60C35CB3"/>
     <w:multiLevelType w:val="hybridMultilevel"/>
     <w:tmpl w:val="CA70CE4C"/>
@@ -6528,7 +8450,7 @@
       </w:pPr>
     </w:lvl>
   </w:abstractNum>
-  <w:abstractNum w:abstractNumId="28" w15:restartNumberingAfterBreak="0">
+  <w:abstractNum w:abstractNumId="31" w15:restartNumberingAfterBreak="0">
     <w:nsid w:val="623C7467"/>
     <w:multiLevelType w:val="multilevel"/>
     <w:tmpl w:val="7666B184"/>
@@ -6651,7 +8573,7 @@
       </w:rPr>
     </w:lvl>
   </w:abstractNum>
-  <w:abstractNum w:abstractNumId="29" w15:restartNumberingAfterBreak="0">
+  <w:abstractNum w:abstractNumId="32" w15:restartNumberingAfterBreak="0">
     <w:nsid w:val="6285574B"/>
     <w:multiLevelType w:val="hybridMultilevel"/>
     <w:tmpl w:val="5BDCA238"/>
@@ -6737,7 +8659,7 @@
       </w:pPr>
     </w:lvl>
   </w:abstractNum>
-  <w:abstractNum w:abstractNumId="30" w15:restartNumberingAfterBreak="0">
+  <w:abstractNum w:abstractNumId="33" w15:restartNumberingAfterBreak="0">
     <w:nsid w:val="637F586D"/>
     <w:multiLevelType w:val="hybridMultilevel"/>
     <w:tmpl w:val="15AE2702"/>
@@ -6823,7 +8745,7 @@
       </w:pPr>
     </w:lvl>
   </w:abstractNum>
-  <w:abstractNum w:abstractNumId="31" w15:restartNumberingAfterBreak="0">
+  <w:abstractNum w:abstractNumId="34" w15:restartNumberingAfterBreak="0">
     <w:nsid w:val="703319D0"/>
     <w:multiLevelType w:val="hybridMultilevel"/>
     <w:tmpl w:val="F3EEB096"/>
@@ -6909,7 +8831,7 @@
       </w:pPr>
     </w:lvl>
   </w:abstractNum>
-  <w:abstractNum w:abstractNumId="32" w15:restartNumberingAfterBreak="0">
+  <w:abstractNum w:abstractNumId="35" w15:restartNumberingAfterBreak="0">
     <w:nsid w:val="73CA5797"/>
     <w:multiLevelType w:val="hybridMultilevel"/>
     <w:tmpl w:val="F66A091C"/>
@@ -7002,7 +8924,7 @@
       </w:pPr>
     </w:lvl>
   </w:abstractNum>
-  <w:abstractNum w:abstractNumId="33" w15:restartNumberingAfterBreak="0">
+  <w:abstractNum w:abstractNumId="36" w15:restartNumberingAfterBreak="0">
     <w:nsid w:val="74A11367"/>
     <w:multiLevelType w:val="multilevel"/>
     <w:tmpl w:val="F9247DCC"/>
@@ -7116,7 +9038,7 @@
       </w:rPr>
     </w:lvl>
   </w:abstractNum>
-  <w:abstractNum w:abstractNumId="34" w15:restartNumberingAfterBreak="0">
+  <w:abstractNum w:abstractNumId="37" w15:restartNumberingAfterBreak="0">
     <w:nsid w:val="797A2287"/>
     <w:multiLevelType w:val="multilevel"/>
     <w:tmpl w:val="12DE210E"/>
@@ -7236,7 +9158,7 @@
       </w:rPr>
     </w:lvl>
   </w:abstractNum>
-  <w:abstractNum w:abstractNumId="35" w15:restartNumberingAfterBreak="0">
+  <w:abstractNum w:abstractNumId="38" w15:restartNumberingAfterBreak="0">
     <w:nsid w:val="7D1847B9"/>
     <w:multiLevelType w:val="hybridMultilevel"/>
     <w:tmpl w:val="798EAB7E"/>
@@ -7322,113 +9244,246 @@
       </w:pPr>
     </w:lvl>
   </w:abstractNum>
+  <w:abstractNum w:abstractNumId="39" w15:restartNumberingAfterBreak="0">
+    <w:nsid w:val="7D7829CD"/>
+    <w:multiLevelType w:val="multilevel"/>
+    <w:tmpl w:val="C284DAD6"/>
+    <w:lvl w:ilvl="0">
+      <w:start w:val="4"/>
+      <w:numFmt w:val="decimal"/>
+      <w:lvlText w:val="%1."/>
+      <w:lvlJc w:val="left"/>
+      <w:pPr>
+        <w:ind w:left="360" w:hanging="360"/>
+      </w:pPr>
+      <w:rPr>
+        <w:rFonts w:ascii="Times New Roman" w:hAnsi="Times New Roman" w:cs="Times New Roman" w:hint="default"/>
+        <w:b/>
+        <w:bCs/>
+        <w:color w:val="000000" w:themeColor="text1"/>
+        <w:sz w:val="28"/>
+        <w:szCs w:val="28"/>
+      </w:rPr>
+    </w:lvl>
+    <w:lvl w:ilvl="1">
+      <w:start w:val="1"/>
+      <w:numFmt w:val="none"/>
+      <w:lvlText w:val="1.5."/>
+      <w:lvlJc w:val="left"/>
+      <w:pPr>
+        <w:ind w:left="864" w:firstLine="0"/>
+      </w:pPr>
+      <w:rPr>
+        <w:rFonts w:asciiTheme="majorBidi" w:hAnsiTheme="majorBidi" w:cstheme="majorBidi" w:hint="default"/>
+        <w:color w:val="000000" w:themeColor="text1"/>
+        <w:sz w:val="26"/>
+        <w:szCs w:val="26"/>
+      </w:rPr>
+    </w:lvl>
+    <w:lvl w:ilvl="2">
+      <w:start w:val="1"/>
+      <w:numFmt w:val="lowerRoman"/>
+      <w:lvlText w:val="%3)"/>
+      <w:lvlJc w:val="left"/>
+      <w:pPr>
+        <w:ind w:left="1080" w:hanging="360"/>
+      </w:pPr>
+      <w:rPr>
+        <w:rFonts w:hint="default"/>
+      </w:rPr>
+    </w:lvl>
+    <w:lvl w:ilvl="3">
+      <w:start w:val="1"/>
+      <w:numFmt w:val="decimal"/>
+      <w:lvlText w:val="(%4)"/>
+      <w:lvlJc w:val="left"/>
+      <w:pPr>
+        <w:ind w:left="1440" w:hanging="360"/>
+      </w:pPr>
+      <w:rPr>
+        <w:rFonts w:hint="default"/>
+      </w:rPr>
+    </w:lvl>
+    <w:lvl w:ilvl="4">
+      <w:start w:val="1"/>
+      <w:numFmt w:val="lowerLetter"/>
+      <w:lvlText w:val="(%5)"/>
+      <w:lvlJc w:val="left"/>
+      <w:pPr>
+        <w:ind w:left="1800" w:hanging="360"/>
+      </w:pPr>
+      <w:rPr>
+        <w:rFonts w:hint="default"/>
+      </w:rPr>
+    </w:lvl>
+    <w:lvl w:ilvl="5">
+      <w:start w:val="1"/>
+      <w:numFmt w:val="lowerRoman"/>
+      <w:lvlText w:val="(%6)"/>
+      <w:lvlJc w:val="left"/>
+      <w:pPr>
+        <w:ind w:left="2160" w:hanging="360"/>
+      </w:pPr>
+      <w:rPr>
+        <w:rFonts w:hint="default"/>
+      </w:rPr>
+    </w:lvl>
+    <w:lvl w:ilvl="6">
+      <w:start w:val="1"/>
+      <w:numFmt w:val="decimal"/>
+      <w:lvlText w:val="%7."/>
+      <w:lvlJc w:val="left"/>
+      <w:pPr>
+        <w:ind w:left="2520" w:hanging="360"/>
+      </w:pPr>
+      <w:rPr>
+        <w:rFonts w:hint="default"/>
+      </w:rPr>
+    </w:lvl>
+    <w:lvl w:ilvl="7">
+      <w:start w:val="1"/>
+      <w:numFmt w:val="lowerLetter"/>
+      <w:lvlText w:val="%8."/>
+      <w:lvlJc w:val="left"/>
+      <w:pPr>
+        <w:ind w:left="2880" w:hanging="360"/>
+      </w:pPr>
+      <w:rPr>
+        <w:rFonts w:hint="default"/>
+      </w:rPr>
+    </w:lvl>
+    <w:lvl w:ilvl="8">
+      <w:start w:val="1"/>
+      <w:numFmt w:val="lowerRoman"/>
+      <w:lvlText w:val="%9."/>
+      <w:lvlJc w:val="left"/>
+      <w:pPr>
+        <w:ind w:left="3240" w:hanging="360"/>
+      </w:pPr>
+      <w:rPr>
+        <w:rFonts w:hint="default"/>
+      </w:rPr>
+    </w:lvl>
+  </w:abstractNum>
   <w:num w:numId="1">
+    <w:abstractNumId w:val="36"/>
+  </w:num>
+  <w:num w:numId="2">
+    <w:abstractNumId w:val="9"/>
+  </w:num>
+  <w:num w:numId="3">
+    <w:abstractNumId w:val="25"/>
+  </w:num>
+  <w:num w:numId="4">
+    <w:abstractNumId w:val="17"/>
+  </w:num>
+  <w:num w:numId="5">
+    <w:abstractNumId w:val="32"/>
+  </w:num>
+  <w:num w:numId="6">
+    <w:abstractNumId w:val="8"/>
+  </w:num>
+  <w:num w:numId="7">
+    <w:abstractNumId w:val="15"/>
+  </w:num>
+  <w:num w:numId="8">
+    <w:abstractNumId w:val="4"/>
+  </w:num>
+  <w:num w:numId="9">
+    <w:abstractNumId w:val="28"/>
+  </w:num>
+  <w:num w:numId="10">
+    <w:abstractNumId w:val="21"/>
+  </w:num>
+  <w:num w:numId="11">
+    <w:abstractNumId w:val="38"/>
+  </w:num>
+  <w:num w:numId="12">
+    <w:abstractNumId w:val="11"/>
+  </w:num>
+  <w:num w:numId="13">
+    <w:abstractNumId w:val="19"/>
+  </w:num>
+  <w:num w:numId="14">
+    <w:abstractNumId w:val="31"/>
+  </w:num>
+  <w:num w:numId="15">
     <w:abstractNumId w:val="33"/>
   </w:num>
-  <w:num w:numId="2">
-    <w:abstractNumId w:val="8"/>
+  <w:num w:numId="16">
+    <w:abstractNumId w:val="27"/>
   </w:num>
-  <w:num w:numId="3">
-    <w:abstractNumId w:val="23"/>
-  </w:num>
-  <w:num w:numId="4">
-    <w:abstractNumId w:val="16"/>
-  </w:num>
-  <w:num w:numId="5">
-    <w:abstractNumId w:val="29"/>
-  </w:num>
-  <w:num w:numId="6">
+  <w:num w:numId="17">
     <w:abstractNumId w:val="7"/>
   </w:num>
-  <w:num w:numId="7">
-    <w:abstractNumId w:val="14"/>
-  </w:num>
-  <w:num w:numId="8">
-    <w:abstractNumId w:val="3"/>
-  </w:num>
-  <w:num w:numId="9">
-    <w:abstractNumId w:val="25"/>
-  </w:num>
-  <w:num w:numId="10">
-    <w:abstractNumId w:val="20"/>
-  </w:num>
-  <w:num w:numId="11">
+  <w:num w:numId="18">
     <w:abstractNumId w:val="35"/>
   </w:num>
-  <w:num w:numId="12">
-    <w:abstractNumId w:val="10"/>
-  </w:num>
-  <w:num w:numId="13">
-    <w:abstractNumId w:val="18"/>
-  </w:num>
-  <w:num w:numId="14">
-    <w:abstractNumId w:val="28"/>
-  </w:num>
-  <w:num w:numId="15">
-    <w:abstractNumId w:val="30"/>
-  </w:num>
-  <w:num w:numId="16">
-    <w:abstractNumId w:val="24"/>
-  </w:num>
-  <w:num w:numId="17">
-    <w:abstractNumId w:val="6"/>
-  </w:num>
-  <w:num w:numId="18">
-    <w:abstractNumId w:val="32"/>
-  </w:num>
   <w:num w:numId="19">
-    <w:abstractNumId w:val="12"/>
+    <w:abstractNumId w:val="13"/>
   </w:num>
   <w:num w:numId="20">
-    <w:abstractNumId w:val="13"/>
+    <w:abstractNumId w:val="14"/>
   </w:num>
   <w:num w:numId="21">
     <w:abstractNumId w:val="0"/>
   </w:num>
   <w:num w:numId="22">
-    <w:abstractNumId w:val="15"/>
+    <w:abstractNumId w:val="16"/>
   </w:num>
   <w:num w:numId="23">
+    <w:abstractNumId w:val="37"/>
+  </w:num>
+  <w:num w:numId="24">
+    <w:abstractNumId w:val="18"/>
+  </w:num>
+  <w:num w:numId="25">
+    <w:abstractNumId w:val="22"/>
+  </w:num>
+  <w:num w:numId="26">
+    <w:abstractNumId w:val="23"/>
+  </w:num>
+  <w:num w:numId="27">
+    <w:abstractNumId w:val="6"/>
+  </w:num>
+  <w:num w:numId="28">
     <w:abstractNumId w:val="34"/>
   </w:num>
-  <w:num w:numId="24">
-    <w:abstractNumId w:val="17"/>
-  </w:num>
-  <w:num w:numId="25">
-    <w:abstractNumId w:val="21"/>
-  </w:num>
-  <w:num w:numId="26">
-    <w:abstractNumId w:val="22"/>
-  </w:num>
-  <w:num w:numId="27">
-    <w:abstractNumId w:val="5"/>
-  </w:num>
-  <w:num w:numId="28">
-    <w:abstractNumId w:val="31"/>
-  </w:num>
   <w:num w:numId="29">
-    <w:abstractNumId w:val="27"/>
+    <w:abstractNumId w:val="30"/>
   </w:num>
   <w:num w:numId="30">
-    <w:abstractNumId w:val="26"/>
+    <w:abstractNumId w:val="29"/>
   </w:num>
   <w:num w:numId="31">
-    <w:abstractNumId w:val="9"/>
+    <w:abstractNumId w:val="10"/>
   </w:num>
   <w:num w:numId="32">
-    <w:abstractNumId w:val="19"/>
+    <w:abstractNumId w:val="20"/>
   </w:num>
   <w:num w:numId="33">
-    <w:abstractNumId w:val="11"/>
+    <w:abstractNumId w:val="12"/>
   </w:num>
   <w:num w:numId="34">
     <w:abstractNumId w:val="1"/>
   </w:num>
   <w:num w:numId="35">
-    <w:abstractNumId w:val="4"/>
+    <w:abstractNumId w:val="5"/>
   </w:num>
   <w:num w:numId="36">
+    <w:abstractNumId w:val="3"/>
+  </w:num>
+  <w:num w:numId="37">
     <w:abstractNumId w:val="2"/>
+  </w:num>
+  <w:num w:numId="38">
+    <w:abstractNumId w:val="26"/>
+  </w:num>
+  <w:num w:numId="39">
+    <w:abstractNumId w:val="39"/>
+  </w:num>
+  <w:num w:numId="40">
+    <w:abstractNumId w:val="24"/>
   </w:num>
 </w:numbering>
 </file>

</xml_diff>

<commit_message>
the report is finally completed =D
</commit_message>
<xml_diff>
--- a/DM-1thProj-Report.docx
+++ b/DM-1thProj-Report.docx
@@ -1140,7 +1140,6 @@
         </w:rPr>
         <w:t xml:space="preserve">ويژگي </w:t>
       </w:r>
-      <w:proofErr w:type="spellStart"/>
       <w:r>
         <w:rPr>
           <w:rFonts w:asciiTheme="minorHAnsi" w:hAnsiTheme="minorHAnsi" w:cs="B Nazanin"/>
@@ -1151,7 +1150,6 @@
         </w:rPr>
         <w:t>title_alt</w:t>
       </w:r>
-      <w:proofErr w:type="spellEnd"/>
     </w:p>
     <w:p>
       <w:pPr>
@@ -1557,7 +1555,6 @@
         </w:rPr>
         <w:t xml:space="preserve">ویژگی </w:t>
       </w:r>
-      <w:proofErr w:type="spellStart"/>
       <w:r>
         <w:rPr>
           <w:rFonts w:asciiTheme="minorHAnsi" w:hAnsiTheme="minorHAnsi" w:cs="B Nazanin"/>
@@ -1568,7 +1565,6 @@
         </w:rPr>
         <w:t>rrp_price</w:t>
       </w:r>
-      <w:proofErr w:type="spellEnd"/>
     </w:p>
     <w:p>
       <w:pPr>
@@ -3106,7 +3102,6 @@
         </w:rPr>
         <w:t xml:space="preserve"> </w:t>
       </w:r>
-      <w:proofErr w:type="spellStart"/>
       <w:r>
         <w:rPr>
           <w:rFonts w:asciiTheme="majorBidi" w:hAnsiTheme="majorBidi"/>
@@ -3118,7 +3113,6 @@
         </w:rPr>
         <w:t>selling_price</w:t>
       </w:r>
-      <w:proofErr w:type="spellEnd"/>
       <w:r>
         <w:rPr>
           <w:rFonts w:asciiTheme="majorBidi" w:hAnsiTheme="majorBidi"/>
@@ -3155,7 +3149,6 @@
         </w:rPr>
         <w:t xml:space="preserve"> </w:t>
       </w:r>
-      <w:proofErr w:type="spellStart"/>
       <w:r>
         <w:rPr>
           <w:rFonts w:asciiTheme="majorBidi" w:hAnsiTheme="majorBidi"/>
@@ -3167,7 +3160,6 @@
         </w:rPr>
         <w:t>rrp_price</w:t>
       </w:r>
-      <w:proofErr w:type="spellEnd"/>
     </w:p>
     <w:p>
       <w:pPr>
@@ -3232,7 +3224,6 @@
         </w:rPr>
         <w:t xml:space="preserve"> و با توجه به تعریف </w:t>
       </w:r>
-      <w:proofErr w:type="spellStart"/>
       <w:r>
         <w:rPr>
           <w:rFonts w:asciiTheme="majorBidi" w:hAnsiTheme="majorBidi" w:cstheme="majorBidi"/>
@@ -3242,7 +3233,6 @@
         </w:rPr>
         <w:t>rrp_price</w:t>
       </w:r>
-      <w:proofErr w:type="spellEnd"/>
       <w:r>
         <w:rPr>
           <w:rStyle w:val="FootnoteReference"/>
@@ -3289,7 +3279,6 @@
           <w:lang w:bidi="fa-IR"/>
         </w:rPr>
       </w:pPr>
-      <w:proofErr w:type="spellStart"/>
       <w:r>
         <w:rPr>
           <w:rFonts w:asciiTheme="majorBidi" w:hAnsiTheme="majorBidi" w:cstheme="majorBidi"/>
@@ -3297,48 +3286,27 @@
           <w:szCs w:val="24"/>
           <w:lang w:bidi="fa-IR"/>
         </w:rPr>
-        <w:t>selling_price</w:t>
-      </w:r>
-      <w:proofErr w:type="spellEnd"/>
+        <w:t>selling_price &gt;</w:t>
+      </w:r>
       <w:r>
         <w:rPr>
           <w:rFonts w:asciiTheme="majorBidi" w:hAnsiTheme="majorBidi" w:cstheme="majorBidi"/>
           <w:color w:val="000000" w:themeColor="text1"/>
           <w:szCs w:val="24"/>
-          <w:lang w:bidi="fa-IR"/>
-        </w:rPr>
-        <w:t xml:space="preserve"> &gt;</w:t>
+          <w:rtl/>
+          <w:lang w:bidi="fa-IR"/>
+        </w:rPr>
+        <w:t>=</w:t>
       </w:r>
       <w:r>
         <w:rPr>
           <w:rFonts w:asciiTheme="majorBidi" w:hAnsiTheme="majorBidi" w:cstheme="majorBidi"/>
           <w:color w:val="000000" w:themeColor="text1"/>
           <w:szCs w:val="24"/>
-          <w:rtl/>
-          <w:lang w:bidi="fa-IR"/>
-        </w:rPr>
-        <w:t>=</w:t>
-      </w:r>
-      <w:r>
-        <w:rPr>
-          <w:rFonts w:asciiTheme="majorBidi" w:hAnsiTheme="majorBidi" w:cstheme="majorBidi"/>
-          <w:color w:val="000000" w:themeColor="text1"/>
-          <w:szCs w:val="24"/>
-          <w:lang w:bidi="fa-IR"/>
-        </w:rPr>
-        <w:t xml:space="preserve"> </w:t>
-      </w:r>
-      <w:proofErr w:type="spellStart"/>
-      <w:r>
-        <w:rPr>
-          <w:rFonts w:asciiTheme="majorBidi" w:hAnsiTheme="majorBidi" w:cstheme="majorBidi"/>
-          <w:color w:val="000000" w:themeColor="text1"/>
-          <w:szCs w:val="24"/>
-          <w:lang w:bidi="fa-IR"/>
-        </w:rPr>
-        <w:t>rrp_price</w:t>
-      </w:r>
-      <w:proofErr w:type="spellEnd"/>
+          <w:lang w:bidi="fa-IR"/>
+        </w:rPr>
+        <w:t xml:space="preserve"> rrp_price</w:t>
+      </w:r>
     </w:p>
     <w:p>
       <w:pPr>
@@ -3430,7 +3398,6 @@
         </w:rPr>
         <w:t xml:space="preserve"> </w:t>
       </w:r>
-      <w:proofErr w:type="spellStart"/>
       <w:r>
         <w:rPr>
           <w:rFonts w:asciiTheme="majorBidi" w:hAnsiTheme="majorBidi" w:cs="B Nazanin"/>
@@ -3440,7 +3407,6 @@
         </w:rPr>
         <w:t>buy_price</w:t>
       </w:r>
-      <w:proofErr w:type="spellEnd"/>
       <w:r>
         <w:rPr>
           <w:rFonts w:asciiTheme="majorBidi" w:hAnsiTheme="majorBidi" w:cs="B Nazanin" w:hint="cs"/>
@@ -3458,27 +3424,7 @@
           <w:szCs w:val="24"/>
           <w:lang w:bidi="fa-IR"/>
         </w:rPr>
-        <w:t xml:space="preserve"> </w:t>
-      </w:r>
-      <w:proofErr w:type="spellStart"/>
-      <w:r>
-        <w:rPr>
-          <w:rFonts w:asciiTheme="majorBidi" w:hAnsiTheme="majorBidi" w:cs="B Nazanin"/>
-          <w:color w:val="000000" w:themeColor="text1"/>
-          <w:szCs w:val="24"/>
-          <w:lang w:bidi="fa-IR"/>
-        </w:rPr>
-        <w:t>base_price</w:t>
-      </w:r>
-      <w:proofErr w:type="spellEnd"/>
-      <w:r>
-        <w:rPr>
-          <w:rFonts w:asciiTheme="majorBidi" w:hAnsiTheme="majorBidi" w:cs="B Nazanin"/>
-          <w:color w:val="000000" w:themeColor="text1"/>
-          <w:szCs w:val="24"/>
-          <w:lang w:bidi="fa-IR"/>
-        </w:rPr>
-        <w:t xml:space="preserve"> </w:t>
+        <w:t xml:space="preserve"> base_price </w:t>
       </w:r>
       <w:r>
         <w:rPr>
@@ -3505,7 +3451,6 @@
           <w:lang w:bidi="fa-IR"/>
         </w:rPr>
       </w:pPr>
-      <w:proofErr w:type="spellStart"/>
       <w:r>
         <w:rPr>
           <w:rFonts w:asciiTheme="majorBidi" w:hAnsiTheme="majorBidi" w:cstheme="majorBidi"/>
@@ -3513,29 +3458,8 @@
           <w:szCs w:val="24"/>
           <w:lang w:bidi="fa-IR"/>
         </w:rPr>
-        <w:t>buy_price</w:t>
-      </w:r>
-      <w:proofErr w:type="spellEnd"/>
-      <w:r>
-        <w:rPr>
-          <w:rFonts w:asciiTheme="majorBidi" w:hAnsiTheme="majorBidi" w:cstheme="majorBidi"/>
-          <w:color w:val="000000" w:themeColor="text1"/>
-          <w:szCs w:val="24"/>
-          <w:lang w:bidi="fa-IR"/>
-        </w:rPr>
-        <w:t xml:space="preserve"> &lt;= </w:t>
-      </w:r>
-      <w:proofErr w:type="spellStart"/>
-      <w:r>
-        <w:rPr>
-          <w:rFonts w:asciiTheme="majorBidi" w:hAnsiTheme="majorBidi" w:cstheme="majorBidi"/>
-          <w:color w:val="000000" w:themeColor="text1"/>
-          <w:szCs w:val="24"/>
-          <w:lang w:bidi="fa-IR"/>
-        </w:rPr>
-        <w:t>base_price</w:t>
-      </w:r>
-      <w:proofErr w:type="spellEnd"/>
+        <w:t>buy_price &lt;= base_price</w:t>
+      </w:r>
     </w:p>
     <w:p>
       <w:pPr>
@@ -3684,7 +3608,6 @@
           <w:lang w:bidi="fa-IR"/>
         </w:rPr>
       </w:pPr>
-      <w:proofErr w:type="spellStart"/>
       <w:r>
         <w:rPr>
           <w:rFonts w:asciiTheme="majorBidi" w:hAnsiTheme="majorBidi" w:cstheme="majorBidi"/>
@@ -3692,29 +3615,8 @@
           <w:szCs w:val="24"/>
           <w:lang w:bidi="fa-IR"/>
         </w:rPr>
-        <w:t>start_at</w:t>
-      </w:r>
-      <w:proofErr w:type="spellEnd"/>
-      <w:r>
-        <w:rPr>
-          <w:rFonts w:asciiTheme="majorBidi" w:hAnsiTheme="majorBidi" w:cstheme="majorBidi"/>
-          <w:color w:val="000000" w:themeColor="text1"/>
-          <w:szCs w:val="24"/>
-          <w:lang w:bidi="fa-IR"/>
-        </w:rPr>
-        <w:t xml:space="preserve"> &gt;= </w:t>
-      </w:r>
-      <w:proofErr w:type="spellStart"/>
-      <w:r>
-        <w:rPr>
-          <w:rFonts w:asciiTheme="majorBidi" w:hAnsiTheme="majorBidi" w:cstheme="majorBidi"/>
-          <w:color w:val="000000" w:themeColor="text1"/>
-          <w:szCs w:val="24"/>
-          <w:lang w:bidi="fa-IR"/>
-        </w:rPr>
-        <w:t>created_at</w:t>
-      </w:r>
-      <w:proofErr w:type="spellEnd"/>
+        <w:t>start_at &gt;= created_at</w:t>
+      </w:r>
     </w:p>
     <w:p>
       <w:pPr>
@@ -5019,7 +4921,7 @@
         <w:bidi w:val="0"/>
         <w:ind w:left="0" w:right="-14" w:firstLine="0"/>
         <w:rPr>
-          <w:rFonts w:asciiTheme="majorBidi" w:hAnsiTheme="majorBidi" w:cs="B Nazanin" w:hint="cs"/>
+          <w:rFonts w:asciiTheme="majorBidi" w:hAnsiTheme="majorBidi" w:cs="B Nazanin"/>
           <w:szCs w:val="24"/>
           <w:rtl/>
           <w:lang w:bidi="fa-IR"/>
@@ -6696,7 +6598,7 @@
           <w:rtl/>
           <w:lang w:bidi="fa-IR"/>
         </w:rPr>
-        <w:t xml:space="preserve"> از اول</w:t>
+        <w:t xml:space="preserve"> از استراتژ</w:t>
       </w:r>
       <w:r>
         <w:rPr>
@@ -6705,16 +6607,7 @@
           <w:rtl/>
           <w:lang w:bidi="fa-IR"/>
         </w:rPr>
-        <w:t>ی</w:t>
-      </w:r>
-      <w:r>
-        <w:rPr>
-          <w:rFonts w:asciiTheme="minorHAnsi" w:hAnsiTheme="minorHAnsi" w:cs="B Nazanin" w:hint="eastAsia"/>
-          <w:szCs w:val="24"/>
-          <w:rtl/>
-          <w:lang w:bidi="fa-IR"/>
-        </w:rPr>
-        <w:t>ن</w:t>
+        <w:t>ي اول</w:t>
       </w:r>
       <w:r>
         <w:rPr>
@@ -6723,25 +6616,7 @@
           <w:rtl/>
           <w:lang w:bidi="fa-IR"/>
         </w:rPr>
-        <w:t xml:space="preserve"> استراتژ</w:t>
-      </w:r>
-      <w:r>
-        <w:rPr>
-          <w:rFonts w:asciiTheme="minorHAnsi" w:hAnsiTheme="minorHAnsi" w:cs="B Nazanin" w:hint="cs"/>
-          <w:szCs w:val="24"/>
-          <w:rtl/>
-          <w:lang w:bidi="fa-IR"/>
-        </w:rPr>
-        <w:t>ی</w:t>
-      </w:r>
-      <w:r>
-        <w:rPr>
-          <w:rFonts w:asciiTheme="minorHAnsi" w:hAnsiTheme="minorHAnsi" w:cs="B Nazanin"/>
-          <w:szCs w:val="24"/>
-          <w:rtl/>
-          <w:lang w:bidi="fa-IR"/>
-        </w:rPr>
-        <w:t xml:space="preserve"> کامل بودن استفاده م</w:t>
+        <w:t xml:space="preserve"> استفاده م</w:t>
       </w:r>
       <w:r>
         <w:rPr>

</xml_diff>

<commit_message>
The last Check is done :)
</commit_message>
<xml_diff>
--- a/DM-1thProj-Report.docx
+++ b/DM-1thProj-Report.docx
@@ -1015,6 +1015,14 @@
           <w:szCs w:val="24"/>
           <w:rtl/>
         </w:rPr>
+        <w:t>ن</w:t>
+      </w:r>
+      <w:r>
+        <w:rPr>
+          <w:rFonts w:cs="B Nazanin" w:hint="cs"/>
+          <w:szCs w:val="24"/>
+          <w:rtl/>
+        </w:rPr>
         <w:t>ی</w:t>
       </w:r>
       <w:r>
@@ -1168,6 +1176,14 @@
           <w:rtl/>
         </w:rPr>
         <w:t>م</w:t>
+      </w:r>
+      <w:r>
+        <w:rPr>
+          <w:rFonts w:cs="B Nazanin" w:hint="cs"/>
+          <w:szCs w:val="24"/>
+          <w:rtl/>
+        </w:rPr>
+        <w:t>.</w:t>
       </w:r>
       <w:r>
         <w:rPr>
@@ -1275,6 +1291,14 @@
           <w:rtl/>
         </w:rPr>
         <w:t>با توجه به قوا</w:t>
+      </w:r>
+      <w:r>
+        <w:rPr>
+          <w:rFonts w:cs="B Nazanin" w:hint="cs"/>
+          <w:szCs w:val="24"/>
+          <w:rtl/>
+        </w:rPr>
+        <w:t>ن</w:t>
       </w:r>
       <w:r>
         <w:rPr>
@@ -2364,16 +2388,6 @@
     </w:p>
     <w:p>
       <w:pPr>
-        <w:ind w:right="-14"/>
-        <w:rPr>
-          <w:rFonts w:cs="B Nazanin"/>
-          <w:szCs w:val="24"/>
-          <w:rtl/>
-        </w:rPr>
-      </w:pPr>
-    </w:p>
-    <w:p>
-      <w:pPr>
         <w:pStyle w:val="ListParagraph"/>
         <w:numPr>
           <w:ilvl w:val="0"/>
@@ -2599,6 +2613,17 @@
         </w:rPr>
         <w:t xml:space="preserve"> تنظیم می‌کنیم.</w:t>
       </w:r>
+    </w:p>
+    <w:p>
+      <w:pPr>
+        <w:ind w:right="-14"/>
+        <w:rPr>
+          <w:rFonts w:asciiTheme="minorHAnsi" w:hAnsiTheme="minorHAnsi" w:cs="B Nazanin"/>
+          <w:szCs w:val="24"/>
+          <w:rtl/>
+          <w:lang w:bidi="fa-IR"/>
+        </w:rPr>
+      </w:pPr>
     </w:p>
     <w:p>
       <w:pPr>
@@ -3419,7 +3444,18 @@
           <w:szCs w:val="26"/>
           <w:rtl/>
         </w:rPr>
-        <w:t xml:space="preserve">، </w:t>
+        <w:t xml:space="preserve"> و</w:t>
+      </w:r>
+      <w:r>
+        <w:rPr>
+          <w:rFonts w:eastAsia="Times New Roman" w:cs="B Nazanin" w:hint="cs"/>
+          <w:b/>
+          <w:bCs/>
+          <w:sz w:val="26"/>
+          <w:szCs w:val="26"/>
+          <w:rtl/>
+        </w:rPr>
+        <w:t xml:space="preserve"> </w:t>
       </w:r>
       <w:r>
         <w:rPr>
@@ -4550,6 +4586,26 @@
     </w:p>
     <w:p>
       <w:pPr>
+        <w:ind w:left="0" w:right="-14" w:firstLine="0"/>
+        <w:rPr>
+          <w:rFonts w:cs="B Nazanin"/>
+          <w:szCs w:val="24"/>
+          <w:rtl/>
+        </w:rPr>
+      </w:pPr>
+    </w:p>
+    <w:p>
+      <w:pPr>
+        <w:ind w:left="0" w:right="-14" w:firstLine="0"/>
+        <w:rPr>
+          <w:rFonts w:cs="B Nazanin"/>
+          <w:szCs w:val="24"/>
+          <w:rtl/>
+        </w:rPr>
+      </w:pPr>
+    </w:p>
+    <w:p>
+      <w:pPr>
         <w:pStyle w:val="ListParagraph"/>
         <w:numPr>
           <w:ilvl w:val="0"/>
@@ -4574,6 +4630,7 @@
           <w:rtl/>
           <w:lang w:bidi="fa-IR"/>
         </w:rPr>
+        <w:lastRenderedPageBreak/>
         <w:t xml:space="preserve">ویژگی های </w:t>
       </w:r>
       <w:r>
@@ -4637,7 +4694,6 @@
           <w:szCs w:val="24"/>
           <w:rtl/>
         </w:rPr>
-        <w:lastRenderedPageBreak/>
         <w:t>از آنجا كه ممكن است ديتاست به طريقي مثلا توسط يك بدافزار دستكاري شده باشد، براي ميزان دوست داشتن و نداشتن محصول يك آستانه تعريف مي‌كنيم. بدين صورت كه هر عددي بالاتر از 3 برابر ميزان فروش محصول، مقداري صحيح براي ميزان دوست داشتن و نداشتن نمي‌باشد.</w:t>
       </w:r>
     </w:p>
@@ -5523,6 +5579,15 @@
           <w:lang w:bidi="fa-IR"/>
         </w:rPr>
         <w:t>سوم</w:t>
+      </w:r>
+      <w:r>
+        <w:rPr>
+          <w:rFonts w:asciiTheme="majorBidi" w:hAnsiTheme="majorBidi" w:cs="B Nazanin" w:hint="cs"/>
+          <w:szCs w:val="24"/>
+          <w:rtl/>
+          <w:lang w:bidi="fa-IR"/>
+        </w:rPr>
+        <w:t>،</w:t>
       </w:r>
       <w:r>
         <w:rPr>
@@ -13314,6 +13379,26 @@
       <w:u w:val="single"/>
     </w:rPr>
   </w:style>
+  <w:style w:type="paragraph" w:styleId="TOC3">
+    <w:name w:val="toc 3"/>
+    <w:basedOn w:val="Normal"/>
+    <w:next w:val="Normal"/>
+    <w:autoRedefine/>
+    <w:uiPriority w:val="39"/>
+    <w:unhideWhenUsed/>
+    <w:rsid w:val="003A624A"/>
+    <w:pPr>
+      <w:bidi w:val="0"/>
+      <w:spacing w:after="100" w:line="259" w:lineRule="auto"/>
+      <w:ind w:left="440" w:right="0" w:firstLine="0"/>
+      <w:jc w:val="left"/>
+    </w:pPr>
+    <w:rPr>
+      <w:rFonts w:asciiTheme="minorHAnsi" w:eastAsiaTheme="minorEastAsia" w:hAnsiTheme="minorHAnsi" w:cs="Times New Roman"/>
+      <w:color w:val="auto"/>
+      <w:sz w:val="22"/>
+    </w:rPr>
+  </w:style>
 </w:styles>
 </file>
 

</xml_diff>